<commit_message>
Add the HW4 report
</commit_message>
<xml_diff>
--- a/HW4/Report.docx
+++ b/HW4/Report.docx
@@ -1,13 +1,13 @@
 
 <file path=word/document.xml><?xml version="1.0" encoding="utf-8"?>
-<w:document xmlns:wpc="http://schemas.microsoft.com/office/word/2010/wordprocessingCanvas" xmlns:cx="http://schemas.microsoft.com/office/drawing/2014/chartex" xmlns:cx1="http://schemas.microsoft.com/office/drawing/2015/9/8/chartex" xmlns:cx2="http://schemas.microsoft.com/office/drawing/2015/10/21/chartex" xmlns:cx3="http://schemas.microsoft.com/office/drawing/2016/5/9/chartex" xmlns:cx4="http://schemas.microsoft.com/office/drawing/2016/5/10/chartex" xmlns:cx5="http://schemas.microsoft.com/office/drawing/2016/5/11/chartex" xmlns:cx6="http://schemas.microsoft.com/office/drawing/2016/5/12/chartex" xmlns:cx7="http://schemas.microsoft.com/office/drawing/2016/5/13/chartex" xmlns:cx8="http://schemas.microsoft.com/office/drawing/2016/5/14/chartex" xmlns:mc="http://schemas.openxmlformats.org/markup-compatibility/2006" xmlns:aink="http://schemas.microsoft.com/office/drawing/2016/ink" xmlns:am3d="http://schemas.microsoft.com/office/drawing/2017/model3d" xmlns:o="urn:schemas-microsoft-com:office:office" xmlns:r="http://schemas.openxmlformats.org/officeDocument/2006/relationships" xmlns:m="http://schemas.openxmlformats.org/officeDocument/2006/math" xmlns:v="urn:schemas-microsoft-com:vml" xmlns:wp14="http://schemas.microsoft.com/office/word/2010/wordprocessingDrawing" xmlns:wp="http://schemas.openxmlformats.org/drawingml/2006/wordprocessingDrawing" xmlns:w10="urn:schemas-microsoft-com:office:word" xmlns:w="http://schemas.openxmlformats.org/wordprocessingml/2006/main" xmlns:w14="http://schemas.microsoft.com/office/word/2010/wordml" xmlns:w15="http://schemas.microsoft.com/office/word/2012/wordml" xmlns:w16cid="http://schemas.microsoft.com/office/word/2016/wordml/cid" xmlns:w16se="http://schemas.microsoft.com/office/word/2015/wordml/symex" xmlns:wpg="http://schemas.microsoft.com/office/word/2010/wordprocessingGroup" xmlns:wpi="http://schemas.microsoft.com/office/word/2010/wordprocessingInk" xmlns:wne="http://schemas.microsoft.com/office/word/2006/wordml" xmlns:wps="http://schemas.microsoft.com/office/word/2010/wordprocessingShape" mc:Ignorable="w14 w15 w16se w16cid wp14">
+<w:document xmlns:wpc="http://schemas.microsoft.com/office/word/2010/wordprocessingCanvas" xmlns:cx="http://schemas.microsoft.com/office/drawing/2014/chartex" xmlns:cx1="http://schemas.microsoft.com/office/drawing/2015/9/8/chartex" xmlns:cx2="http://schemas.microsoft.com/office/drawing/2015/10/21/chartex" xmlns:cx3="http://schemas.microsoft.com/office/drawing/2016/5/9/chartex" xmlns:cx4="http://schemas.microsoft.com/office/drawing/2016/5/10/chartex" xmlns:cx5="http://schemas.microsoft.com/office/drawing/2016/5/11/chartex" xmlns:cx6="http://schemas.microsoft.com/office/drawing/2016/5/12/chartex" xmlns:cx7="http://schemas.microsoft.com/office/drawing/2016/5/13/chartex" xmlns:cx8="http://schemas.microsoft.com/office/drawing/2016/5/14/chartex" xmlns:mc="http://schemas.openxmlformats.org/markup-compatibility/2006" xmlns:aink="http://schemas.microsoft.com/office/drawing/2016/ink" xmlns:am3d="http://schemas.microsoft.com/office/drawing/2017/model3d" xmlns:o="urn:schemas-microsoft-com:office:office" xmlns:oel="http://schemas.microsoft.com/office/2019/extlst" xmlns:r="http://schemas.openxmlformats.org/officeDocument/2006/relationships" xmlns:m="http://schemas.openxmlformats.org/officeDocument/2006/math" xmlns:v="urn:schemas-microsoft-com:vml" xmlns:wp14="http://schemas.microsoft.com/office/word/2010/wordprocessingDrawing" xmlns:wp="http://schemas.openxmlformats.org/drawingml/2006/wordprocessingDrawing" xmlns:w10="urn:schemas-microsoft-com:office:word" xmlns:w="http://schemas.openxmlformats.org/wordprocessingml/2006/main" xmlns:w14="http://schemas.microsoft.com/office/word/2010/wordml" xmlns:w15="http://schemas.microsoft.com/office/word/2012/wordml" xmlns:w16cex="http://schemas.microsoft.com/office/word/2018/wordml/cex" xmlns:w16cid="http://schemas.microsoft.com/office/word/2016/wordml/cid" xmlns:w16="http://schemas.microsoft.com/office/word/2018/wordml" xmlns:w16du="http://schemas.microsoft.com/office/word/2023/wordml/word16du" xmlns:w16sdtdh="http://schemas.microsoft.com/office/word/2020/wordml/sdtdatahash" xmlns:w16se="http://schemas.microsoft.com/office/word/2015/wordml/symex" xmlns:wpg="http://schemas.microsoft.com/office/word/2010/wordprocessingGroup" xmlns:wpi="http://schemas.microsoft.com/office/word/2010/wordprocessingInk" xmlns:wne="http://schemas.microsoft.com/office/word/2006/wordml" xmlns:wps="http://schemas.microsoft.com/office/word/2010/wordprocessingShape" mc:Ignorable="w14 w15 w16se w16cid w16 w16cex w16sdtdh wp14">
   <w:body>
     <w:p>
       <w:pPr>
         <w:spacing w:line="60" w:lineRule="auto"/>
         <w:jc w:val="center"/>
         <w:rPr>
-          <w:rFonts w:ascii="Times New Roman" w:hAnsi="Times New Roman" w:cs="Times New Roman"/>
+          <w:rFonts w:ascii="Times New Roman" w:eastAsia="標楷體" w:hAnsi="Times New Roman" w:cs="Times New Roman"/>
           <w:kern w:val="0"/>
           <w:sz w:val="28"/>
           <w:szCs w:val="24"/>
@@ -15,28 +15,28 @@
       </w:pPr>
       <w:r>
         <w:rPr>
-          <w:rFonts w:ascii="Times New Roman" w:hAnsi="Times New Roman" w:cs="Times New Roman"/>
+          <w:rFonts w:ascii="Times New Roman" w:eastAsia="標楷體" w:hAnsi="Times New Roman" w:cs="Times New Roman"/>
           <w:sz w:val="28"/>
         </w:rPr>
         <w:t>202</w:t>
       </w:r>
       <w:r>
         <w:rPr>
-          <w:rFonts w:ascii="Times New Roman" w:hAnsi="Times New Roman" w:cs="Times New Roman" w:hint="eastAsia"/>
+          <w:rFonts w:ascii="Times New Roman" w:eastAsia="標楷體" w:hAnsi="Times New Roman" w:cs="Times New Roman"/>
           <w:sz w:val="28"/>
         </w:rPr>
         <w:t>3</w:t>
       </w:r>
       <w:r>
         <w:rPr>
-          <w:rFonts w:ascii="Times New Roman" w:hAnsi="Times New Roman" w:cs="Times New Roman"/>
+          <w:rFonts w:ascii="Times New Roman" w:eastAsia="標楷體" w:hAnsi="Times New Roman" w:cs="Times New Roman"/>
           <w:sz w:val="28"/>
         </w:rPr>
         <w:t xml:space="preserve"> Digital IC Design Homework </w:t>
       </w:r>
       <w:r>
         <w:rPr>
-          <w:rFonts w:ascii="Times New Roman" w:hAnsi="Times New Roman" w:cs="Times New Roman"/>
+          <w:rFonts w:ascii="Times New Roman" w:eastAsia="標楷體" w:hAnsi="Times New Roman" w:cs="Times New Roman"/>
           <w:sz w:val="28"/>
         </w:rPr>
         <w:t>4</w:t>
@@ -49,12 +49,12 @@
         <w:tblLook w:val="04A0" w:firstRow="1" w:lastRow="0" w:firstColumn="1" w:lastColumn="0" w:noHBand="0" w:noVBand="1"/>
       </w:tblPr>
       <w:tblGrid>
-        <w:gridCol w:w="1413"/>
-        <w:gridCol w:w="661"/>
-        <w:gridCol w:w="1607"/>
-        <w:gridCol w:w="467"/>
-        <w:gridCol w:w="2074"/>
-        <w:gridCol w:w="2074"/>
+        <w:gridCol w:w="1386"/>
+        <w:gridCol w:w="650"/>
+        <w:gridCol w:w="1574"/>
+        <w:gridCol w:w="442"/>
+        <w:gridCol w:w="2355"/>
+        <w:gridCol w:w="1889"/>
       </w:tblGrid>
       <w:tr>
         <w:tc>
@@ -64,12 +64,12 @@
           <w:p>
             <w:pPr>
               <w:rPr>
-                <w:rFonts w:ascii="Times New Roman" w:hAnsi="Times New Roman" w:cs="Times New Roman"/>
-              </w:rPr>
-            </w:pPr>
-            <w:r>
-              <w:rPr>
-                <w:rFonts w:ascii="Times New Roman" w:hAnsi="Times New Roman" w:cs="Times New Roman" w:hint="eastAsia"/>
+                <w:rFonts w:ascii="Times New Roman" w:eastAsia="標楷體" w:hAnsi="Times New Roman" w:cs="Times New Roman"/>
+              </w:rPr>
+            </w:pPr>
+            <w:r>
+              <w:rPr>
+                <w:rFonts w:ascii="Times New Roman" w:eastAsia="標楷體" w:hAnsi="Times New Roman" w:cs="Times New Roman"/>
               </w:rPr>
               <w:t>NAME</w:t>
             </w:r>
@@ -84,9 +84,15 @@
           <w:p>
             <w:pPr>
               <w:rPr>
-                <w:rFonts w:ascii="Times New Roman" w:hAnsi="Times New Roman" w:cs="Times New Roman"/>
-              </w:rPr>
-            </w:pPr>
+                <w:rFonts w:ascii="Times New Roman" w:eastAsia="標楷體" w:hAnsi="Times New Roman" w:cs="Times New Roman"/>
+              </w:rPr>
+            </w:pPr>
+            <w:r>
+              <w:rPr>
+                <w:rFonts w:ascii="Times New Roman" w:eastAsia="標楷體" w:hAnsi="Times New Roman" w:cs="Times New Roman"/>
+              </w:rPr>
+              <w:t>林宜謙</w:t>
+            </w:r>
           </w:p>
         </w:tc>
       </w:tr>
@@ -98,12 +104,12 @@
           <w:p>
             <w:pPr>
               <w:rPr>
-                <w:rFonts w:ascii="Times New Roman" w:hAnsi="Times New Roman" w:cs="Times New Roman"/>
-              </w:rPr>
-            </w:pPr>
-            <w:r>
-              <w:rPr>
-                <w:rFonts w:ascii="Times New Roman" w:hAnsi="Times New Roman" w:cs="Times New Roman" w:hint="eastAsia"/>
+                <w:rFonts w:ascii="Times New Roman" w:eastAsia="標楷體" w:hAnsi="Times New Roman" w:cs="Times New Roman"/>
+              </w:rPr>
+            </w:pPr>
+            <w:r>
+              <w:rPr>
+                <w:rFonts w:ascii="Times New Roman" w:eastAsia="標楷體" w:hAnsi="Times New Roman" w:cs="Times New Roman"/>
               </w:rPr>
               <w:t>Student ID</w:t>
             </w:r>
@@ -118,9 +124,15 @@
           <w:p>
             <w:pPr>
               <w:rPr>
-                <w:rFonts w:ascii="Times New Roman" w:hAnsi="Times New Roman" w:cs="Times New Roman"/>
-              </w:rPr>
-            </w:pPr>
+                <w:rFonts w:ascii="Times New Roman" w:eastAsia="標楷體" w:hAnsi="Times New Roman" w:cs="Times New Roman"/>
+              </w:rPr>
+            </w:pPr>
+            <w:r>
+              <w:rPr>
+                <w:rFonts w:ascii="Times New Roman" w:eastAsia="標楷體" w:hAnsi="Times New Roman" w:cs="Times New Roman"/>
+              </w:rPr>
+              <w:t>N16100250</w:t>
+            </w:r>
           </w:p>
         </w:tc>
       </w:tr>
@@ -134,30 +146,16 @@
             <w:pPr>
               <w:jc w:val="center"/>
               <w:rPr>
-                <w:rFonts w:ascii="Times New Roman" w:hAnsi="Times New Roman" w:cs="Times New Roman"/>
+                <w:rFonts w:ascii="Times New Roman" w:eastAsia="標楷體" w:hAnsi="Times New Roman" w:cs="Times New Roman"/>
                 <w:b/>
               </w:rPr>
             </w:pPr>
             <w:r>
               <w:rPr>
-                <w:rFonts w:ascii="Times New Roman" w:hAnsi="Times New Roman" w:cs="Times New Roman"/>
+                <w:rFonts w:ascii="Times New Roman" w:eastAsia="標楷體" w:hAnsi="Times New Roman" w:cs="Times New Roman"/>
                 <w:b/>
               </w:rPr>
-              <w:t>Simulation</w:t>
-            </w:r>
-            <w:r>
-              <w:rPr>
-                <w:rFonts w:ascii="Times New Roman" w:hAnsi="Times New Roman" w:cs="Times New Roman" w:hint="eastAsia"/>
-                <w:b/>
-              </w:rPr>
-              <w:t xml:space="preserve"> </w:t>
-            </w:r>
-            <w:r>
-              <w:rPr>
-                <w:rFonts w:ascii="Times New Roman" w:hAnsi="Times New Roman" w:cs="Times New Roman"/>
-                <w:b/>
-              </w:rPr>
-              <w:t>Result</w:t>
+              <w:t>Simulation Result</w:t>
             </w:r>
           </w:p>
         </w:tc>
@@ -173,26 +171,14 @@
             <w:pPr>
               <w:jc w:val="center"/>
               <w:rPr>
-                <w:rFonts w:ascii="Times New Roman" w:hAnsi="Times New Roman" w:cs="Times New Roman"/>
-              </w:rPr>
-            </w:pPr>
-            <w:r>
-              <w:rPr>
-                <w:rFonts w:ascii="Times New Roman" w:hAnsi="Times New Roman" w:cs="Times New Roman"/>
-              </w:rPr>
-              <w:t>F</w:t>
-            </w:r>
-            <w:r>
-              <w:rPr>
-                <w:rFonts w:ascii="Times New Roman" w:hAnsi="Times New Roman" w:cs="Times New Roman" w:hint="eastAsia"/>
-              </w:rPr>
-              <w:t xml:space="preserve">unctional </w:t>
-            </w:r>
-            <w:r>
-              <w:rPr>
-                <w:rFonts w:ascii="Times New Roman" w:hAnsi="Times New Roman" w:cs="Times New Roman"/>
-              </w:rPr>
-              <w:t>simulation</w:t>
+                <w:rFonts w:ascii="Times New Roman" w:eastAsia="標楷體" w:hAnsi="Times New Roman" w:cs="Times New Roman"/>
+              </w:rPr>
+            </w:pPr>
+            <w:r>
+              <w:rPr>
+                <w:rFonts w:ascii="Times New Roman" w:eastAsia="標楷體" w:hAnsi="Times New Roman" w:cs="Times New Roman"/>
+              </w:rPr>
+              <w:t>Functional simulation</w:t>
             </w:r>
           </w:p>
         </w:tc>
@@ -207,7 +193,7 @@
             <w:pPr>
               <w:jc w:val="center"/>
               <w:rPr>
-                <w:rFonts w:ascii="Times New Roman" w:hAnsi="Times New Roman" w:cs="Times New Roman"/>
+                <w:rFonts w:ascii="Times New Roman" w:eastAsia="標楷體" w:hAnsi="Times New Roman" w:cs="Times New Roman"/>
                 <w:color w:val="FF7C80"/>
                 <w14:textFill>
                   <w14:solidFill>
@@ -220,10 +206,10 @@
             </w:pPr>
             <w:r>
               <w:rPr>
-                <w:rFonts w:ascii="Times New Roman" w:hAnsi="Times New Roman" w:cs="Times New Roman"/>
+                <w:rFonts w:ascii="Times New Roman" w:eastAsia="標楷體" w:hAnsi="Times New Roman" w:cs="Times New Roman"/>
                 <w:color w:val="FF0000"/>
               </w:rPr>
-              <w:t>Score</w:t>
+              <w:t>100</w:t>
             </w:r>
           </w:p>
         </w:tc>
@@ -236,33 +222,15 @@
             <w:pPr>
               <w:jc w:val="center"/>
               <w:rPr>
-                <w:rFonts w:ascii="Times New Roman" w:hAnsi="Times New Roman" w:cs="Times New Roman"/>
+                <w:rFonts w:ascii="Times New Roman" w:eastAsia="標楷體" w:hAnsi="Times New Roman" w:cs="Times New Roman"/>
                 <w:color w:val="BFBFBF" w:themeColor="background1" w:themeShade="BF"/>
               </w:rPr>
             </w:pPr>
             <w:r>
               <w:rPr>
-                <w:rFonts w:ascii="Times New Roman" w:hAnsi="Times New Roman" w:cs="Times New Roman" w:hint="eastAsia"/>
-              </w:rPr>
-              <w:t>Gate</w:t>
-            </w:r>
-            <w:r>
-              <w:rPr>
-                <w:rFonts w:ascii="Times New Roman" w:hAnsi="Times New Roman" w:cs="Times New Roman"/>
-              </w:rPr>
-              <w:t>-</w:t>
-            </w:r>
-            <w:r>
-              <w:rPr>
-                <w:rFonts w:ascii="Times New Roman" w:hAnsi="Times New Roman" w:cs="Times New Roman" w:hint="eastAsia"/>
-              </w:rPr>
-              <w:t xml:space="preserve">level </w:t>
-            </w:r>
-            <w:r>
-              <w:rPr>
-                <w:rFonts w:ascii="Times New Roman" w:hAnsi="Times New Roman" w:cs="Times New Roman"/>
-              </w:rPr>
-              <w:t>simulation</w:t>
+                <w:rFonts w:ascii="Times New Roman" w:eastAsia="標楷體" w:hAnsi="Times New Roman" w:cs="Times New Roman"/>
+              </w:rPr>
+              <w:t>Gate-level simulation</w:t>
             </w:r>
           </w:p>
         </w:tc>
@@ -276,16 +244,16 @@
             <w:pPr>
               <w:jc w:val="center"/>
               <w:rPr>
-                <w:rFonts w:ascii="Times New Roman" w:hAnsi="Times New Roman" w:cs="Times New Roman"/>
+                <w:rFonts w:ascii="Times New Roman" w:eastAsia="標楷體" w:hAnsi="Times New Roman" w:cs="Times New Roman"/>
                 <w:color w:val="FF0000"/>
               </w:rPr>
             </w:pPr>
             <w:r>
               <w:rPr>
-                <w:rFonts w:ascii="Times New Roman" w:hAnsi="Times New Roman" w:cs="Times New Roman"/>
+                <w:rFonts w:ascii="Times New Roman" w:eastAsia="標楷體" w:hAnsi="Times New Roman" w:cs="Times New Roman"/>
                 <w:color w:val="FF0000"/>
               </w:rPr>
-              <w:t>Score</w:t>
+              <w:t>100</w:t>
             </w:r>
           </w:p>
         </w:tc>
@@ -303,36 +271,57 @@
             <w:pPr>
               <w:jc w:val="center"/>
               <w:rPr>
-                <w:rFonts w:ascii="Times New Roman" w:hAnsi="Times New Roman" w:cs="Times New Roman"/>
-              </w:rPr>
-            </w:pPr>
-            <w:r>
-              <w:rPr>
-                <w:rFonts w:ascii="Times New Roman" w:hAnsi="Times New Roman" w:cs="Times New Roman" w:hint="eastAsia"/>
+                <w:rFonts w:ascii="Times New Roman" w:eastAsia="標楷體" w:hAnsi="Times New Roman" w:cs="Times New Roman"/>
+              </w:rPr>
+            </w:pPr>
+            <w:r>
+              <w:rPr>
+                <w:rFonts w:ascii="Times New Roman" w:eastAsia="標楷體" w:hAnsi="Times New Roman" w:cs="Times New Roman"/>
+                <w:noProof/>
                 <w:color w:val="BFBFBF" w:themeColor="background1" w:themeShade="BF"/>
               </w:rPr>
-              <w:t>(</w:t>
-            </w:r>
-            <w:r>
-              <w:rPr>
-                <w:rFonts w:ascii="Times New Roman" w:hAnsi="Times New Roman" w:cs="Times New Roman"/>
-                <w:color w:val="BFBFBF" w:themeColor="background1" w:themeShade="BF"/>
-              </w:rPr>
-              <w:t xml:space="preserve">your </w:t>
-            </w:r>
-            <w:r>
-              <w:rPr>
-                <w:rFonts w:ascii="Times New Roman" w:hAnsi="Times New Roman" w:cs="Times New Roman"/>
-                <w:color w:val="BFBFBF" w:themeColor="background1" w:themeShade="BF"/>
-              </w:rPr>
-              <w:t xml:space="preserve">functional </w:t>
-            </w:r>
-            <w:r>
-              <w:rPr>
-                <w:rFonts w:ascii="Times New Roman" w:hAnsi="Times New Roman" w:cs="Times New Roman"/>
-                <w:color w:val="BFBFBF" w:themeColor="background1" w:themeShade="BF"/>
-              </w:rPr>
-              <w:t>sim result)</w:t>
+              <w:drawing>
+                <wp:inline distT="0" distB="0" distL="0" distR="0" wp14:anchorId="2CFDF6AA" wp14:editId="18D009F8">
+                  <wp:extent cx="2484849" cy="1294791"/>
+                  <wp:effectExtent l="0" t="0" r="0" b="635"/>
+                  <wp:docPr id="487123680" name="圖片 1"/>
+                  <wp:cNvGraphicFramePr>
+                    <a:graphicFrameLocks xmlns:a="http://schemas.openxmlformats.org/drawingml/2006/main" noChangeAspect="1"/>
+                  </wp:cNvGraphicFramePr>
+                  <a:graphic xmlns:a="http://schemas.openxmlformats.org/drawingml/2006/main">
+                    <a:graphicData uri="http://schemas.openxmlformats.org/drawingml/2006/picture">
+                      <pic:pic xmlns:pic="http://schemas.openxmlformats.org/drawingml/2006/picture">
+                        <pic:nvPicPr>
+                          <pic:cNvPr id="487123680" name=""/>
+                          <pic:cNvPicPr/>
+                        </pic:nvPicPr>
+                        <pic:blipFill rotWithShape="1">
+                          <a:blip r:embed="rId7"/>
+                          <a:srcRect r="9335"/>
+                          <a:stretch/>
+                        </pic:blipFill>
+                        <pic:spPr bwMode="auto">
+                          <a:xfrm>
+                            <a:off x="0" y="0"/>
+                            <a:ext cx="2494688" cy="1299918"/>
+                          </a:xfrm>
+                          <a:prstGeom prst="rect">
+                            <a:avLst/>
+                          </a:prstGeom>
+                          <a:ln>
+                            <a:noFill/>
+                          </a:ln>
+                          <a:extLst>
+                            <a:ext uri="{53640926-AAD7-44D8-BBD7-CCE9431645EC}">
+                              <a14:shadowObscured xmlns:a14="http://schemas.microsoft.com/office/drawing/2010/main"/>
+                            </a:ext>
+                          </a:extLst>
+                        </pic:spPr>
+                      </pic:pic>
+                    </a:graphicData>
+                  </a:graphic>
+                </wp:inline>
+              </w:drawing>
             </w:r>
           </w:p>
         </w:tc>
@@ -345,36 +334,50 @@
             <w:pPr>
               <w:jc w:val="center"/>
               <w:rPr>
-                <w:rFonts w:ascii="Times New Roman" w:hAnsi="Times New Roman" w:cs="Times New Roman"/>
-              </w:rPr>
-            </w:pPr>
-            <w:r>
-              <w:rPr>
-                <w:rFonts w:ascii="Times New Roman" w:hAnsi="Times New Roman" w:cs="Times New Roman" w:hint="eastAsia"/>
+                <w:rFonts w:ascii="Times New Roman" w:eastAsia="標楷體" w:hAnsi="Times New Roman" w:cs="Times New Roman"/>
+              </w:rPr>
+            </w:pPr>
+            <w:r>
+              <w:rPr>
+                <w:rFonts w:ascii="Times New Roman" w:eastAsia="標楷體" w:hAnsi="Times New Roman" w:cs="Times New Roman"/>
+                <w:noProof/>
                 <w:color w:val="BFBFBF" w:themeColor="background1" w:themeShade="BF"/>
               </w:rPr>
-              <w:t>(</w:t>
-            </w:r>
-            <w:r>
-              <w:rPr>
-                <w:rFonts w:ascii="Times New Roman" w:hAnsi="Times New Roman" w:cs="Times New Roman"/>
-                <w:color w:val="BFBFBF" w:themeColor="background1" w:themeShade="BF"/>
-              </w:rPr>
-              <w:t xml:space="preserve">your </w:t>
-            </w:r>
-            <w:r>
-              <w:rPr>
-                <w:rFonts w:ascii="Times New Roman" w:hAnsi="Times New Roman" w:cs="Times New Roman"/>
-                <w:color w:val="BFBFBF" w:themeColor="background1" w:themeShade="BF"/>
-              </w:rPr>
-              <w:t xml:space="preserve">gate-level </w:t>
-            </w:r>
-            <w:r>
-              <w:rPr>
-                <w:rFonts w:ascii="Times New Roman" w:hAnsi="Times New Roman" w:cs="Times New Roman"/>
-                <w:color w:val="BFBFBF" w:themeColor="background1" w:themeShade="BF"/>
-              </w:rPr>
-              <w:t>sim result)</w:t>
+              <w:drawing>
+                <wp:inline distT="0" distB="0" distL="0" distR="0" wp14:anchorId="4BA3EE29" wp14:editId="44F21E6D">
+                  <wp:extent cx="2617271" cy="1360627"/>
+                  <wp:effectExtent l="0" t="0" r="0" b="0"/>
+                  <wp:docPr id="714246562" name="圖片 1"/>
+                  <wp:cNvGraphicFramePr>
+                    <a:graphicFrameLocks xmlns:a="http://schemas.openxmlformats.org/drawingml/2006/main" noChangeAspect="1"/>
+                  </wp:cNvGraphicFramePr>
+                  <a:graphic xmlns:a="http://schemas.openxmlformats.org/drawingml/2006/main">
+                    <a:graphicData uri="http://schemas.openxmlformats.org/drawingml/2006/picture">
+                      <pic:pic xmlns:pic="http://schemas.openxmlformats.org/drawingml/2006/picture">
+                        <pic:nvPicPr>
+                          <pic:cNvPr id="714246562" name=""/>
+                          <pic:cNvPicPr/>
+                        </pic:nvPicPr>
+                        <pic:blipFill>
+                          <a:blip r:embed="rId8"/>
+                          <a:stretch>
+                            <a:fillRect/>
+                          </a:stretch>
+                        </pic:blipFill>
+                        <pic:spPr>
+                          <a:xfrm>
+                            <a:off x="0" y="0"/>
+                            <a:ext cx="2637441" cy="1371113"/>
+                          </a:xfrm>
+                          <a:prstGeom prst="rect">
+                            <a:avLst/>
+                          </a:prstGeom>
+                        </pic:spPr>
+                      </pic:pic>
+                    </a:graphicData>
+                  </a:graphic>
+                </wp:inline>
+              </w:drawing>
             </w:r>
           </w:p>
         </w:tc>
@@ -389,31 +392,17 @@
             <w:pPr>
               <w:jc w:val="center"/>
               <w:rPr>
-                <w:rFonts w:ascii="Times New Roman" w:hAnsi="Times New Roman" w:cs="Times New Roman"/>
+                <w:rFonts w:ascii="Times New Roman" w:eastAsia="標楷體" w:hAnsi="Times New Roman" w:cs="Times New Roman"/>
                 <w:b/>
                 <w:sz w:val="32"/>
               </w:rPr>
             </w:pPr>
             <w:r>
               <w:rPr>
-                <w:rFonts w:ascii="Times New Roman" w:hAnsi="Times New Roman" w:cs="Times New Roman"/>
+                <w:rFonts w:ascii="Times New Roman" w:eastAsia="標楷體" w:hAnsi="Times New Roman" w:cs="Times New Roman"/>
                 <w:b/>
               </w:rPr>
-              <w:t>Synthesis</w:t>
-            </w:r>
-            <w:r>
-              <w:rPr>
-                <w:rFonts w:ascii="Times New Roman" w:hAnsi="Times New Roman" w:cs="Times New Roman" w:hint="eastAsia"/>
-                <w:b/>
-              </w:rPr>
-              <w:t xml:space="preserve"> </w:t>
-            </w:r>
-            <w:r>
-              <w:rPr>
-                <w:rFonts w:ascii="Times New Roman" w:hAnsi="Times New Roman" w:cs="Times New Roman"/>
-                <w:b/>
-              </w:rPr>
-              <w:t>Result</w:t>
+              <w:t>Synthesis Result</w:t>
             </w:r>
           </w:p>
         </w:tc>
@@ -427,13 +416,13 @@
           <w:p>
             <w:pPr>
               <w:rPr>
-                <w:rFonts w:ascii="Times New Roman" w:hAnsi="Times New Roman" w:cs="Times New Roman"/>
+                <w:rFonts w:ascii="Times New Roman" w:eastAsia="標楷體" w:hAnsi="Times New Roman" w:cs="Times New Roman"/>
                 <w:color w:val="000000" w:themeColor="text1"/>
               </w:rPr>
             </w:pPr>
             <w:r>
               <w:rPr>
-                <w:rFonts w:ascii="Times New Roman" w:hAnsi="Times New Roman" w:cs="Times New Roman"/>
+                <w:rFonts w:ascii="Times New Roman" w:eastAsia="標楷體" w:hAnsi="Times New Roman" w:cs="Times New Roman"/>
                 <w:color w:val="000000" w:themeColor="text1"/>
               </w:rPr>
               <w:t>Total logic elements</w:t>
@@ -449,9 +438,27 @@
           <w:p>
             <w:pPr>
               <w:rPr>
-                <w:rFonts w:ascii="Times New Roman" w:hAnsi="Times New Roman" w:cs="Times New Roman"/>
-              </w:rPr>
-            </w:pPr>
+                <w:rFonts w:ascii="Times New Roman" w:eastAsia="標楷體" w:hAnsi="Times New Roman" w:cs="Times New Roman"/>
+              </w:rPr>
+            </w:pPr>
+            <w:r>
+              <w:rPr>
+                <w:rFonts w:ascii="Times New Roman" w:eastAsia="標楷體" w:hAnsi="Times New Roman" w:cs="Times New Roman" w:hint="eastAsia"/>
+              </w:rPr>
+              <w:t>2</w:t>
+            </w:r>
+            <w:r>
+              <w:rPr>
+                <w:rFonts w:ascii="Times New Roman" w:eastAsia="標楷體" w:hAnsi="Times New Roman" w:cs="Times New Roman" w:hint="eastAsia"/>
+              </w:rPr>
+              <w:t>3</w:t>
+            </w:r>
+            <w:r>
+              <w:rPr>
+                <w:rFonts w:ascii="Times New Roman" w:eastAsia="標楷體" w:hAnsi="Times New Roman" w:cs="Times New Roman" w:hint="eastAsia"/>
+              </w:rPr>
+              <w:t>2</w:t>
+            </w:r>
           </w:p>
         </w:tc>
       </w:tr>
@@ -464,27 +471,20 @@
           <w:p>
             <w:pPr>
               <w:rPr>
-                <w:rFonts w:ascii="Times New Roman" w:hAnsi="Times New Roman" w:cs="Times New Roman"/>
+                <w:rFonts w:ascii="Times New Roman" w:eastAsia="標楷體" w:hAnsi="Times New Roman" w:cs="Times New Roman"/>
                 <w:color w:val="000000" w:themeColor="text1"/>
               </w:rPr>
             </w:pPr>
             <w:r>
               <w:rPr>
-                <w:rFonts w:ascii="Times New Roman" w:hAnsi="Times New Roman" w:cs="Times New Roman"/>
+                <w:rFonts w:ascii="Times New Roman" w:eastAsia="標楷體" w:hAnsi="Times New Roman" w:cs="Times New Roman"/>
                 <w:color w:val="000000" w:themeColor="text1"/>
               </w:rPr>
-              <w:t>T</w:t>
-            </w:r>
-            <w:r>
-              <w:rPr>
-                <w:rFonts w:ascii="Times New Roman" w:hAnsi="Times New Roman" w:cs="Times New Roman"/>
-                <w:color w:val="000000" w:themeColor="text1"/>
-              </w:rPr>
-              <w:t>otal memory bit</w:t>
-            </w:r>
-            <w:r>
-              <w:rPr>
-                <w:rFonts w:ascii="Times New Roman" w:hAnsi="Times New Roman" w:cs="Times New Roman"/>
+              <w:t>Total memory bit</w:t>
+            </w:r>
+            <w:r>
+              <w:rPr>
+                <w:rFonts w:ascii="Times New Roman" w:eastAsia="標楷體" w:hAnsi="Times New Roman" w:cs="Times New Roman"/>
                 <w:color w:val="000000" w:themeColor="text1"/>
               </w:rPr>
               <w:t>s</w:t>
@@ -500,9 +500,15 @@
           <w:p>
             <w:pPr>
               <w:rPr>
-                <w:rFonts w:ascii="Times New Roman" w:hAnsi="Times New Roman" w:cs="Times New Roman"/>
-              </w:rPr>
-            </w:pPr>
+                <w:rFonts w:ascii="Times New Roman" w:eastAsia="標楷體" w:hAnsi="Times New Roman" w:cs="Times New Roman"/>
+              </w:rPr>
+            </w:pPr>
+            <w:r>
+              <w:rPr>
+                <w:rFonts w:ascii="Times New Roman" w:eastAsia="標楷體" w:hAnsi="Times New Roman" w:cs="Times New Roman"/>
+              </w:rPr>
+              <w:t>0</w:t>
+            </w:r>
           </w:p>
         </w:tc>
       </w:tr>
@@ -515,27 +521,20 @@
           <w:p>
             <w:pPr>
               <w:rPr>
-                <w:rFonts w:ascii="Times New Roman" w:hAnsi="Times New Roman" w:cs="Times New Roman"/>
+                <w:rFonts w:ascii="Times New Roman" w:eastAsia="標楷體" w:hAnsi="Times New Roman" w:cs="Times New Roman"/>
                 <w:color w:val="000000" w:themeColor="text1"/>
               </w:rPr>
             </w:pPr>
             <w:r>
               <w:rPr>
-                <w:rFonts w:ascii="Times New Roman" w:hAnsi="Times New Roman" w:cs="Times New Roman"/>
+                <w:rFonts w:ascii="Times New Roman" w:eastAsia="標楷體" w:hAnsi="Times New Roman" w:cs="Times New Roman"/>
                 <w:color w:val="000000" w:themeColor="text1"/>
               </w:rPr>
-              <w:t>E</w:t>
-            </w:r>
-            <w:r>
-              <w:rPr>
-                <w:rFonts w:ascii="Times New Roman" w:hAnsi="Times New Roman" w:cs="Times New Roman"/>
-                <w:color w:val="000000" w:themeColor="text1"/>
-              </w:rPr>
-              <w:t>mbedded multiplier 9-bit element</w:t>
-            </w:r>
-            <w:r>
-              <w:rPr>
-                <w:rFonts w:ascii="Times New Roman" w:hAnsi="Times New Roman" w:cs="Times New Roman"/>
+              <w:t>Embedded multiplier 9-bit element</w:t>
+            </w:r>
+            <w:r>
+              <w:rPr>
+                <w:rFonts w:ascii="Times New Roman" w:eastAsia="標楷體" w:hAnsi="Times New Roman" w:cs="Times New Roman"/>
                 <w:color w:val="000000" w:themeColor="text1"/>
               </w:rPr>
               <w:t>s</w:t>
@@ -551,9 +550,15 @@
           <w:p>
             <w:pPr>
               <w:rPr>
-                <w:rFonts w:ascii="Times New Roman" w:hAnsi="Times New Roman" w:cs="Times New Roman"/>
-              </w:rPr>
-            </w:pPr>
+                <w:rFonts w:ascii="Times New Roman" w:eastAsia="標楷體" w:hAnsi="Times New Roman" w:cs="Times New Roman"/>
+              </w:rPr>
+            </w:pPr>
+            <w:r>
+              <w:rPr>
+                <w:rFonts w:ascii="Times New Roman" w:eastAsia="標楷體" w:hAnsi="Times New Roman" w:cs="Times New Roman"/>
+              </w:rPr>
+              <w:t>0</w:t>
+            </w:r>
           </w:p>
         </w:tc>
       </w:tr>
@@ -566,20 +571,20 @@
           <w:p>
             <w:pPr>
               <w:rPr>
-                <w:rFonts w:ascii="Times New Roman" w:hAnsi="Times New Roman" w:cs="Times New Roman"/>
+                <w:rFonts w:ascii="Times New Roman" w:eastAsia="標楷體" w:hAnsi="Times New Roman" w:cs="Times New Roman"/>
                 <w:color w:val="000000" w:themeColor="text1"/>
               </w:rPr>
             </w:pPr>
             <w:r>
               <w:rPr>
-                <w:rFonts w:ascii="Times New Roman" w:hAnsi="Times New Roman" w:cs="Times New Roman"/>
+                <w:rFonts w:ascii="Times New Roman" w:eastAsia="標楷體" w:hAnsi="Times New Roman" w:cs="Times New Roman"/>
                 <w:color w:val="000000" w:themeColor="text1"/>
               </w:rPr>
               <w:t>Total cycle</w:t>
             </w:r>
             <w:r>
               <w:rPr>
-                <w:rFonts w:ascii="Times New Roman" w:hAnsi="Times New Roman" w:cs="Times New Roman"/>
+                <w:rFonts w:ascii="Times New Roman" w:eastAsia="標楷體" w:hAnsi="Times New Roman" w:cs="Times New Roman"/>
                 <w:color w:val="000000" w:themeColor="text1"/>
               </w:rPr>
               <w:t xml:space="preserve"> used</w:t>
@@ -595,9 +600,21 @@
           <w:p>
             <w:pPr>
               <w:rPr>
-                <w:rFonts w:ascii="Times New Roman" w:hAnsi="Times New Roman" w:cs="Times New Roman"/>
-              </w:rPr>
-            </w:pPr>
+                <w:rFonts w:ascii="Times New Roman" w:eastAsia="標楷體" w:hAnsi="Times New Roman" w:cs="Times New Roman"/>
+              </w:rPr>
+            </w:pPr>
+            <w:r>
+              <w:rPr>
+                <w:rFonts w:ascii="Times New Roman" w:eastAsia="標楷體" w:hAnsi="Times New Roman" w:cs="Times New Roman"/>
+              </w:rPr>
+              <w:t>4608</w:t>
+            </w:r>
+            <w:r>
+              <w:rPr>
+                <w:rFonts w:ascii="Times New Roman" w:eastAsia="標楷體" w:hAnsi="Times New Roman" w:cs="Times New Roman"/>
+              </w:rPr>
+              <w:t>7</w:t>
+            </w:r>
           </w:p>
         </w:tc>
       </w:tr>
@@ -612,23 +629,52 @@
           </w:tcPr>
           <w:p>
             <w:pPr>
-              <w:rPr>
-                <w:rFonts w:ascii="Times New Roman" w:hAnsi="Times New Roman" w:cs="Times New Roman"/>
-              </w:rPr>
-            </w:pPr>
-            <w:r>
-              <w:rPr>
-                <w:rFonts w:ascii="Times New Roman" w:hAnsi="Times New Roman" w:cs="Times New Roman" w:hint="eastAsia"/>
+              <w:jc w:val="center"/>
+              <w:rPr>
+                <w:rFonts w:ascii="Times New Roman" w:eastAsia="標楷體" w:hAnsi="Times New Roman" w:cs="Times New Roman"/>
+              </w:rPr>
+            </w:pPr>
+            <w:r>
+              <w:rPr>
+                <w:rFonts w:ascii="Times New Roman" w:eastAsia="標楷體" w:hAnsi="Times New Roman" w:cs="Times New Roman"/>
+                <w:noProof/>
                 <w:color w:val="BFBFBF" w:themeColor="background1" w:themeShade="BF"/>
               </w:rPr>
-              <w:t>(</w:t>
-            </w:r>
-            <w:r>
-              <w:rPr>
-                <w:rFonts w:ascii="Times New Roman" w:hAnsi="Times New Roman" w:cs="Times New Roman"/>
-                <w:color w:val="BFBFBF" w:themeColor="background1" w:themeShade="BF"/>
-              </w:rPr>
-              <w:t>your flow summary)</w:t>
+              <w:drawing>
+                <wp:inline distT="0" distB="0" distL="0" distR="0" wp14:anchorId="5BA10B42" wp14:editId="76E2861B">
+                  <wp:extent cx="4922017" cy="3972154"/>
+                  <wp:effectExtent l="0" t="0" r="0" b="9525"/>
+                  <wp:docPr id="494812264" name="圖片 1"/>
+                  <wp:cNvGraphicFramePr>
+                    <a:graphicFrameLocks xmlns:a="http://schemas.openxmlformats.org/drawingml/2006/main" noChangeAspect="1"/>
+                  </wp:cNvGraphicFramePr>
+                  <a:graphic xmlns:a="http://schemas.openxmlformats.org/drawingml/2006/main">
+                    <a:graphicData uri="http://schemas.openxmlformats.org/drawingml/2006/picture">
+                      <pic:pic xmlns:pic="http://schemas.openxmlformats.org/drawingml/2006/picture">
+                        <pic:nvPicPr>
+                          <pic:cNvPr id="494812264" name=""/>
+                          <pic:cNvPicPr/>
+                        </pic:nvPicPr>
+                        <pic:blipFill>
+                          <a:blip r:embed="rId9"/>
+                          <a:stretch>
+                            <a:fillRect/>
+                          </a:stretch>
+                        </pic:blipFill>
+                        <pic:spPr>
+                          <a:xfrm>
+                            <a:off x="0" y="0"/>
+                            <a:ext cx="4933896" cy="3981741"/>
+                          </a:xfrm>
+                          <a:prstGeom prst="rect">
+                            <a:avLst/>
+                          </a:prstGeom>
+                        </pic:spPr>
+                      </pic:pic>
+                    </a:graphicData>
+                  </a:graphic>
+                </wp:inline>
+              </w:drawing>
             </w:r>
           </w:p>
         </w:tc>
@@ -649,14 +695,15 @@
               </w:tabs>
               <w:jc w:val="center"/>
               <w:rPr>
-                <w:rFonts w:ascii="Times New Roman" w:hAnsi="Times New Roman" w:cs="Times New Roman"/>
-              </w:rPr>
-            </w:pPr>
-            <w:r>
-              <w:rPr>
-                <w:rFonts w:ascii="Times New Roman" w:hAnsi="Times New Roman" w:cs="Times New Roman"/>
+                <w:rFonts w:ascii="Times New Roman" w:eastAsia="標楷體" w:hAnsi="Times New Roman" w:cs="Times New Roman"/>
+              </w:rPr>
+            </w:pPr>
+            <w:r>
+              <w:rPr>
+                <w:rFonts w:ascii="Times New Roman" w:eastAsia="標楷體" w:hAnsi="Times New Roman" w:cs="Times New Roman"/>
                 <w:b/>
               </w:rPr>
+              <w:lastRenderedPageBreak/>
               <w:t>Description of your design</w:t>
             </w:r>
           </w:p>
@@ -674,10 +721,3793 @@
           <w:p>
             <w:pPr>
               <w:rPr>
-                <w:rFonts w:ascii="Times New Roman" w:hAnsi="Times New Roman" w:cs="Times New Roman"/>
-                <w:color w:val="BFBFBF" w:themeColor="background1" w:themeShade="BF"/>
-              </w:rPr>
-            </w:pPr>
+                <w:rFonts w:ascii="Times New Roman" w:eastAsia="標楷體" w:hAnsi="Times New Roman" w:cs="Times New Roman"/>
+              </w:rPr>
+            </w:pPr>
+            <w:r>
+              <w:rPr>
+                <w:rFonts w:ascii="Times New Roman" w:eastAsia="標楷體" w:hAnsi="Times New Roman" w:cs="Times New Roman"/>
+              </w:rPr>
+              <w:t>程式流程</w:t>
+            </w:r>
+            <w:r>
+              <w:rPr>
+                <w:rFonts w:ascii="Times New Roman" w:eastAsia="標楷體" w:hAnsi="Times New Roman" w:cs="Times New Roman" w:hint="eastAsia"/>
+              </w:rPr>
+              <w:t>說明</w:t>
+            </w:r>
+            <w:r>
+              <w:rPr>
+                <w:rFonts w:ascii="Times New Roman" w:eastAsia="標楷體" w:hAnsi="Times New Roman" w:cs="Times New Roman" w:hint="eastAsia"/>
+              </w:rPr>
+              <w:t xml:space="preserve"> </w:t>
+            </w:r>
+            <w:r>
+              <w:rPr>
+                <w:rFonts w:ascii="Times New Roman" w:eastAsia="標楷體" w:hAnsi="Times New Roman" w:cs="Times New Roman"/>
+              </w:rPr>
+              <w:t>:</w:t>
+            </w:r>
+          </w:p>
+          <w:p>
+            <w:pPr>
+              <w:rPr>
+                <w:rFonts w:ascii="Times New Roman" w:eastAsia="標楷體" w:hAnsi="Times New Roman" w:cs="Times New Roman"/>
+              </w:rPr>
+            </w:pPr>
+            <w:r>
+              <w:rPr>
+                <w:rFonts w:ascii="Times New Roman" w:eastAsia="標楷體" w:hAnsi="Times New Roman" w:cs="Times New Roman" w:hint="eastAsia"/>
+              </w:rPr>
+              <w:t>設計的思路主要是將每一個畫素</w:t>
+            </w:r>
+            <w:r>
+              <w:rPr>
+                <w:rFonts w:ascii="Times New Roman" w:eastAsia="標楷體" w:hAnsi="Times New Roman" w:cs="Times New Roman" w:hint="eastAsia"/>
+              </w:rPr>
+              <w:t>(pixel)</w:t>
+            </w:r>
+            <w:r>
+              <w:rPr>
+                <w:rFonts w:ascii="Times New Roman" w:eastAsia="標楷體" w:hAnsi="Times New Roman" w:cs="Times New Roman" w:hint="eastAsia"/>
+              </w:rPr>
+              <w:t>對應</w:t>
+            </w:r>
+            <w:r>
+              <w:rPr>
+                <w:rFonts w:ascii="Times New Roman" w:eastAsia="標楷體" w:hAnsi="Times New Roman" w:cs="Times New Roman" w:hint="eastAsia"/>
+              </w:rPr>
+              <w:t>9</w:t>
+            </w:r>
+            <w:r>
+              <w:rPr>
+                <w:rFonts w:ascii="Times New Roman" w:eastAsia="標楷體" w:hAnsi="Times New Roman" w:cs="Times New Roman" w:hint="eastAsia"/>
+              </w:rPr>
+              <w:t>次的</w:t>
+            </w:r>
+            <w:r>
+              <w:rPr>
+                <w:rFonts w:ascii="Times New Roman" w:eastAsia="標楷體" w:hAnsi="Times New Roman" w:cs="Times New Roman" w:hint="eastAsia"/>
+              </w:rPr>
+              <w:t>kern</w:t>
+            </w:r>
+            <w:r>
+              <w:rPr>
+                <w:rFonts w:ascii="Times New Roman" w:eastAsia="標楷體" w:hAnsi="Times New Roman" w:cs="Times New Roman"/>
+              </w:rPr>
+              <w:t>el filter</w:t>
+            </w:r>
+            <w:r>
+              <w:rPr>
+                <w:rFonts w:ascii="Times New Roman" w:eastAsia="標楷體" w:hAnsi="Times New Roman" w:cs="Times New Roman" w:hint="eastAsia"/>
+              </w:rPr>
+              <w:t>的計算，而每讀取一次</w:t>
+            </w:r>
+            <w:proofErr w:type="gramStart"/>
+            <w:r>
+              <w:rPr>
+                <w:rFonts w:ascii="Times New Roman" w:eastAsia="標楷體" w:hAnsi="Times New Roman" w:cs="Times New Roman" w:hint="eastAsia"/>
+              </w:rPr>
+              <w:t>畫素值就</w:t>
+            </w:r>
+            <w:proofErr w:type="gramEnd"/>
+            <w:r>
+              <w:rPr>
+                <w:rFonts w:ascii="Times New Roman" w:eastAsia="標楷體" w:hAnsi="Times New Roman" w:cs="Times New Roman" w:hint="eastAsia"/>
+              </w:rPr>
+              <w:t>更新一次圖片的位址，而為減少</w:t>
+            </w:r>
+            <w:r>
+              <w:rPr>
+                <w:rFonts w:ascii="Times New Roman" w:eastAsia="標楷體" w:hAnsi="Times New Roman" w:cs="Times New Roman" w:hint="eastAsia"/>
+              </w:rPr>
+              <w:t>cycle</w:t>
+            </w:r>
+            <w:r>
+              <w:rPr>
+                <w:rFonts w:ascii="Times New Roman" w:eastAsia="標楷體" w:hAnsi="Times New Roman" w:cs="Times New Roman" w:hint="eastAsia"/>
+              </w:rPr>
+              <w:t>數給入新的位址並同時計算由舊的位址得出的值</w:t>
+            </w:r>
+            <w:proofErr w:type="gramStart"/>
+            <w:r>
+              <w:rPr>
+                <w:rFonts w:ascii="Times New Roman" w:eastAsia="標楷體" w:hAnsi="Times New Roman" w:cs="Times New Roman" w:hint="eastAsia"/>
+              </w:rPr>
+              <w:t>進行卷積計算</w:t>
+            </w:r>
+            <w:proofErr w:type="gramEnd"/>
+            <w:r>
+              <w:rPr>
+                <w:rFonts w:ascii="Times New Roman" w:eastAsia="標楷體" w:hAnsi="Times New Roman" w:cs="Times New Roman" w:hint="eastAsia"/>
+              </w:rPr>
+              <w:t>，每</w:t>
+            </w:r>
+            <w:r>
+              <w:rPr>
+                <w:rFonts w:ascii="Times New Roman" w:eastAsia="標楷體" w:hAnsi="Times New Roman" w:cs="Times New Roman" w:hint="eastAsia"/>
+              </w:rPr>
+              <w:t>9</w:t>
+            </w:r>
+            <w:r>
+              <w:rPr>
+                <w:rFonts w:ascii="Times New Roman" w:eastAsia="標楷體" w:hAnsi="Times New Roman" w:cs="Times New Roman" w:hint="eastAsia"/>
+              </w:rPr>
+              <w:t>次計算後就寫回到</w:t>
+            </w:r>
+            <w:r>
+              <w:rPr>
+                <w:rFonts w:ascii="Times New Roman" w:eastAsia="標楷體" w:hAnsi="Times New Roman" w:cs="Times New Roman" w:hint="eastAsia"/>
+              </w:rPr>
+              <w:t>Layer</w:t>
+            </w:r>
+            <w:r>
+              <w:rPr>
+                <w:rFonts w:ascii="Times New Roman" w:eastAsia="標楷體" w:hAnsi="Times New Roman" w:cs="Times New Roman"/>
+              </w:rPr>
+              <w:t>0</w:t>
+            </w:r>
+            <w:r>
+              <w:rPr>
+                <w:rFonts w:ascii="Times New Roman" w:eastAsia="標楷體" w:hAnsi="Times New Roman" w:cs="Times New Roman" w:hint="eastAsia"/>
+              </w:rPr>
+              <w:t>的記憶體中，</w:t>
+            </w:r>
+            <w:r>
+              <w:rPr>
+                <w:rFonts w:ascii="Times New Roman" w:eastAsia="標楷體" w:hAnsi="Times New Roman" w:cs="Times New Roman" w:hint="eastAsia"/>
+              </w:rPr>
+              <w:t>並比較計算</w:t>
+            </w:r>
+            <w:proofErr w:type="gramStart"/>
+            <w:r>
+              <w:rPr>
+                <w:rFonts w:ascii="Times New Roman" w:eastAsia="標楷體" w:hAnsi="Times New Roman" w:cs="Times New Roman" w:hint="eastAsia"/>
+              </w:rPr>
+              <w:t>的值取較</w:t>
+            </w:r>
+            <w:proofErr w:type="gramEnd"/>
+            <w:r>
+              <w:rPr>
+                <w:rFonts w:ascii="Times New Roman" w:eastAsia="標楷體" w:hAnsi="Times New Roman" w:cs="Times New Roman" w:hint="eastAsia"/>
+              </w:rPr>
+              <w:t>大的值</w:t>
+            </w:r>
+            <w:r>
+              <w:rPr>
+                <w:rFonts w:ascii="Times New Roman" w:eastAsia="標楷體" w:hAnsi="Times New Roman" w:cs="Times New Roman" w:hint="eastAsia"/>
+              </w:rPr>
+              <w:t>，在每做完</w:t>
+            </w:r>
+            <w:r>
+              <w:rPr>
+                <w:rFonts w:ascii="Times New Roman" w:eastAsia="標楷體" w:hAnsi="Times New Roman" w:cs="Times New Roman" w:hint="eastAsia"/>
+              </w:rPr>
+              <w:t>4</w:t>
+            </w:r>
+            <w:r>
+              <w:rPr>
+                <w:rFonts w:ascii="Times New Roman" w:eastAsia="標楷體" w:hAnsi="Times New Roman" w:cs="Times New Roman" w:hint="eastAsia"/>
+              </w:rPr>
+              <w:t>次的</w:t>
+            </w:r>
+            <w:r>
+              <w:rPr>
+                <w:rFonts w:ascii="Times New Roman" w:eastAsia="標楷體" w:hAnsi="Times New Roman" w:cs="Times New Roman" w:hint="eastAsia"/>
+              </w:rPr>
+              <w:t>l</w:t>
+            </w:r>
+            <w:r>
+              <w:rPr>
+                <w:rFonts w:ascii="Times New Roman" w:eastAsia="標楷體" w:hAnsi="Times New Roman" w:cs="Times New Roman"/>
+              </w:rPr>
+              <w:t>ayer0</w:t>
+            </w:r>
+            <w:r>
+              <w:rPr>
+                <w:rFonts w:ascii="Times New Roman" w:eastAsia="標楷體" w:hAnsi="Times New Roman" w:cs="Times New Roman" w:hint="eastAsia"/>
+              </w:rPr>
+              <w:t>寫回後，將陣列中最大值取整數並寫回</w:t>
+            </w:r>
+            <w:r>
+              <w:rPr>
+                <w:rFonts w:ascii="Times New Roman" w:eastAsia="標楷體" w:hAnsi="Times New Roman" w:cs="Times New Roman" w:hint="eastAsia"/>
+              </w:rPr>
+              <w:t>l</w:t>
+            </w:r>
+            <w:r>
+              <w:rPr>
+                <w:rFonts w:ascii="Times New Roman" w:eastAsia="標楷體" w:hAnsi="Times New Roman" w:cs="Times New Roman"/>
+              </w:rPr>
+              <w:t>ayer1</w:t>
+            </w:r>
+            <w:r>
+              <w:rPr>
+                <w:rFonts w:ascii="Times New Roman" w:eastAsia="標楷體" w:hAnsi="Times New Roman" w:cs="Times New Roman" w:hint="eastAsia"/>
+              </w:rPr>
+              <w:t>的記憶體中，每</w:t>
+            </w:r>
+            <w:r>
+              <w:rPr>
+                <w:rFonts w:ascii="Times New Roman" w:eastAsia="標楷體" w:hAnsi="Times New Roman" w:cs="Times New Roman" w:hint="eastAsia"/>
+              </w:rPr>
+              <w:t>4</w:t>
+            </w:r>
+            <w:r>
+              <w:rPr>
+                <w:rFonts w:ascii="Times New Roman" w:eastAsia="標楷體" w:hAnsi="Times New Roman" w:cs="Times New Roman" w:hint="eastAsia"/>
+              </w:rPr>
+              <w:t>個原圖的</w:t>
+            </w:r>
+            <w:proofErr w:type="gramStart"/>
+            <w:r>
+              <w:rPr>
+                <w:rFonts w:ascii="Times New Roman" w:eastAsia="標楷體" w:hAnsi="Times New Roman" w:cs="Times New Roman" w:hint="eastAsia"/>
+              </w:rPr>
+              <w:t>畫素做一次</w:t>
+            </w:r>
+            <w:proofErr w:type="gramEnd"/>
+            <w:r>
+              <w:rPr>
+                <w:rFonts w:ascii="Times New Roman" w:eastAsia="標楷體" w:hAnsi="Times New Roman" w:cs="Times New Roman" w:hint="eastAsia"/>
+              </w:rPr>
+              <w:t>這樣的流程直到所有畫素完成計算</w:t>
+            </w:r>
+            <w:r>
+              <w:rPr>
+                <w:rFonts w:ascii="Times New Roman" w:eastAsia="標楷體" w:hAnsi="Times New Roman" w:cs="Times New Roman" w:hint="eastAsia"/>
+              </w:rPr>
+              <w:t>，</w:t>
+            </w:r>
+            <w:r>
+              <w:rPr>
+                <w:rFonts w:ascii="Times New Roman" w:eastAsia="標楷體" w:hAnsi="Times New Roman" w:cs="Times New Roman" w:hint="eastAsia"/>
+              </w:rPr>
+              <w:t>而</w:t>
+            </w:r>
+            <w:r>
+              <w:rPr>
+                <w:rFonts w:ascii="Times New Roman" w:eastAsia="標楷體" w:hAnsi="Times New Roman" w:cs="Times New Roman" w:hint="eastAsia"/>
+              </w:rPr>
+              <w:t>根據設計的流程可總共分成</w:t>
+            </w:r>
+            <w:r>
+              <w:rPr>
+                <w:rFonts w:ascii="Times New Roman" w:eastAsia="標楷體" w:hAnsi="Times New Roman" w:cs="Times New Roman" w:hint="eastAsia"/>
+              </w:rPr>
+              <w:t>6</w:t>
+            </w:r>
+            <w:r>
+              <w:rPr>
+                <w:rFonts w:ascii="Times New Roman" w:eastAsia="標楷體" w:hAnsi="Times New Roman" w:cs="Times New Roman" w:hint="eastAsia"/>
+              </w:rPr>
+              <w:t>個狀態，分別為</w:t>
+            </w:r>
+            <w:r>
+              <w:rPr>
+                <w:rFonts w:ascii="Times New Roman" w:eastAsia="標楷體" w:hAnsi="Times New Roman" w:cs="Times New Roman" w:hint="eastAsia"/>
+              </w:rPr>
+              <w:t xml:space="preserve"> </w:t>
+            </w:r>
+            <w:r>
+              <w:rPr>
+                <w:rFonts w:ascii="Times New Roman" w:eastAsia="標楷體" w:hAnsi="Times New Roman" w:cs="Times New Roman" w:hint="eastAsia"/>
+              </w:rPr>
+              <w:t>:</w:t>
+            </w:r>
+          </w:p>
+          <w:p>
+            <w:pPr>
+              <w:rPr>
+                <w:rFonts w:ascii="Times New Roman" w:eastAsia="標楷體" w:hAnsi="Times New Roman" w:cs="Times New Roman"/>
+              </w:rPr>
+            </w:pPr>
+          </w:p>
+          <w:p>
+            <w:pPr>
+              <w:rPr>
+                <w:rFonts w:ascii="Times New Roman" w:eastAsia="標楷體" w:hAnsi="Times New Roman" w:cs="Times New Roman"/>
+              </w:rPr>
+            </w:pPr>
+            <w:r>
+              <w:rPr>
+                <w:rFonts w:ascii="Times New Roman" w:eastAsia="標楷體" w:hAnsi="Times New Roman" w:cs="Times New Roman" w:hint="eastAsia"/>
+              </w:rPr>
+              <w:t xml:space="preserve">CHECK_IMG_RD : </w:t>
+            </w:r>
+            <w:r>
+              <w:rPr>
+                <w:rFonts w:ascii="Times New Roman" w:eastAsia="標楷體" w:hAnsi="Times New Roman" w:cs="Times New Roman" w:hint="eastAsia"/>
+              </w:rPr>
+              <w:t>確認圖片是否完成載入</w:t>
+            </w:r>
+            <w:r>
+              <w:rPr>
+                <w:rFonts w:ascii="Times New Roman" w:eastAsia="標楷體" w:hAnsi="Times New Roman" w:cs="Times New Roman" w:hint="eastAsia"/>
+              </w:rPr>
+              <w:t>到</w:t>
+            </w:r>
+            <w:r>
+              <w:rPr>
+                <w:rFonts w:ascii="Times New Roman" w:eastAsia="標楷體" w:hAnsi="Times New Roman" w:cs="Times New Roman" w:hint="eastAsia"/>
+              </w:rPr>
+              <w:t>tb</w:t>
+            </w:r>
+            <w:r>
+              <w:rPr>
+                <w:rFonts w:ascii="Times New Roman" w:eastAsia="標楷體" w:hAnsi="Times New Roman" w:cs="Times New Roman" w:hint="eastAsia"/>
+              </w:rPr>
+              <w:t>圖片</w:t>
+            </w:r>
+            <w:r>
+              <w:rPr>
+                <w:rFonts w:ascii="Times New Roman" w:eastAsia="標楷體" w:hAnsi="Times New Roman" w:cs="Times New Roman" w:hint="eastAsia"/>
+              </w:rPr>
+              <w:t>的記憶體中</w:t>
+            </w:r>
+            <w:r>
+              <w:rPr>
+                <w:rFonts w:ascii="Times New Roman" w:eastAsia="標楷體" w:hAnsi="Times New Roman" w:cs="Times New Roman" w:hint="eastAsia"/>
+              </w:rPr>
+              <w:t>，有的話將</w:t>
+            </w:r>
+            <w:r>
+              <w:rPr>
+                <w:rFonts w:ascii="Times New Roman" w:eastAsia="標楷體" w:hAnsi="Times New Roman" w:cs="Times New Roman" w:hint="eastAsia"/>
+              </w:rPr>
+              <w:t>busy</w:t>
+            </w:r>
+            <w:r>
+              <w:rPr>
+                <w:rFonts w:ascii="Times New Roman" w:eastAsia="標楷體" w:hAnsi="Times New Roman" w:cs="Times New Roman" w:hint="eastAsia"/>
+              </w:rPr>
+              <w:t>訊號線拉高，開始之後的運算。</w:t>
+            </w:r>
+          </w:p>
+          <w:p>
+            <w:pPr>
+              <w:rPr>
+                <w:rFonts w:ascii="Times New Roman" w:eastAsia="標楷體" w:hAnsi="Times New Roman" w:cs="Times New Roman"/>
+              </w:rPr>
+            </w:pPr>
+            <w:r>
+              <w:rPr>
+                <w:rFonts w:ascii="Times New Roman" w:eastAsia="標楷體" w:hAnsi="Times New Roman" w:cs="Times New Roman" w:hint="eastAsia"/>
+              </w:rPr>
+              <w:t xml:space="preserve">GET_DATA_FROM_MEM : </w:t>
+            </w:r>
+            <w:r>
+              <w:rPr>
+                <w:rFonts w:ascii="Times New Roman" w:eastAsia="標楷體" w:hAnsi="Times New Roman" w:cs="Times New Roman" w:hint="eastAsia"/>
+              </w:rPr>
+              <w:t>將</w:t>
+            </w:r>
+            <w:r>
+              <w:rPr>
+                <w:rFonts w:ascii="Times New Roman" w:eastAsia="標楷體" w:hAnsi="Times New Roman" w:cs="Times New Roman" w:hint="eastAsia"/>
+              </w:rPr>
+              <w:t>中間的</w:t>
+            </w:r>
+            <w:proofErr w:type="gramStart"/>
+            <w:r>
+              <w:rPr>
+                <w:rFonts w:ascii="Times New Roman" w:eastAsia="標楷體" w:hAnsi="Times New Roman" w:cs="Times New Roman" w:hint="eastAsia"/>
+              </w:rPr>
+              <w:t>的</w:t>
+            </w:r>
+            <w:proofErr w:type="gramEnd"/>
+            <w:r>
+              <w:rPr>
+                <w:rFonts w:ascii="Times New Roman" w:eastAsia="標楷體" w:hAnsi="Times New Roman" w:cs="Times New Roman" w:hint="eastAsia"/>
+              </w:rPr>
+              <w:t>畫</w:t>
+            </w:r>
+            <w:proofErr w:type="gramStart"/>
+            <w:r>
+              <w:rPr>
+                <w:rFonts w:ascii="Times New Roman" w:eastAsia="標楷體" w:hAnsi="Times New Roman" w:cs="Times New Roman" w:hint="eastAsia"/>
+              </w:rPr>
+              <w:t>素值</w:t>
+            </w:r>
+            <w:r>
+              <w:rPr>
+                <w:rFonts w:ascii="Times New Roman" w:eastAsia="標楷體" w:hAnsi="Times New Roman" w:cs="Times New Roman" w:hint="eastAsia"/>
+              </w:rPr>
+              <w:t>位</w:t>
+            </w:r>
+            <w:proofErr w:type="gramEnd"/>
+            <w:r>
+              <w:rPr>
+                <w:rFonts w:ascii="Times New Roman" w:eastAsia="標楷體" w:hAnsi="Times New Roman" w:cs="Times New Roman" w:hint="eastAsia"/>
+              </w:rPr>
+              <w:t>址</w:t>
+            </w:r>
+            <w:r>
+              <w:rPr>
+                <w:rFonts w:ascii="Times New Roman" w:eastAsia="標楷體" w:hAnsi="Times New Roman" w:cs="Times New Roman" w:hint="eastAsia"/>
+              </w:rPr>
+              <w:t>傳送給</w:t>
+            </w:r>
+            <w:r>
+              <w:rPr>
+                <w:rFonts w:ascii="Times New Roman" w:eastAsia="標楷體" w:hAnsi="Times New Roman" w:cs="Times New Roman" w:hint="eastAsia"/>
+              </w:rPr>
+              <w:t>tb</w:t>
+            </w:r>
+            <w:r>
+              <w:rPr>
+                <w:rFonts w:ascii="Times New Roman" w:eastAsia="標楷體" w:hAnsi="Times New Roman" w:cs="Times New Roman" w:hint="eastAsia"/>
+              </w:rPr>
+              <w:t>。</w:t>
+            </w:r>
+          </w:p>
+          <w:p>
+            <w:pPr>
+              <w:rPr>
+                <w:rFonts w:ascii="Times New Roman" w:eastAsia="標楷體" w:hAnsi="Times New Roman" w:cs="Times New Roman"/>
+              </w:rPr>
+            </w:pPr>
+            <w:r>
+              <w:rPr>
+                <w:rFonts w:ascii="Times New Roman" w:eastAsia="標楷體" w:hAnsi="Times New Roman" w:cs="Times New Roman" w:hint="eastAsia"/>
+              </w:rPr>
+              <w:t xml:space="preserve">CONVOLUTION : </w:t>
+            </w:r>
+            <w:r>
+              <w:rPr>
+                <w:rFonts w:ascii="Times New Roman" w:eastAsia="標楷體" w:hAnsi="Times New Roman" w:cs="Times New Roman" w:hint="eastAsia"/>
+              </w:rPr>
+              <w:t>每一個</w:t>
+            </w:r>
+            <w:proofErr w:type="gramStart"/>
+            <w:r>
+              <w:rPr>
+                <w:rFonts w:ascii="Times New Roman" w:eastAsia="標楷體" w:hAnsi="Times New Roman" w:cs="Times New Roman" w:hint="eastAsia"/>
+              </w:rPr>
+              <w:t>畫素值由</w:t>
+            </w:r>
+            <w:proofErr w:type="gramEnd"/>
+            <w:r>
+              <w:rPr>
+                <w:rFonts w:ascii="Times New Roman" w:eastAsia="標楷體" w:hAnsi="Times New Roman" w:cs="Times New Roman" w:hint="eastAsia"/>
+              </w:rPr>
+              <w:t>上一個狀態輸入欲讀取的位址後在這一個狀態可以得到中間的</w:t>
+            </w:r>
+            <w:proofErr w:type="gramStart"/>
+            <w:r>
+              <w:rPr>
+                <w:rFonts w:ascii="Times New Roman" w:eastAsia="標楷體" w:hAnsi="Times New Roman" w:cs="Times New Roman" w:hint="eastAsia"/>
+              </w:rPr>
+              <w:t>畫素值</w:t>
+            </w:r>
+            <w:proofErr w:type="gramEnd"/>
+            <w:r>
+              <w:rPr>
+                <w:rFonts w:ascii="Times New Roman" w:eastAsia="標楷體" w:hAnsi="Times New Roman" w:cs="Times New Roman" w:hint="eastAsia"/>
+              </w:rPr>
+              <w:t>，根據</w:t>
+            </w:r>
+            <w:r>
+              <w:rPr>
+                <w:rFonts w:ascii="Times New Roman" w:eastAsia="標楷體" w:hAnsi="Times New Roman" w:cs="Times New Roman" w:hint="eastAsia"/>
+              </w:rPr>
+              <w:t>fil</w:t>
+            </w:r>
+            <w:r>
+              <w:rPr>
+                <w:rFonts w:ascii="Times New Roman" w:eastAsia="標楷體" w:hAnsi="Times New Roman" w:cs="Times New Roman"/>
+              </w:rPr>
+              <w:t>ter</w:t>
+            </w:r>
+            <w:r>
+              <w:rPr>
+                <w:rFonts w:ascii="Times New Roman" w:eastAsia="標楷體" w:hAnsi="Times New Roman" w:cs="Times New Roman" w:hint="eastAsia"/>
+              </w:rPr>
+              <w:t>的編號進行</w:t>
+            </w:r>
+            <w:r>
+              <w:rPr>
+                <w:rFonts w:ascii="Times New Roman" w:eastAsia="標楷體" w:hAnsi="Times New Roman" w:cs="Times New Roman" w:hint="eastAsia"/>
+              </w:rPr>
+              <w:t>shif</w:t>
+            </w:r>
+            <w:r>
+              <w:rPr>
+                <w:rFonts w:ascii="Times New Roman" w:eastAsia="標楷體" w:hAnsi="Times New Roman" w:cs="Times New Roman"/>
+              </w:rPr>
+              <w:t>t</w:t>
+            </w:r>
+            <w:r>
+              <w:rPr>
+                <w:rFonts w:ascii="Times New Roman" w:eastAsia="標楷體" w:hAnsi="Times New Roman" w:cs="Times New Roman" w:hint="eastAsia"/>
+              </w:rPr>
+              <w:t>計算，並將每一次的計算值加總，並且更新</w:t>
+            </w:r>
+            <w:r>
+              <w:rPr>
+                <w:rFonts w:ascii="Times New Roman" w:eastAsia="標楷體" w:hAnsi="Times New Roman" w:cs="Times New Roman" w:hint="eastAsia"/>
+              </w:rPr>
+              <w:t>filt</w:t>
+            </w:r>
+            <w:r>
+              <w:rPr>
+                <w:rFonts w:ascii="Times New Roman" w:eastAsia="標楷體" w:hAnsi="Times New Roman" w:cs="Times New Roman"/>
+              </w:rPr>
+              <w:t>er</w:t>
+            </w:r>
+            <w:r>
+              <w:rPr>
+                <w:rFonts w:ascii="Times New Roman" w:eastAsia="標楷體" w:hAnsi="Times New Roman" w:cs="Times New Roman" w:hint="eastAsia"/>
+              </w:rPr>
+              <w:t>的編號更新下一個要讀取的</w:t>
+            </w:r>
+            <w:proofErr w:type="gramStart"/>
+            <w:r>
+              <w:rPr>
+                <w:rFonts w:ascii="Times New Roman" w:eastAsia="標楷體" w:hAnsi="Times New Roman" w:cs="Times New Roman" w:hint="eastAsia"/>
+              </w:rPr>
+              <w:t>畫素值</w:t>
+            </w:r>
+            <w:proofErr w:type="gramEnd"/>
+            <w:r>
+              <w:rPr>
+                <w:rFonts w:ascii="Times New Roman" w:eastAsia="標楷體" w:hAnsi="Times New Roman" w:cs="Times New Roman" w:hint="eastAsia"/>
+              </w:rPr>
+              <w:t>。</w:t>
+            </w:r>
+          </w:p>
+          <w:p>
+            <w:pPr>
+              <w:rPr>
+                <w:rFonts w:ascii="Times New Roman" w:eastAsia="標楷體" w:hAnsi="Times New Roman" w:cs="Times New Roman"/>
+              </w:rPr>
+            </w:pPr>
+            <w:r>
+              <w:rPr>
+                <w:rFonts w:ascii="Times New Roman" w:eastAsia="標楷體" w:hAnsi="Times New Roman" w:cs="Times New Roman" w:hint="eastAsia"/>
+              </w:rPr>
+              <w:t>WRITE_RELU</w:t>
+            </w:r>
+            <w:r>
+              <w:rPr>
+                <w:rFonts w:ascii="Times New Roman" w:eastAsia="標楷體" w:hAnsi="Times New Roman" w:cs="Times New Roman" w:hint="eastAsia"/>
+              </w:rPr>
+              <w:t xml:space="preserve">_LAYER0 : </w:t>
+            </w:r>
+            <w:r>
+              <w:rPr>
+                <w:rFonts w:ascii="Times New Roman" w:eastAsia="標楷體" w:hAnsi="Times New Roman" w:cs="Times New Roman" w:hint="eastAsia"/>
+              </w:rPr>
+              <w:t>在前一狀態後會得到當前畫</w:t>
+            </w:r>
+            <w:proofErr w:type="gramStart"/>
+            <w:r>
+              <w:rPr>
+                <w:rFonts w:ascii="Times New Roman" w:eastAsia="標楷體" w:hAnsi="Times New Roman" w:cs="Times New Roman" w:hint="eastAsia"/>
+              </w:rPr>
+              <w:t>素值的卷積值</w:t>
+            </w:r>
+            <w:proofErr w:type="gramEnd"/>
+            <w:r>
+              <w:rPr>
+                <w:rFonts w:ascii="Times New Roman" w:eastAsia="標楷體" w:hAnsi="Times New Roman" w:cs="Times New Roman" w:hint="eastAsia"/>
+              </w:rPr>
+              <w:t>，並加上</w:t>
+            </w:r>
+            <w:r>
+              <w:rPr>
+                <w:rFonts w:ascii="Times New Roman" w:eastAsia="標楷體" w:hAnsi="Times New Roman" w:cs="Times New Roman" w:hint="eastAsia"/>
+              </w:rPr>
+              <w:t>bias</w:t>
+            </w:r>
+            <w:r>
+              <w:rPr>
+                <w:rFonts w:ascii="Times New Roman" w:eastAsia="標楷體" w:hAnsi="Times New Roman" w:cs="Times New Roman" w:hint="eastAsia"/>
+              </w:rPr>
+              <w:t>，將寫回的訊號拉高並寫回</w:t>
+            </w:r>
+            <w:r>
+              <w:rPr>
+                <w:rFonts w:ascii="Times New Roman" w:eastAsia="標楷體" w:hAnsi="Times New Roman" w:cs="Times New Roman" w:hint="eastAsia"/>
+              </w:rPr>
+              <w:t>lay</w:t>
+            </w:r>
+            <w:r>
+              <w:rPr>
+                <w:rFonts w:ascii="Times New Roman" w:eastAsia="標楷體" w:hAnsi="Times New Roman" w:cs="Times New Roman"/>
+              </w:rPr>
+              <w:t>er0</w:t>
+            </w:r>
+            <w:r>
+              <w:rPr>
+                <w:rFonts w:ascii="Times New Roman" w:eastAsia="標楷體" w:hAnsi="Times New Roman" w:cs="Times New Roman" w:hint="eastAsia"/>
+              </w:rPr>
+              <w:t>中，而</w:t>
+            </w:r>
+            <w:proofErr w:type="spellStart"/>
+            <w:r>
+              <w:rPr>
+                <w:rFonts w:ascii="Times New Roman" w:eastAsia="標楷體" w:hAnsi="Times New Roman" w:cs="Times New Roman" w:hint="eastAsia"/>
+              </w:rPr>
+              <w:t>Relu</w:t>
+            </w:r>
+            <w:proofErr w:type="spellEnd"/>
+            <w:r>
+              <w:rPr>
+                <w:rFonts w:ascii="Times New Roman" w:eastAsia="標楷體" w:hAnsi="Times New Roman" w:cs="Times New Roman" w:hint="eastAsia"/>
+              </w:rPr>
+              <w:t>的判斷方式則是判斷</w:t>
+            </w:r>
+            <w:r>
+              <w:rPr>
+                <w:rFonts w:ascii="Times New Roman" w:eastAsia="標楷體" w:hAnsi="Times New Roman" w:cs="Times New Roman" w:hint="eastAsia"/>
+              </w:rPr>
+              <w:t>si</w:t>
+            </w:r>
+            <w:r>
+              <w:rPr>
+                <w:rFonts w:ascii="Times New Roman" w:eastAsia="標楷體" w:hAnsi="Times New Roman" w:cs="Times New Roman"/>
+              </w:rPr>
+              <w:t>gn bit</w:t>
+            </w:r>
+            <w:r>
+              <w:rPr>
+                <w:rFonts w:ascii="Times New Roman" w:eastAsia="標楷體" w:hAnsi="Times New Roman" w:cs="Times New Roman" w:hint="eastAsia"/>
+              </w:rPr>
+              <w:t>將正數保留，反之為</w:t>
+            </w:r>
+            <w:r>
+              <w:rPr>
+                <w:rFonts w:ascii="Times New Roman" w:eastAsia="標楷體" w:hAnsi="Times New Roman" w:cs="Times New Roman" w:hint="eastAsia"/>
+              </w:rPr>
+              <w:t>0</w:t>
+            </w:r>
+            <w:r>
+              <w:rPr>
+                <w:rFonts w:ascii="Times New Roman" w:eastAsia="標楷體" w:hAnsi="Times New Roman" w:cs="Times New Roman" w:hint="eastAsia"/>
+              </w:rPr>
+              <w:t>，並且</w:t>
+            </w:r>
+            <w:proofErr w:type="gramStart"/>
+            <w:r>
+              <w:rPr>
+                <w:rFonts w:ascii="Times New Roman" w:eastAsia="標楷體" w:hAnsi="Times New Roman" w:cs="Times New Roman" w:hint="eastAsia"/>
+              </w:rPr>
+              <w:t>將值暫存與卷積總和</w:t>
+            </w:r>
+            <w:proofErr w:type="gramEnd"/>
+            <w:r>
+              <w:rPr>
+                <w:rFonts w:ascii="Times New Roman" w:eastAsia="標楷體" w:hAnsi="Times New Roman" w:cs="Times New Roman" w:hint="eastAsia"/>
+              </w:rPr>
+              <w:t>歸</w:t>
+            </w:r>
+            <w:r>
+              <w:rPr>
+                <w:rFonts w:ascii="Times New Roman" w:eastAsia="標楷體" w:hAnsi="Times New Roman" w:cs="Times New Roman" w:hint="eastAsia"/>
+              </w:rPr>
+              <w:t>回</w:t>
+            </w:r>
+            <w:r>
+              <w:rPr>
+                <w:rFonts w:ascii="Times New Roman" w:eastAsia="標楷體" w:hAnsi="Times New Roman" w:cs="Times New Roman" w:hint="eastAsia"/>
+              </w:rPr>
+              <w:t>bias</w:t>
+            </w:r>
+            <w:r>
+              <w:rPr>
+                <w:rFonts w:ascii="Times New Roman" w:eastAsia="標楷體" w:hAnsi="Times New Roman" w:cs="Times New Roman" w:hint="eastAsia"/>
+              </w:rPr>
+              <w:t>。</w:t>
+            </w:r>
+          </w:p>
+          <w:p>
+            <w:pPr>
+              <w:rPr>
+                <w:rFonts w:ascii="Times New Roman" w:eastAsia="標楷體" w:hAnsi="Times New Roman" w:cs="Times New Roman"/>
+              </w:rPr>
+            </w:pPr>
+            <w:r>
+              <w:rPr>
+                <w:rFonts w:ascii="Times New Roman" w:eastAsia="標楷體" w:hAnsi="Times New Roman" w:cs="Times New Roman" w:hint="eastAsia"/>
+              </w:rPr>
+              <w:t>WRITE</w:t>
+            </w:r>
+            <w:r>
+              <w:rPr>
+                <w:rFonts w:ascii="Times New Roman" w:eastAsia="標楷體" w:hAnsi="Times New Roman" w:cs="Times New Roman" w:hint="eastAsia"/>
+              </w:rPr>
+              <w:t xml:space="preserve">_LAYER1 : </w:t>
+            </w:r>
+            <w:r>
+              <w:rPr>
+                <w:rFonts w:ascii="Times New Roman" w:eastAsia="標楷體" w:hAnsi="Times New Roman" w:cs="Times New Roman" w:hint="eastAsia"/>
+              </w:rPr>
+              <w:t>當</w:t>
+            </w:r>
+            <w:r>
+              <w:rPr>
+                <w:rFonts w:ascii="Times New Roman" w:eastAsia="標楷體" w:hAnsi="Times New Roman" w:cs="Times New Roman" w:hint="eastAsia"/>
+              </w:rPr>
+              <w:t>寫入</w:t>
+            </w:r>
+            <w:r>
+              <w:rPr>
+                <w:rFonts w:ascii="Times New Roman" w:eastAsia="標楷體" w:hAnsi="Times New Roman" w:cs="Times New Roman" w:hint="eastAsia"/>
+              </w:rPr>
+              <w:t>layer04</w:t>
+            </w:r>
+            <w:r>
+              <w:rPr>
+                <w:rFonts w:ascii="Times New Roman" w:eastAsia="標楷體" w:hAnsi="Times New Roman" w:cs="Times New Roman" w:hint="eastAsia"/>
+              </w:rPr>
+              <w:t>次後</w:t>
+            </w:r>
+            <w:r>
+              <w:rPr>
+                <w:rFonts w:ascii="Times New Roman" w:eastAsia="標楷體" w:hAnsi="Times New Roman" w:cs="Times New Roman" w:hint="eastAsia"/>
+              </w:rPr>
+              <w:t>，將最大值</w:t>
+            </w:r>
+            <w:proofErr w:type="gramStart"/>
+            <w:r>
+              <w:rPr>
+                <w:rFonts w:ascii="Times New Roman" w:eastAsia="標楷體" w:hAnsi="Times New Roman" w:cs="Times New Roman" w:hint="eastAsia"/>
+              </w:rPr>
+              <w:t>取整寫</w:t>
+            </w:r>
+            <w:proofErr w:type="gramEnd"/>
+            <w:r>
+              <w:rPr>
+                <w:rFonts w:ascii="Times New Roman" w:eastAsia="標楷體" w:hAnsi="Times New Roman" w:cs="Times New Roman" w:hint="eastAsia"/>
+              </w:rPr>
+              <w:t>回</w:t>
+            </w:r>
+            <w:r>
+              <w:rPr>
+                <w:rFonts w:ascii="Times New Roman" w:eastAsia="標楷體" w:hAnsi="Times New Roman" w:cs="Times New Roman" w:hint="eastAsia"/>
+              </w:rPr>
+              <w:t>layer1</w:t>
+            </w:r>
+            <w:r>
+              <w:rPr>
+                <w:rFonts w:ascii="Times New Roman" w:eastAsia="標楷體" w:hAnsi="Times New Roman" w:cs="Times New Roman" w:hint="eastAsia"/>
+              </w:rPr>
+              <w:t>的記憶體中，而若完成兩列的</w:t>
+            </w:r>
+            <w:proofErr w:type="gramStart"/>
+            <w:r>
+              <w:rPr>
+                <w:rFonts w:ascii="Times New Roman" w:eastAsia="標楷體" w:hAnsi="Times New Roman" w:cs="Times New Roman" w:hint="eastAsia"/>
+              </w:rPr>
+              <w:t>畫素值計算</w:t>
+            </w:r>
+            <w:proofErr w:type="gramEnd"/>
+            <w:r>
+              <w:rPr>
+                <w:rFonts w:ascii="Times New Roman" w:eastAsia="標楷體" w:hAnsi="Times New Roman" w:cs="Times New Roman" w:hint="eastAsia"/>
+              </w:rPr>
+              <w:t>，更新中間的</w:t>
+            </w:r>
+            <w:proofErr w:type="gramStart"/>
+            <w:r>
+              <w:rPr>
+                <w:rFonts w:ascii="Times New Roman" w:eastAsia="標楷體" w:hAnsi="Times New Roman" w:cs="Times New Roman" w:hint="eastAsia"/>
+              </w:rPr>
+              <w:t>畫素值完成</w:t>
+            </w:r>
+            <w:proofErr w:type="gramEnd"/>
+            <w:r>
+              <w:rPr>
+                <w:rFonts w:ascii="Times New Roman" w:eastAsia="標楷體" w:hAnsi="Times New Roman" w:cs="Times New Roman" w:hint="eastAsia"/>
+              </w:rPr>
+              <w:t>一次</w:t>
+            </w:r>
+            <w:r>
+              <w:rPr>
+                <w:rFonts w:ascii="Times New Roman" w:eastAsia="標楷體" w:hAnsi="Times New Roman" w:cs="Times New Roman" w:hint="eastAsia"/>
+              </w:rPr>
+              <w:t>4</w:t>
+            </w:r>
+            <w:r>
+              <w:rPr>
+                <w:rFonts w:ascii="Times New Roman" w:eastAsia="標楷體" w:hAnsi="Times New Roman" w:cs="Times New Roman" w:hint="eastAsia"/>
+              </w:rPr>
+              <w:t>個原圖片</w:t>
+            </w:r>
+            <w:proofErr w:type="gramStart"/>
+            <w:r>
+              <w:rPr>
+                <w:rFonts w:ascii="Times New Roman" w:eastAsia="標楷體" w:hAnsi="Times New Roman" w:cs="Times New Roman" w:hint="eastAsia"/>
+              </w:rPr>
+              <w:t>畫素值的</w:t>
+            </w:r>
+            <w:proofErr w:type="gramEnd"/>
+            <w:r>
+              <w:rPr>
+                <w:rFonts w:ascii="Times New Roman" w:eastAsia="標楷體" w:hAnsi="Times New Roman" w:cs="Times New Roman" w:hint="eastAsia"/>
+              </w:rPr>
+              <w:t>計算。</w:t>
+            </w:r>
+          </w:p>
+          <w:p>
+            <w:pPr>
+              <w:rPr>
+                <w:rFonts w:ascii="Times New Roman" w:eastAsia="標楷體" w:hAnsi="Times New Roman" w:cs="Times New Roman"/>
+              </w:rPr>
+            </w:pPr>
+            <w:r>
+              <w:rPr>
+                <w:rFonts w:ascii="Times New Roman" w:eastAsia="標楷體" w:hAnsi="Times New Roman" w:cs="Times New Roman" w:hint="eastAsia"/>
+              </w:rPr>
+              <w:t xml:space="preserve">RESULT : </w:t>
+            </w:r>
+            <w:r>
+              <w:rPr>
+                <w:rFonts w:ascii="Times New Roman" w:eastAsia="標楷體" w:hAnsi="Times New Roman" w:cs="Times New Roman" w:hint="eastAsia"/>
+              </w:rPr>
+              <w:t>若做完所有的計算將</w:t>
+            </w:r>
+            <w:r>
+              <w:rPr>
+                <w:rFonts w:ascii="Times New Roman" w:eastAsia="標楷體" w:hAnsi="Times New Roman" w:cs="Times New Roman" w:hint="eastAsia"/>
+              </w:rPr>
+              <w:t>b</w:t>
+            </w:r>
+            <w:r>
+              <w:rPr>
+                <w:rFonts w:ascii="Times New Roman" w:eastAsia="標楷體" w:hAnsi="Times New Roman" w:cs="Times New Roman"/>
+              </w:rPr>
+              <w:t>usy</w:t>
+            </w:r>
+            <w:r>
+              <w:rPr>
+                <w:rFonts w:ascii="Times New Roman" w:eastAsia="標楷體" w:hAnsi="Times New Roman" w:cs="Times New Roman" w:hint="eastAsia"/>
+              </w:rPr>
+              <w:t>訊號拉低，使</w:t>
+            </w:r>
+            <w:r>
+              <w:rPr>
+                <w:rFonts w:ascii="Times New Roman" w:eastAsia="標楷體" w:hAnsi="Times New Roman" w:cs="Times New Roman" w:hint="eastAsia"/>
+              </w:rPr>
+              <w:t>tb</w:t>
+            </w:r>
+            <w:r>
+              <w:rPr>
+                <w:rFonts w:ascii="Times New Roman" w:eastAsia="標楷體" w:hAnsi="Times New Roman" w:cs="Times New Roman" w:hint="eastAsia"/>
+              </w:rPr>
+              <w:t>確認。</w:t>
+            </w:r>
+          </w:p>
+          <w:p>
+            <w:pPr>
+              <w:rPr>
+                <w:rFonts w:ascii="Times New Roman" w:eastAsia="標楷體" w:hAnsi="Times New Roman" w:cs="Times New Roman"/>
+              </w:rPr>
+            </w:pPr>
+          </w:p>
+          <w:p>
+            <w:pPr>
+              <w:rPr>
+                <w:rFonts w:ascii="Times New Roman" w:eastAsia="標楷體" w:hAnsi="Times New Roman" w:cs="Times New Roman"/>
+              </w:rPr>
+            </w:pPr>
+            <w:r>
+              <w:rPr>
+                <w:rFonts w:ascii="Times New Roman" w:eastAsia="標楷體" w:hAnsi="Times New Roman" w:cs="Times New Roman" w:hint="eastAsia"/>
+              </w:rPr>
+              <w:t>變數說明</w:t>
+            </w:r>
+            <w:r>
+              <w:rPr>
+                <w:rFonts w:ascii="Times New Roman" w:eastAsia="標楷體" w:hAnsi="Times New Roman" w:cs="Times New Roman" w:hint="eastAsia"/>
+              </w:rPr>
+              <w:t xml:space="preserve"> :</w:t>
+            </w:r>
+          </w:p>
+          <w:p>
+            <w:pPr>
+              <w:rPr>
+                <w:rFonts w:ascii="Times New Roman" w:eastAsia="標楷體" w:hAnsi="Times New Roman" w:cs="Times New Roman"/>
+              </w:rPr>
+            </w:pPr>
+            <w:proofErr w:type="spellStart"/>
+            <w:r>
+              <w:rPr>
+                <w:rFonts w:ascii="Times New Roman" w:eastAsia="標楷體" w:hAnsi="Times New Roman" w:cs="Times New Roman" w:hint="eastAsia"/>
+              </w:rPr>
+              <w:t>sum</w:t>
+            </w:r>
+            <w:r>
+              <w:rPr>
+                <w:rFonts w:ascii="Times New Roman" w:eastAsia="標楷體" w:hAnsi="Times New Roman" w:cs="Times New Roman"/>
+              </w:rPr>
+              <w:t>_conv</w:t>
+            </w:r>
+            <w:proofErr w:type="spellEnd"/>
+            <w:r>
+              <w:rPr>
+                <w:rFonts w:ascii="Times New Roman" w:eastAsia="標楷體" w:hAnsi="Times New Roman" w:cs="Times New Roman"/>
+              </w:rPr>
+              <w:t xml:space="preserve"> : </w:t>
+            </w:r>
+            <w:proofErr w:type="gramStart"/>
+            <w:r>
+              <w:rPr>
+                <w:rFonts w:ascii="Times New Roman" w:eastAsia="標楷體" w:hAnsi="Times New Roman" w:cs="Times New Roman" w:hint="eastAsia"/>
+              </w:rPr>
+              <w:t>卷積計算</w:t>
+            </w:r>
+            <w:proofErr w:type="gramEnd"/>
+            <w:r>
+              <w:rPr>
+                <w:rFonts w:ascii="Times New Roman" w:eastAsia="標楷體" w:hAnsi="Times New Roman" w:cs="Times New Roman" w:hint="eastAsia"/>
+              </w:rPr>
+              <w:t>的總</w:t>
+            </w:r>
+            <w:r>
+              <w:rPr>
+                <w:rFonts w:ascii="Times New Roman" w:eastAsia="標楷體" w:hAnsi="Times New Roman" w:cs="Times New Roman" w:hint="eastAsia"/>
+              </w:rPr>
+              <w:t>和</w:t>
+            </w:r>
+            <w:r>
+              <w:rPr>
+                <w:rFonts w:ascii="Times New Roman" w:eastAsia="標楷體" w:hAnsi="Times New Roman" w:cs="Times New Roman" w:hint="eastAsia"/>
+              </w:rPr>
+              <w:t>值</w:t>
+            </w:r>
+          </w:p>
+          <w:p>
+            <w:pPr>
+              <w:rPr>
+                <w:rFonts w:ascii="Times New Roman" w:eastAsia="標楷體" w:hAnsi="Times New Roman" w:cs="Times New Roman"/>
+              </w:rPr>
+            </w:pPr>
+            <w:proofErr w:type="spellStart"/>
+            <w:r>
+              <w:rPr>
+                <w:rFonts w:ascii="Times New Roman" w:eastAsia="標楷體" w:hAnsi="Times New Roman" w:cs="Times New Roman" w:hint="eastAsia"/>
+              </w:rPr>
+              <w:t>imag</w:t>
+            </w:r>
+            <w:r>
+              <w:rPr>
+                <w:rFonts w:ascii="Times New Roman" w:eastAsia="標楷體" w:hAnsi="Times New Roman" w:cs="Times New Roman"/>
+              </w:rPr>
+              <w:t>e_mem_idx</w:t>
+            </w:r>
+            <w:proofErr w:type="spellEnd"/>
+            <w:r>
+              <w:rPr>
+                <w:rFonts w:ascii="Times New Roman" w:eastAsia="標楷體" w:hAnsi="Times New Roman" w:cs="Times New Roman"/>
+              </w:rPr>
+              <w:t xml:space="preserve"> : </w:t>
+            </w:r>
+            <w:r>
+              <w:rPr>
+                <w:rFonts w:ascii="Times New Roman" w:eastAsia="標楷體" w:hAnsi="Times New Roman" w:cs="Times New Roman" w:hint="eastAsia"/>
+              </w:rPr>
+              <w:t>輸入至</w:t>
+            </w:r>
+            <w:proofErr w:type="spellStart"/>
+            <w:r>
+              <w:rPr>
+                <w:rFonts w:ascii="Times New Roman" w:eastAsia="標楷體" w:hAnsi="Times New Roman" w:cs="Times New Roman" w:hint="eastAsia"/>
+              </w:rPr>
+              <w:t>i</w:t>
+            </w:r>
+            <w:r>
+              <w:rPr>
+                <w:rFonts w:ascii="Times New Roman" w:eastAsia="標楷體" w:hAnsi="Times New Roman" w:cs="Times New Roman"/>
+              </w:rPr>
+              <w:t>addr</w:t>
+            </w:r>
+            <w:proofErr w:type="spellEnd"/>
+            <w:r>
+              <w:rPr>
+                <w:rFonts w:ascii="Times New Roman" w:eastAsia="標楷體" w:hAnsi="Times New Roman" w:cs="Times New Roman" w:hint="eastAsia"/>
+              </w:rPr>
+              <w:t>每一次</w:t>
+            </w:r>
+            <w:proofErr w:type="gramStart"/>
+            <w:r>
+              <w:rPr>
+                <w:rFonts w:ascii="Times New Roman" w:eastAsia="標楷體" w:hAnsi="Times New Roman" w:cs="Times New Roman" w:hint="eastAsia"/>
+              </w:rPr>
+              <w:t>需要讀位址</w:t>
+            </w:r>
+            <w:proofErr w:type="gramEnd"/>
+            <w:r>
+              <w:rPr>
+                <w:rFonts w:ascii="Times New Roman" w:eastAsia="標楷體" w:hAnsi="Times New Roman" w:cs="Times New Roman" w:hint="eastAsia"/>
+              </w:rPr>
+              <w:t>的變數，透過組合電路更新值</w:t>
+            </w:r>
+          </w:p>
+          <w:p>
+            <w:pPr>
+              <w:rPr>
+                <w:rFonts w:ascii="Times New Roman" w:eastAsia="標楷體" w:hAnsi="Times New Roman" w:cs="Times New Roman"/>
+              </w:rPr>
+            </w:pPr>
+            <w:r>
+              <w:rPr>
+                <w:rFonts w:ascii="Times New Roman" w:eastAsia="標楷體" w:hAnsi="Times New Roman" w:cs="Times New Roman" w:hint="eastAsia"/>
+              </w:rPr>
+              <w:t>la</w:t>
+            </w:r>
+            <w:r>
+              <w:rPr>
+                <w:rFonts w:ascii="Times New Roman" w:eastAsia="標楷體" w:hAnsi="Times New Roman" w:cs="Times New Roman"/>
+              </w:rPr>
+              <w:t xml:space="preserve">yer1_mem_idx : </w:t>
+            </w:r>
+            <w:r>
+              <w:rPr>
+                <w:rFonts w:ascii="Times New Roman" w:eastAsia="標楷體" w:hAnsi="Times New Roman" w:cs="Times New Roman" w:hint="eastAsia"/>
+              </w:rPr>
+              <w:t>寫回</w:t>
+            </w:r>
+            <w:r>
+              <w:rPr>
+                <w:rFonts w:ascii="Times New Roman" w:eastAsia="標楷體" w:hAnsi="Times New Roman" w:cs="Times New Roman" w:hint="eastAsia"/>
+              </w:rPr>
+              <w:t>la</w:t>
+            </w:r>
+            <w:r>
+              <w:rPr>
+                <w:rFonts w:ascii="Times New Roman" w:eastAsia="標楷體" w:hAnsi="Times New Roman" w:cs="Times New Roman"/>
+              </w:rPr>
+              <w:t>yer1</w:t>
+            </w:r>
+            <w:r>
+              <w:rPr>
+                <w:rFonts w:ascii="Times New Roman" w:eastAsia="標楷體" w:hAnsi="Times New Roman" w:cs="Times New Roman" w:hint="eastAsia"/>
+              </w:rPr>
+              <w:t>位址的變數，每做完一次</w:t>
+            </w:r>
+            <w:proofErr w:type="spellStart"/>
+            <w:r>
+              <w:rPr>
+                <w:rFonts w:ascii="Times New Roman" w:eastAsia="標楷體" w:hAnsi="Times New Roman" w:cs="Times New Roman" w:hint="eastAsia"/>
+              </w:rPr>
+              <w:t>max</w:t>
+            </w:r>
+            <w:r>
+              <w:rPr>
+                <w:rFonts w:ascii="Times New Roman" w:eastAsia="標楷體" w:hAnsi="Times New Roman" w:cs="Times New Roman"/>
+              </w:rPr>
+              <w:t>pooling</w:t>
+            </w:r>
+            <w:proofErr w:type="spellEnd"/>
+            <w:r>
+              <w:rPr>
+                <w:rFonts w:ascii="Times New Roman" w:eastAsia="標楷體" w:hAnsi="Times New Roman" w:cs="Times New Roman" w:hint="eastAsia"/>
+              </w:rPr>
+              <w:t>就更新</w:t>
+            </w:r>
+            <w:r>
+              <w:rPr>
+                <w:rFonts w:ascii="Times New Roman" w:eastAsia="標楷體" w:hAnsi="Times New Roman" w:cs="Times New Roman" w:hint="eastAsia"/>
+              </w:rPr>
+              <w:t>+1</w:t>
+            </w:r>
+            <w:r>
+              <w:rPr>
+                <w:rFonts w:ascii="Times New Roman" w:eastAsia="標楷體" w:hAnsi="Times New Roman" w:cs="Times New Roman" w:hint="eastAsia"/>
+              </w:rPr>
+              <w:t>一次</w:t>
+            </w:r>
+          </w:p>
+          <w:p>
+            <w:pPr>
+              <w:rPr>
+                <w:rFonts w:ascii="Times New Roman" w:eastAsia="標楷體" w:hAnsi="Times New Roman" w:cs="Times New Roman"/>
+              </w:rPr>
+            </w:pPr>
+            <w:proofErr w:type="spellStart"/>
+            <w:r>
+              <w:rPr>
+                <w:rFonts w:ascii="Times New Roman" w:eastAsia="標楷體" w:hAnsi="Times New Roman" w:cs="Times New Roman" w:hint="eastAsia"/>
+              </w:rPr>
+              <w:t>cur</w:t>
+            </w:r>
+            <w:r>
+              <w:rPr>
+                <w:rFonts w:ascii="Times New Roman" w:eastAsia="標楷體" w:hAnsi="Times New Roman" w:cs="Times New Roman"/>
+              </w:rPr>
+              <w:t>rent_pixel</w:t>
+            </w:r>
+            <w:proofErr w:type="spellEnd"/>
+            <w:r>
+              <w:rPr>
+                <w:rFonts w:ascii="Times New Roman" w:eastAsia="標楷體" w:hAnsi="Times New Roman" w:cs="Times New Roman"/>
+              </w:rPr>
+              <w:t xml:space="preserve"> : </w:t>
+            </w:r>
+            <w:r>
+              <w:rPr>
+                <w:rFonts w:ascii="Times New Roman" w:eastAsia="標楷體" w:hAnsi="Times New Roman" w:cs="Times New Roman" w:hint="eastAsia"/>
+              </w:rPr>
+              <w:t>儲存在</w:t>
+            </w:r>
+            <w:r>
+              <w:rPr>
+                <w:rFonts w:ascii="Times New Roman" w:eastAsia="標楷體" w:hAnsi="Times New Roman" w:cs="Times New Roman" w:hint="eastAsia"/>
+              </w:rPr>
+              <w:t>layer0</w:t>
+            </w:r>
+            <w:proofErr w:type="gramStart"/>
+            <w:r>
+              <w:rPr>
+                <w:rFonts w:ascii="Times New Roman" w:eastAsia="標楷體" w:hAnsi="Times New Roman" w:cs="Times New Roman" w:hint="eastAsia"/>
+              </w:rPr>
+              <w:t>做卷積</w:t>
+            </w:r>
+            <w:proofErr w:type="gramEnd"/>
+            <w:r>
+              <w:rPr>
+                <w:rFonts w:ascii="Times New Roman" w:eastAsia="標楷體" w:hAnsi="Times New Roman" w:cs="Times New Roman" w:hint="eastAsia"/>
+              </w:rPr>
+              <w:t>計算中間的位址，</w:t>
+            </w:r>
+            <w:r>
+              <w:rPr>
+                <w:rFonts w:ascii="Times New Roman" w:eastAsia="標楷體" w:hAnsi="Times New Roman" w:cs="Times New Roman" w:hint="eastAsia"/>
+              </w:rPr>
+              <w:t>k</w:t>
+            </w:r>
+            <w:r>
+              <w:rPr>
+                <w:rFonts w:ascii="Times New Roman" w:eastAsia="標楷體" w:hAnsi="Times New Roman" w:cs="Times New Roman"/>
+              </w:rPr>
+              <w:t>ernel filter</w:t>
+            </w:r>
+            <w:r>
+              <w:rPr>
+                <w:rFonts w:ascii="Times New Roman" w:eastAsia="標楷體" w:hAnsi="Times New Roman" w:cs="Times New Roman" w:hint="eastAsia"/>
+              </w:rPr>
+              <w:t>的</w:t>
+            </w:r>
+            <w:r>
+              <w:rPr>
+                <w:rFonts w:ascii="Times New Roman" w:eastAsia="標楷體" w:hAnsi="Times New Roman" w:cs="Times New Roman" w:hint="eastAsia"/>
+              </w:rPr>
+              <w:t>padding</w:t>
+            </w:r>
+            <w:r>
+              <w:rPr>
+                <w:rFonts w:ascii="Times New Roman" w:eastAsia="標楷體" w:hAnsi="Times New Roman" w:cs="Times New Roman" w:hint="eastAsia"/>
+              </w:rPr>
+              <w:t>位址方式會以此變數進行計算</w:t>
+            </w:r>
+          </w:p>
+          <w:p>
+            <w:pPr>
+              <w:rPr>
+                <w:rFonts w:ascii="Times New Roman" w:eastAsia="標楷體" w:hAnsi="Times New Roman" w:cs="Times New Roman"/>
+              </w:rPr>
+            </w:pPr>
+            <w:r>
+              <w:rPr>
+                <w:rFonts w:ascii="Times New Roman" w:eastAsia="標楷體" w:hAnsi="Times New Roman" w:cs="Times New Roman" w:hint="eastAsia"/>
+              </w:rPr>
+              <w:t>coun</w:t>
+            </w:r>
+            <w:r>
+              <w:rPr>
+                <w:rFonts w:ascii="Times New Roman" w:eastAsia="標楷體" w:hAnsi="Times New Roman" w:cs="Times New Roman"/>
+              </w:rPr>
+              <w:t xml:space="preserve">ter_for_9 : </w:t>
+            </w:r>
+            <w:r>
+              <w:rPr>
+                <w:rFonts w:ascii="Times New Roman" w:eastAsia="標楷體" w:hAnsi="Times New Roman" w:cs="Times New Roman" w:hint="eastAsia"/>
+              </w:rPr>
+              <w:t>作為</w:t>
+            </w:r>
+            <w:r>
+              <w:rPr>
+                <w:rFonts w:ascii="Times New Roman" w:eastAsia="標楷體" w:hAnsi="Times New Roman" w:cs="Times New Roman" w:hint="eastAsia"/>
+              </w:rPr>
+              <w:t>ke</w:t>
+            </w:r>
+            <w:r>
+              <w:rPr>
+                <w:rFonts w:ascii="Times New Roman" w:eastAsia="標楷體" w:hAnsi="Times New Roman" w:cs="Times New Roman"/>
+              </w:rPr>
+              <w:t>rnel filter</w:t>
+            </w:r>
+            <w:r>
+              <w:rPr>
+                <w:rFonts w:ascii="Times New Roman" w:eastAsia="標楷體" w:hAnsi="Times New Roman" w:cs="Times New Roman" w:hint="eastAsia"/>
+              </w:rPr>
+              <w:t>計算的順序的計數值</w:t>
+            </w:r>
+          </w:p>
+          <w:p>
+            <w:pPr>
+              <w:rPr>
+                <w:rFonts w:ascii="Times New Roman" w:eastAsia="標楷體" w:hAnsi="Times New Roman" w:cs="Times New Roman"/>
+              </w:rPr>
+            </w:pPr>
+            <w:r>
+              <w:rPr>
+                <w:rFonts w:ascii="Times New Roman" w:eastAsia="標楷體" w:hAnsi="Times New Roman" w:cs="Times New Roman" w:hint="eastAsia"/>
+              </w:rPr>
+              <w:t>coun</w:t>
+            </w:r>
+            <w:r>
+              <w:rPr>
+                <w:rFonts w:ascii="Times New Roman" w:eastAsia="標楷體" w:hAnsi="Times New Roman" w:cs="Times New Roman"/>
+              </w:rPr>
+              <w:t>ter_for_</w:t>
+            </w:r>
+            <w:r>
+              <w:rPr>
+                <w:rFonts w:ascii="Times New Roman" w:eastAsia="標楷體" w:hAnsi="Times New Roman" w:cs="Times New Roman" w:hint="eastAsia"/>
+              </w:rPr>
+              <w:t>4</w:t>
+            </w:r>
+            <w:r>
+              <w:rPr>
+                <w:rFonts w:ascii="Times New Roman" w:eastAsia="標楷體" w:hAnsi="Times New Roman" w:cs="Times New Roman"/>
+              </w:rPr>
+              <w:t xml:space="preserve"> : </w:t>
+            </w:r>
+            <w:r>
+              <w:rPr>
+                <w:rFonts w:ascii="Times New Roman" w:eastAsia="標楷體" w:hAnsi="Times New Roman" w:cs="Times New Roman" w:hint="eastAsia"/>
+              </w:rPr>
+              <w:t>作為</w:t>
+            </w:r>
+            <w:r>
+              <w:rPr>
+                <w:rFonts w:ascii="Times New Roman" w:eastAsia="標楷體" w:hAnsi="Times New Roman" w:cs="Times New Roman" w:hint="eastAsia"/>
+              </w:rPr>
+              <w:t>4</w:t>
+            </w:r>
+            <w:r>
+              <w:rPr>
+                <w:rFonts w:ascii="Times New Roman" w:eastAsia="標楷體" w:hAnsi="Times New Roman" w:cs="Times New Roman" w:hint="eastAsia"/>
+              </w:rPr>
+              <w:t>次寫入</w:t>
+            </w:r>
+            <w:r>
+              <w:rPr>
+                <w:rFonts w:ascii="Times New Roman" w:eastAsia="標楷體" w:hAnsi="Times New Roman" w:cs="Times New Roman" w:hint="eastAsia"/>
+              </w:rPr>
+              <w:t>layer0</w:t>
+            </w:r>
+            <w:r>
+              <w:rPr>
+                <w:rFonts w:ascii="Times New Roman" w:eastAsia="標楷體" w:hAnsi="Times New Roman" w:cs="Times New Roman" w:hint="eastAsia"/>
+              </w:rPr>
+              <w:t>計數值</w:t>
+            </w:r>
+          </w:p>
+          <w:p>
+            <w:pPr>
+              <w:rPr>
+                <w:rFonts w:ascii="Times New Roman" w:eastAsia="標楷體" w:hAnsi="Times New Roman" w:cs="Times New Roman"/>
+              </w:rPr>
+            </w:pPr>
+            <w:proofErr w:type="spellStart"/>
+            <w:r>
+              <w:rPr>
+                <w:rFonts w:ascii="Times New Roman" w:eastAsia="標楷體" w:hAnsi="Times New Roman" w:cs="Times New Roman" w:hint="eastAsia"/>
+              </w:rPr>
+              <w:t>fil</w:t>
+            </w:r>
+            <w:r>
+              <w:rPr>
+                <w:rFonts w:ascii="Times New Roman" w:eastAsia="標楷體" w:hAnsi="Times New Roman" w:cs="Times New Roman"/>
+              </w:rPr>
+              <w:t>ter_shift</w:t>
+            </w:r>
+            <w:proofErr w:type="spellEnd"/>
+            <w:r>
+              <w:rPr>
+                <w:rFonts w:ascii="Times New Roman" w:eastAsia="標楷體" w:hAnsi="Times New Roman" w:cs="Times New Roman"/>
+              </w:rPr>
+              <w:t xml:space="preserve"> : </w:t>
+            </w:r>
+            <w:r>
+              <w:rPr>
+                <w:rFonts w:ascii="Times New Roman" w:eastAsia="標楷體" w:hAnsi="Times New Roman" w:cs="Times New Roman" w:hint="eastAsia"/>
+              </w:rPr>
+              <w:t>對應</w:t>
+            </w:r>
+            <w:r>
+              <w:rPr>
+                <w:rFonts w:ascii="Times New Roman" w:eastAsia="標楷體" w:hAnsi="Times New Roman" w:cs="Times New Roman" w:hint="eastAsia"/>
+              </w:rPr>
+              <w:t>ker</w:t>
+            </w:r>
+            <w:r>
+              <w:rPr>
+                <w:rFonts w:ascii="Times New Roman" w:eastAsia="標楷體" w:hAnsi="Times New Roman" w:cs="Times New Roman"/>
+              </w:rPr>
+              <w:t>nel filter</w:t>
+            </w:r>
+            <w:r>
+              <w:rPr>
+                <w:rFonts w:ascii="Times New Roman" w:eastAsia="標楷體" w:hAnsi="Times New Roman" w:cs="Times New Roman" w:hint="eastAsia"/>
+              </w:rPr>
+              <w:t>需要做</w:t>
+            </w:r>
+            <w:r>
+              <w:rPr>
+                <w:rFonts w:ascii="Times New Roman" w:eastAsia="標楷體" w:hAnsi="Times New Roman" w:cs="Times New Roman" w:hint="eastAsia"/>
+              </w:rPr>
+              <w:t>shift</w:t>
+            </w:r>
+            <w:r>
+              <w:rPr>
+                <w:rFonts w:ascii="Times New Roman" w:eastAsia="標楷體" w:hAnsi="Times New Roman" w:cs="Times New Roman" w:hint="eastAsia"/>
+              </w:rPr>
+              <w:t>的次數</w:t>
+            </w:r>
+          </w:p>
+          <w:p>
+            <w:pPr>
+              <w:rPr>
+                <w:rFonts w:ascii="Times New Roman" w:eastAsia="標楷體" w:hAnsi="Times New Roman" w:cs="Times New Roman"/>
+              </w:rPr>
+            </w:pPr>
+            <w:proofErr w:type="spellStart"/>
+            <w:r>
+              <w:rPr>
+                <w:rFonts w:ascii="Times New Roman" w:eastAsia="標楷體" w:hAnsi="Times New Roman" w:cs="Times New Roman" w:hint="eastAsia"/>
+              </w:rPr>
+              <w:t>ne</w:t>
+            </w:r>
+            <w:r>
+              <w:rPr>
+                <w:rFonts w:ascii="Times New Roman" w:eastAsia="標楷體" w:hAnsi="Times New Roman" w:cs="Times New Roman"/>
+              </w:rPr>
+              <w:t>xt_mem_offset</w:t>
+            </w:r>
+            <w:proofErr w:type="spellEnd"/>
+            <w:r>
+              <w:rPr>
+                <w:rFonts w:ascii="Times New Roman" w:eastAsia="標楷體" w:hAnsi="Times New Roman" w:cs="Times New Roman"/>
+              </w:rPr>
+              <w:t xml:space="preserve"> : </w:t>
+            </w:r>
+            <w:r>
+              <w:rPr>
+                <w:rFonts w:ascii="Times New Roman" w:eastAsia="標楷體" w:hAnsi="Times New Roman" w:cs="Times New Roman" w:hint="eastAsia"/>
+              </w:rPr>
+              <w:t>做完</w:t>
+            </w:r>
+            <w:proofErr w:type="spellStart"/>
+            <w:r>
+              <w:rPr>
+                <w:rFonts w:ascii="Times New Roman" w:eastAsia="標楷體" w:hAnsi="Times New Roman" w:cs="Times New Roman"/>
+              </w:rPr>
+              <w:t>maxpooling</w:t>
+            </w:r>
+            <w:proofErr w:type="spellEnd"/>
+            <w:r>
+              <w:rPr>
+                <w:rFonts w:ascii="Times New Roman" w:eastAsia="標楷體" w:hAnsi="Times New Roman" w:cs="Times New Roman" w:hint="eastAsia"/>
+              </w:rPr>
+              <w:t>後</w:t>
+            </w:r>
+            <w:r>
+              <w:rPr>
+                <w:rFonts w:ascii="Times New Roman" w:eastAsia="標楷體" w:hAnsi="Times New Roman" w:cs="Times New Roman" w:hint="eastAsia"/>
+              </w:rPr>
+              <w:t>的下一個位址的移動值</w:t>
+            </w:r>
+          </w:p>
+          <w:p>
+            <w:pPr>
+              <w:rPr>
+                <w:rFonts w:ascii="Times New Roman" w:eastAsia="標楷體" w:hAnsi="Times New Roman" w:cs="Times New Roman"/>
+              </w:rPr>
+            </w:pPr>
+            <w:r>
+              <w:rPr>
+                <w:rFonts w:ascii="Times New Roman" w:eastAsia="標楷體" w:hAnsi="Times New Roman" w:cs="Times New Roman" w:hint="eastAsia"/>
+              </w:rPr>
+              <w:t>bia</w:t>
+            </w:r>
+            <w:r>
+              <w:rPr>
+                <w:rFonts w:ascii="Times New Roman" w:eastAsia="標楷體" w:hAnsi="Times New Roman" w:cs="Times New Roman"/>
+              </w:rPr>
+              <w:t xml:space="preserve">s : </w:t>
+            </w:r>
+            <w:proofErr w:type="gramStart"/>
+            <w:r>
+              <w:rPr>
+                <w:rFonts w:ascii="Times New Roman" w:eastAsia="標楷體" w:hAnsi="Times New Roman" w:cs="Times New Roman" w:hint="eastAsia"/>
+              </w:rPr>
+              <w:t>卷積計算</w:t>
+            </w:r>
+            <w:proofErr w:type="gramEnd"/>
+            <w:r>
+              <w:rPr>
+                <w:rFonts w:ascii="Times New Roman" w:eastAsia="標楷體" w:hAnsi="Times New Roman" w:cs="Times New Roman" w:hint="eastAsia"/>
+              </w:rPr>
+              <w:t>的</w:t>
+            </w:r>
+            <w:r>
+              <w:rPr>
+                <w:rFonts w:ascii="Times New Roman" w:eastAsia="標楷體" w:hAnsi="Times New Roman" w:cs="Times New Roman" w:hint="eastAsia"/>
+              </w:rPr>
+              <w:t>bias</w:t>
+            </w:r>
+            <w:r>
+              <w:rPr>
+                <w:rFonts w:ascii="Times New Roman" w:eastAsia="標楷體" w:hAnsi="Times New Roman" w:cs="Times New Roman" w:hint="eastAsia"/>
+              </w:rPr>
+              <w:t>值</w:t>
+            </w:r>
+          </w:p>
+          <w:p>
+            <w:pPr>
+              <w:rPr>
+                <w:rFonts w:ascii="Times New Roman" w:eastAsia="標楷體" w:hAnsi="Times New Roman" w:cs="Times New Roman"/>
+              </w:rPr>
+            </w:pPr>
+            <w:proofErr w:type="spellStart"/>
+            <w:r>
+              <w:rPr>
+                <w:rFonts w:ascii="Times New Roman" w:eastAsia="標楷體" w:hAnsi="Times New Roman" w:cs="Times New Roman"/>
+              </w:rPr>
+              <w:t>max_data</w:t>
+            </w:r>
+            <w:proofErr w:type="spellEnd"/>
+            <w:r>
+              <w:rPr>
+                <w:rFonts w:ascii="Times New Roman" w:eastAsia="標楷體" w:hAnsi="Times New Roman" w:cs="Times New Roman"/>
+              </w:rPr>
+              <w:t xml:space="preserve"> :</w:t>
+            </w:r>
+            <w:r>
+              <w:rPr>
+                <w:rFonts w:ascii="Times New Roman" w:eastAsia="標楷體" w:hAnsi="Times New Roman" w:cs="Times New Roman" w:hint="eastAsia"/>
+              </w:rPr>
+              <w:t xml:space="preserve"> </w:t>
+            </w:r>
+            <w:proofErr w:type="gramStart"/>
+            <w:r>
+              <w:rPr>
+                <w:rFonts w:ascii="Times New Roman" w:eastAsia="標楷體" w:hAnsi="Times New Roman" w:cs="Times New Roman" w:hint="eastAsia"/>
+              </w:rPr>
+              <w:t>卷積值</w:t>
+            </w:r>
+            <w:proofErr w:type="gramEnd"/>
+            <w:r>
+              <w:rPr>
+                <w:rFonts w:ascii="Times New Roman" w:eastAsia="標楷體" w:hAnsi="Times New Roman" w:cs="Times New Roman" w:hint="eastAsia"/>
+              </w:rPr>
+              <w:t>最大值</w:t>
+            </w:r>
+            <w:r>
+              <w:rPr>
+                <w:rFonts w:ascii="Times New Roman" w:eastAsia="標楷體" w:hAnsi="Times New Roman" w:cs="Times New Roman" w:hint="eastAsia"/>
+              </w:rPr>
+              <w:t>變數</w:t>
+            </w:r>
+          </w:p>
+          <w:p>
+            <w:pPr>
+              <w:rPr>
+                <w:rFonts w:ascii="Times New Roman" w:eastAsia="標楷體" w:hAnsi="Times New Roman" w:cs="Times New Roman"/>
+              </w:rPr>
+            </w:pPr>
+            <w:r>
+              <w:rPr>
+                <w:rFonts w:ascii="Times New Roman" w:eastAsia="標楷體" w:hAnsi="Times New Roman" w:cs="Times New Roman" w:hint="eastAsia"/>
+              </w:rPr>
+              <w:lastRenderedPageBreak/>
+              <w:t>p</w:t>
+            </w:r>
+            <w:r>
+              <w:rPr>
+                <w:rFonts w:ascii="Times New Roman" w:eastAsia="標楷體" w:hAnsi="Times New Roman" w:cs="Times New Roman"/>
+              </w:rPr>
+              <w:t xml:space="preserve">adding </w:t>
+            </w:r>
+            <w:r>
+              <w:rPr>
+                <w:rFonts w:ascii="Times New Roman" w:eastAsia="標楷體" w:hAnsi="Times New Roman" w:cs="Times New Roman" w:hint="eastAsia"/>
+              </w:rPr>
+              <w:t>處理</w:t>
+            </w:r>
+            <w:r>
+              <w:rPr>
+                <w:rFonts w:ascii="Times New Roman" w:eastAsia="標楷體" w:hAnsi="Times New Roman" w:cs="Times New Roman" w:hint="eastAsia"/>
+              </w:rPr>
+              <w:t xml:space="preserve"> :</w:t>
+            </w:r>
+          </w:p>
+          <w:p>
+            <w:pPr>
+              <w:rPr>
+                <w:rFonts w:ascii="Times New Roman" w:eastAsia="標楷體" w:hAnsi="Times New Roman" w:cs="Times New Roman"/>
+              </w:rPr>
+            </w:pPr>
+            <w:r>
+              <w:rPr>
+                <w:rFonts w:ascii="Times New Roman" w:eastAsia="標楷體" w:hAnsi="Times New Roman" w:cs="Times New Roman" w:hint="eastAsia"/>
+              </w:rPr>
+              <w:t>非最外兩圈的不會有</w:t>
+            </w:r>
+            <w:r>
+              <w:rPr>
+                <w:rFonts w:ascii="Times New Roman" w:eastAsia="標楷體" w:hAnsi="Times New Roman" w:cs="Times New Roman" w:hint="eastAsia"/>
+              </w:rPr>
+              <w:t>padding</w:t>
+            </w:r>
+            <w:r>
+              <w:rPr>
+                <w:rFonts w:ascii="Times New Roman" w:eastAsia="標楷體" w:hAnsi="Times New Roman" w:cs="Times New Roman" w:hint="eastAsia"/>
+              </w:rPr>
+              <w:t>的問題，在最外兩圈會有對應的計算方式，以獲取需要</w:t>
+            </w:r>
+            <w:r>
+              <w:rPr>
+                <w:rFonts w:ascii="Times New Roman" w:eastAsia="標楷體" w:hAnsi="Times New Roman" w:cs="Times New Roman" w:hint="eastAsia"/>
+              </w:rPr>
+              <w:t>padding</w:t>
+            </w:r>
+            <w:r>
+              <w:rPr>
+                <w:rFonts w:ascii="Times New Roman" w:eastAsia="標楷體" w:hAnsi="Times New Roman" w:cs="Times New Roman" w:hint="eastAsia"/>
+              </w:rPr>
+              <w:t>的記憶體位址，</w:t>
+            </w:r>
+            <w:r>
+              <w:rPr>
+                <w:rFonts w:ascii="Times New Roman" w:eastAsia="標楷體" w:hAnsi="Times New Roman" w:cs="Times New Roman"/>
+              </w:rPr>
+              <w:t xml:space="preserve">kernel filter </w:t>
+            </w:r>
+            <w:r>
+              <w:rPr>
+                <w:rFonts w:ascii="Times New Roman" w:eastAsia="標楷體" w:hAnsi="Times New Roman" w:cs="Times New Roman" w:hint="eastAsia"/>
+              </w:rPr>
+              <w:t>pa</w:t>
+            </w:r>
+            <w:r>
+              <w:rPr>
+                <w:rFonts w:ascii="Times New Roman" w:eastAsia="標楷體" w:hAnsi="Times New Roman" w:cs="Times New Roman"/>
+              </w:rPr>
+              <w:t>dding</w:t>
+            </w:r>
+            <w:r>
+              <w:rPr>
+                <w:rFonts w:ascii="Times New Roman" w:eastAsia="標楷體" w:hAnsi="Times New Roman" w:cs="Times New Roman" w:hint="eastAsia"/>
+              </w:rPr>
+              <w:t>問題的組合電路計算方式</w:t>
+            </w:r>
+            <w:r>
+              <w:rPr>
+                <w:rFonts w:ascii="Times New Roman" w:eastAsia="標楷體" w:hAnsi="Times New Roman" w:cs="Times New Roman" w:hint="eastAsia"/>
+              </w:rPr>
+              <w:t>:</w:t>
+            </w:r>
+          </w:p>
+          <w:p>
+            <w:pPr>
+              <w:rPr>
+                <w:rFonts w:ascii="Times New Roman" w:eastAsia="標楷體" w:hAnsi="Times New Roman" w:cs="Times New Roman"/>
+              </w:rPr>
+            </w:pPr>
+            <w:r>
+              <w:rPr>
+                <w:rFonts w:ascii="Times New Roman" w:eastAsia="標楷體" w:hAnsi="Times New Roman" w:cs="Times New Roman" w:hint="eastAsia"/>
+              </w:rPr>
+              <w:t>首先，</w:t>
+            </w:r>
+            <w:r>
+              <w:rPr>
+                <w:rFonts w:ascii="Times New Roman" w:eastAsia="標楷體" w:hAnsi="Times New Roman" w:cs="Times New Roman" w:hint="eastAsia"/>
+              </w:rPr>
+              <w:t>k</w:t>
+            </w:r>
+            <w:r>
+              <w:rPr>
+                <w:rFonts w:ascii="Times New Roman" w:eastAsia="標楷體" w:hAnsi="Times New Roman" w:cs="Times New Roman"/>
+              </w:rPr>
+              <w:t>ernel</w:t>
+            </w:r>
+            <w:r>
+              <w:rPr>
+                <w:rFonts w:ascii="Times New Roman" w:eastAsia="標楷體" w:hAnsi="Times New Roman" w:cs="Times New Roman" w:hint="eastAsia"/>
+              </w:rPr>
+              <w:t xml:space="preserve"> f</w:t>
+            </w:r>
+            <w:r>
+              <w:rPr>
+                <w:rFonts w:ascii="Times New Roman" w:eastAsia="標楷體" w:hAnsi="Times New Roman" w:cs="Times New Roman"/>
+              </w:rPr>
+              <w:t>ilter</w:t>
+            </w:r>
+            <w:r>
+              <w:rPr>
+                <w:rFonts w:ascii="Times New Roman" w:eastAsia="標楷體" w:hAnsi="Times New Roman" w:cs="Times New Roman" w:hint="eastAsia"/>
+              </w:rPr>
+              <w:t xml:space="preserve"> </w:t>
+            </w:r>
+            <w:r>
+              <w:rPr>
+                <w:rFonts w:ascii="Times New Roman" w:eastAsia="標楷體" w:hAnsi="Times New Roman" w:cs="Times New Roman" w:hint="eastAsia"/>
+              </w:rPr>
+              <w:t>計算順序由中間的值</w:t>
+            </w:r>
+            <w:r>
+              <w:rPr>
+                <w:rFonts w:ascii="Times New Roman" w:eastAsia="標楷體" w:hAnsi="Times New Roman" w:cs="Times New Roman" w:hint="eastAsia"/>
+              </w:rPr>
+              <w:t>0</w:t>
+            </w:r>
+            <w:r>
+              <w:rPr>
+                <w:rFonts w:ascii="Times New Roman" w:eastAsia="標楷體" w:hAnsi="Times New Roman" w:cs="Times New Roman" w:hint="eastAsia"/>
+              </w:rPr>
+              <w:t>索引開始至到</w:t>
+            </w:r>
+            <w:r>
+              <w:rPr>
+                <w:rFonts w:ascii="Times New Roman" w:eastAsia="標楷體" w:hAnsi="Times New Roman" w:cs="Times New Roman" w:hint="eastAsia"/>
+              </w:rPr>
+              <w:t>8</w:t>
+            </w:r>
+            <w:r>
+              <w:rPr>
+                <w:rFonts w:ascii="Times New Roman" w:eastAsia="標楷體" w:hAnsi="Times New Roman" w:cs="Times New Roman" w:hint="eastAsia"/>
+              </w:rPr>
+              <w:t>，示意順序為</w:t>
+            </w:r>
+            <w:r>
+              <w:rPr>
+                <w:rFonts w:ascii="Times New Roman" w:eastAsia="標楷體" w:hAnsi="Times New Roman" w:cs="Times New Roman" w:hint="eastAsia"/>
+              </w:rPr>
+              <w:t xml:space="preserve"> :</w:t>
+            </w:r>
+          </w:p>
+          <w:p>
+            <w:pPr>
+              <w:rPr>
+                <w:rFonts w:ascii="Times New Roman" w:eastAsia="標楷體" w:hAnsi="Times New Roman" w:cs="Times New Roman"/>
+              </w:rPr>
+            </w:pPr>
+            <w:r>
+              <w:rPr>
+                <w:rFonts w:ascii="Times New Roman" w:eastAsia="標楷體" w:hAnsi="Times New Roman" w:cs="Times New Roman" w:hint="eastAsia"/>
+              </w:rPr>
+              <w:t>[</w:t>
+            </w:r>
+            <w:r>
+              <w:rPr>
+                <w:rFonts w:ascii="Times New Roman" w:eastAsia="標楷體" w:hAnsi="Times New Roman" w:cs="Times New Roman"/>
+              </w:rPr>
+              <w:t>1</w:t>
+            </w:r>
+            <w:r>
+              <w:rPr>
+                <w:rFonts w:ascii="Times New Roman" w:eastAsia="標楷體" w:hAnsi="Times New Roman" w:cs="Times New Roman" w:hint="eastAsia"/>
+              </w:rPr>
+              <w:t>]</w:t>
+            </w:r>
+            <w:r>
+              <w:rPr>
+                <w:rFonts w:ascii="Times New Roman" w:eastAsia="標楷體" w:hAnsi="Times New Roman" w:cs="Times New Roman"/>
+              </w:rPr>
+              <w:t xml:space="preserve"> [7] [2]</w:t>
+            </w:r>
+          </w:p>
+          <w:p>
+            <w:pPr>
+              <w:rPr>
+                <w:rFonts w:ascii="Times New Roman" w:eastAsia="標楷體" w:hAnsi="Times New Roman" w:cs="Times New Roman"/>
+              </w:rPr>
+            </w:pPr>
+            <w:r>
+              <w:rPr>
+                <w:rFonts w:ascii="Times New Roman" w:eastAsia="標楷體" w:hAnsi="Times New Roman" w:cs="Times New Roman"/>
+              </w:rPr>
+              <w:t xml:space="preserve">[6] [0] [5]  </w:t>
+            </w:r>
+            <w:r>
+              <w:rPr>
+                <w:rFonts w:ascii="Times New Roman" w:eastAsia="標楷體" w:hAnsi="Times New Roman" w:cs="Times New Roman" w:hint="eastAsia"/>
+              </w:rPr>
+              <w:t>雖然</w:t>
+            </w:r>
+            <w:r>
+              <w:rPr>
+                <w:rFonts w:ascii="Times New Roman" w:eastAsia="標楷體" w:hAnsi="Times New Roman" w:cs="Times New Roman" w:hint="eastAsia"/>
+              </w:rPr>
+              <w:t>比較不直觀的順序，但合成的時候將</w:t>
+            </w:r>
+            <w:r>
+              <w:rPr>
+                <w:rFonts w:ascii="Times New Roman" w:eastAsia="標楷體" w:hAnsi="Times New Roman" w:cs="Times New Roman" w:hint="eastAsia"/>
+              </w:rPr>
+              <w:t>4</w:t>
+            </w:r>
+            <w:r>
+              <w:rPr>
+                <w:rFonts w:ascii="Times New Roman" w:eastAsia="標楷體" w:hAnsi="Times New Roman" w:cs="Times New Roman" w:hint="eastAsia"/>
+              </w:rPr>
+              <w:t>個角落與</w:t>
+            </w:r>
+            <w:r>
+              <w:rPr>
+                <w:rFonts w:ascii="Times New Roman" w:eastAsia="標楷體" w:hAnsi="Times New Roman" w:cs="Times New Roman" w:hint="eastAsia"/>
+              </w:rPr>
+              <w:t>4</w:t>
+            </w:r>
+            <w:r>
+              <w:rPr>
+                <w:rFonts w:ascii="Times New Roman" w:eastAsia="標楷體" w:hAnsi="Times New Roman" w:cs="Times New Roman" w:hint="eastAsia"/>
+              </w:rPr>
+              <w:t>個邊計算</w:t>
+            </w:r>
+          </w:p>
+          <w:p>
+            <w:pPr>
+              <w:rPr>
+                <w:rFonts w:ascii="Times New Roman" w:eastAsia="標楷體" w:hAnsi="Times New Roman" w:cs="Times New Roman"/>
+              </w:rPr>
+            </w:pPr>
+            <w:r>
+              <w:rPr>
+                <w:rFonts w:ascii="Times New Roman" w:eastAsia="標楷體" w:hAnsi="Times New Roman" w:cs="Times New Roman"/>
+              </w:rPr>
+              <w:t>[3] [8] [4]</w:t>
+            </w:r>
+            <w:r>
+              <w:rPr>
+                <w:rFonts w:ascii="Times New Roman" w:eastAsia="標楷體" w:hAnsi="Times New Roman" w:cs="Times New Roman" w:hint="eastAsia"/>
+              </w:rPr>
+              <w:t xml:space="preserve">  </w:t>
+            </w:r>
+            <w:r>
+              <w:rPr>
+                <w:rFonts w:ascii="Times New Roman" w:eastAsia="標楷體" w:hAnsi="Times New Roman" w:cs="Times New Roman" w:hint="eastAsia"/>
+              </w:rPr>
+              <w:t>方式</w:t>
+            </w:r>
+            <w:r>
+              <w:rPr>
+                <w:rFonts w:ascii="Times New Roman" w:eastAsia="標楷體" w:hAnsi="Times New Roman" w:cs="Times New Roman" w:hint="eastAsia"/>
+              </w:rPr>
+              <w:t>排在一起的時候會減少成本</w:t>
+            </w:r>
+          </w:p>
+          <w:p>
+            <w:pPr>
+              <w:rPr>
+                <w:rFonts w:ascii="Times New Roman" w:eastAsia="標楷體" w:hAnsi="Times New Roman" w:cs="Times New Roman"/>
+              </w:rPr>
+            </w:pPr>
+          </w:p>
+          <w:p>
+            <w:pPr>
+              <w:rPr>
+                <w:rFonts w:ascii="Times New Roman" w:eastAsia="標楷體" w:hAnsi="Times New Roman" w:cs="Times New Roman"/>
+              </w:rPr>
+            </w:pPr>
+            <w:r>
+              <w:rPr>
+                <w:rFonts w:ascii="Times New Roman" w:eastAsia="標楷體" w:hAnsi="Times New Roman" w:cs="Times New Roman" w:hint="eastAsia"/>
+              </w:rPr>
+              <w:t>在處理位址計算時牽涉到</w:t>
+            </w:r>
+            <w:r>
+              <w:rPr>
+                <w:rFonts w:ascii="Times New Roman" w:eastAsia="標楷體" w:hAnsi="Times New Roman" w:cs="Times New Roman" w:hint="eastAsia"/>
+              </w:rPr>
+              <w:t>"</w:t>
+            </w:r>
+            <w:r>
+              <w:rPr>
+                <w:rFonts w:ascii="Times New Roman" w:eastAsia="標楷體" w:hAnsi="Times New Roman" w:cs="Times New Roman" w:hint="eastAsia"/>
+              </w:rPr>
+              <w:t>行</w:t>
+            </w:r>
+            <w:proofErr w:type="gramStart"/>
+            <w:r>
+              <w:rPr>
+                <w:rFonts w:ascii="Times New Roman" w:eastAsia="標楷體" w:hAnsi="Times New Roman" w:cs="Times New Roman"/>
+              </w:rPr>
+              <w:t>”</w:t>
+            </w:r>
+            <w:proofErr w:type="gramEnd"/>
+            <w:r>
+              <w:rPr>
+                <w:rFonts w:ascii="Times New Roman" w:eastAsia="標楷體" w:hAnsi="Times New Roman" w:cs="Times New Roman" w:hint="eastAsia"/>
+              </w:rPr>
+              <w:t>(column)</w:t>
+            </w:r>
+            <w:r>
+              <w:rPr>
+                <w:rFonts w:ascii="Times New Roman" w:eastAsia="標楷體" w:hAnsi="Times New Roman" w:cs="Times New Roman" w:hint="eastAsia"/>
+              </w:rPr>
+              <w:t>的計算的時候，考慮位址的後</w:t>
+            </w:r>
+            <w:r>
+              <w:rPr>
+                <w:rFonts w:ascii="Times New Roman" w:eastAsia="標楷體" w:hAnsi="Times New Roman" w:cs="Times New Roman" w:hint="eastAsia"/>
+              </w:rPr>
+              <w:t>6-</w:t>
+            </w:r>
+            <w:r>
+              <w:rPr>
+                <w:rFonts w:ascii="Times New Roman" w:eastAsia="標楷體" w:hAnsi="Times New Roman" w:cs="Times New Roman"/>
+              </w:rPr>
+              <w:t>bit</w:t>
+            </w:r>
+            <w:r>
+              <w:rPr>
+                <w:rFonts w:ascii="Times New Roman" w:eastAsia="標楷體" w:hAnsi="Times New Roman" w:cs="Times New Roman" w:hint="eastAsia"/>
+              </w:rPr>
+              <w:t>，</w:t>
+            </w:r>
+            <w:proofErr w:type="gramStart"/>
+            <w:r>
+              <w:rPr>
+                <w:rFonts w:ascii="Times New Roman" w:eastAsia="標楷體" w:hAnsi="Times New Roman" w:cs="Times New Roman" w:hint="eastAsia"/>
+              </w:rPr>
+              <w:t>反之，</w:t>
+            </w:r>
+            <w:proofErr w:type="gramEnd"/>
+            <w:r>
+              <w:rPr>
+                <w:rFonts w:ascii="Times New Roman" w:eastAsia="標楷體" w:hAnsi="Times New Roman" w:cs="Times New Roman" w:hint="eastAsia"/>
+              </w:rPr>
+              <w:t>牽涉到</w:t>
+            </w:r>
+            <w:r>
+              <w:rPr>
+                <w:rFonts w:ascii="Times New Roman" w:eastAsia="標楷體" w:hAnsi="Times New Roman" w:cs="Times New Roman" w:hint="eastAsia"/>
+              </w:rPr>
+              <w:t>"</w:t>
+            </w:r>
+            <w:r>
+              <w:rPr>
+                <w:rFonts w:ascii="Times New Roman" w:eastAsia="標楷體" w:hAnsi="Times New Roman" w:cs="Times New Roman" w:hint="eastAsia"/>
+              </w:rPr>
+              <w:t>列</w:t>
+            </w:r>
+            <w:proofErr w:type="gramStart"/>
+            <w:r>
+              <w:rPr>
+                <w:rFonts w:ascii="Times New Roman" w:eastAsia="標楷體" w:hAnsi="Times New Roman" w:cs="Times New Roman"/>
+              </w:rPr>
+              <w:t>”</w:t>
+            </w:r>
+            <w:proofErr w:type="gramEnd"/>
+            <w:r>
+              <w:rPr>
+                <w:rFonts w:ascii="Times New Roman" w:eastAsia="標楷體" w:hAnsi="Times New Roman" w:cs="Times New Roman" w:hint="eastAsia"/>
+              </w:rPr>
+              <w:t>(row)</w:t>
+            </w:r>
+            <w:r>
+              <w:rPr>
+                <w:rFonts w:ascii="Times New Roman" w:eastAsia="標楷體" w:hAnsi="Times New Roman" w:cs="Times New Roman" w:hint="eastAsia"/>
+              </w:rPr>
+              <w:t>的計算的時候，考慮位址的</w:t>
+            </w:r>
+            <w:r>
+              <w:rPr>
+                <w:rFonts w:ascii="Times New Roman" w:eastAsia="標楷體" w:hAnsi="Times New Roman" w:cs="Times New Roman" w:hint="eastAsia"/>
+              </w:rPr>
+              <w:t>前</w:t>
+            </w:r>
+            <w:r>
+              <w:rPr>
+                <w:rFonts w:ascii="Times New Roman" w:eastAsia="標楷體" w:hAnsi="Times New Roman" w:cs="Times New Roman" w:hint="eastAsia"/>
+              </w:rPr>
+              <w:t>6-</w:t>
+            </w:r>
+            <w:r>
+              <w:rPr>
+                <w:rFonts w:ascii="Times New Roman" w:eastAsia="標楷體" w:hAnsi="Times New Roman" w:cs="Times New Roman"/>
+              </w:rPr>
+              <w:t>bit</w:t>
+            </w:r>
+            <w:r>
+              <w:rPr>
+                <w:rFonts w:ascii="Times New Roman" w:eastAsia="標楷體" w:hAnsi="Times New Roman" w:cs="Times New Roman" w:hint="eastAsia"/>
+              </w:rPr>
+              <w:t>。</w:t>
+            </w:r>
+            <w:r>
+              <w:rPr>
+                <w:rFonts w:ascii="Times New Roman" w:eastAsia="標楷體" w:hAnsi="Times New Roman" w:cs="Times New Roman" w:hint="eastAsia"/>
+              </w:rPr>
+              <w:t>再來組合電路以</w:t>
+            </w:r>
+            <w:r>
+              <w:rPr>
+                <w:rFonts w:ascii="Times New Roman" w:eastAsia="標楷體" w:hAnsi="Times New Roman" w:cs="Times New Roman" w:hint="eastAsia"/>
+              </w:rPr>
+              <w:t>ke</w:t>
+            </w:r>
+            <w:r>
+              <w:rPr>
+                <w:rFonts w:ascii="Times New Roman" w:eastAsia="標楷體" w:hAnsi="Times New Roman" w:cs="Times New Roman"/>
+              </w:rPr>
+              <w:t>rnel filter</w:t>
+            </w:r>
+            <w:r>
+              <w:rPr>
+                <w:rFonts w:ascii="Times New Roman" w:eastAsia="標楷體" w:hAnsi="Times New Roman" w:cs="Times New Roman" w:hint="eastAsia"/>
+              </w:rPr>
+              <w:t>的索引值分成不同的</w:t>
+            </w:r>
+            <w:r>
+              <w:rPr>
+                <w:rFonts w:ascii="Times New Roman" w:eastAsia="標楷體" w:hAnsi="Times New Roman" w:cs="Times New Roman" w:hint="eastAsia"/>
+              </w:rPr>
+              <w:t>case</w:t>
+            </w:r>
+            <w:r>
+              <w:rPr>
+                <w:rFonts w:ascii="Times New Roman" w:eastAsia="標楷體" w:hAnsi="Times New Roman" w:cs="Times New Roman" w:hint="eastAsia"/>
+              </w:rPr>
+              <w:t>計算，先看到</w:t>
+            </w:r>
+            <w:r>
+              <w:rPr>
+                <w:rFonts w:ascii="Times New Roman" w:eastAsia="標楷體" w:hAnsi="Times New Roman" w:cs="Times New Roman" w:hint="eastAsia"/>
+              </w:rPr>
+              <w:t>5678</w:t>
+            </w:r>
+            <w:r>
+              <w:rPr>
+                <w:rFonts w:ascii="Times New Roman" w:eastAsia="標楷體" w:hAnsi="Times New Roman" w:cs="Times New Roman" w:hint="eastAsia"/>
+              </w:rPr>
+              <w:t>的索引，代表的是</w:t>
+            </w:r>
+            <w:r>
+              <w:rPr>
+                <w:rFonts w:ascii="Times New Roman" w:eastAsia="標楷體" w:hAnsi="Times New Roman" w:cs="Times New Roman" w:hint="eastAsia"/>
+              </w:rPr>
+              <w:t>4</w:t>
+            </w:r>
+            <w:r>
+              <w:rPr>
+                <w:rFonts w:ascii="Times New Roman" w:eastAsia="標楷體" w:hAnsi="Times New Roman" w:cs="Times New Roman" w:hint="eastAsia"/>
+              </w:rPr>
+              <w:t>個邊</w:t>
+            </w:r>
+            <w:r>
+              <w:rPr>
+                <w:rFonts w:ascii="Times New Roman" w:eastAsia="標楷體" w:hAnsi="Times New Roman" w:cs="Times New Roman" w:hint="eastAsia"/>
+              </w:rPr>
+              <w:t>，分別探討</w:t>
+            </w:r>
+            <w:r>
+              <w:rPr>
+                <w:rFonts w:ascii="Times New Roman" w:eastAsia="標楷體" w:hAnsi="Times New Roman" w:cs="Times New Roman" w:hint="eastAsia"/>
+              </w:rPr>
+              <w:t>:</w:t>
+            </w:r>
+          </w:p>
+          <w:p>
+            <w:pPr>
+              <w:rPr>
+                <w:rFonts w:ascii="Times New Roman" w:eastAsia="標楷體" w:hAnsi="Times New Roman" w:cs="Times New Roman"/>
+              </w:rPr>
+            </w:pPr>
+            <w:r>
+              <w:rPr>
+                <w:rFonts w:ascii="Times New Roman" w:eastAsia="標楷體" w:hAnsi="Times New Roman" w:cs="Times New Roman" w:hint="eastAsia"/>
+              </w:rPr>
+              <w:t>索引</w:t>
+            </w:r>
+            <w:r>
+              <w:rPr>
+                <w:rFonts w:ascii="Times New Roman" w:eastAsia="標楷體" w:hAnsi="Times New Roman" w:cs="Times New Roman" w:hint="eastAsia"/>
+              </w:rPr>
+              <w:t>5</w:t>
+            </w:r>
+            <w:r>
+              <w:rPr>
+                <w:rFonts w:ascii="Times New Roman" w:eastAsia="標楷體" w:hAnsi="Times New Roman" w:cs="Times New Roman" w:hint="eastAsia"/>
+              </w:rPr>
+              <w:t>代表右邊那排，以中間的值的位址要</w:t>
+            </w:r>
+            <w:r>
+              <w:rPr>
+                <w:rFonts w:ascii="Times New Roman" w:eastAsia="標楷體" w:hAnsi="Times New Roman" w:cs="Times New Roman" w:hint="eastAsia"/>
+              </w:rPr>
+              <w:t>+2</w:t>
+            </w:r>
+            <w:r>
+              <w:rPr>
+                <w:rFonts w:ascii="Times New Roman" w:eastAsia="標楷體" w:hAnsi="Times New Roman" w:cs="Times New Roman" w:hint="eastAsia"/>
+              </w:rPr>
+              <w:t>，但是最右邊那排的數字</w:t>
+            </w:r>
+            <w:r>
+              <w:rPr>
+                <w:rFonts w:ascii="Times New Roman" w:eastAsia="標楷體" w:hAnsi="Times New Roman" w:cs="Times New Roman" w:hint="eastAsia"/>
+              </w:rPr>
+              <w:t>+0</w:t>
+            </w:r>
+            <w:r>
+              <w:rPr>
+                <w:rFonts w:ascii="Times New Roman" w:eastAsia="標楷體" w:hAnsi="Times New Roman" w:cs="Times New Roman" w:hint="eastAsia"/>
+              </w:rPr>
+              <w:t>，而倒數右邊一排的數字</w:t>
+            </w:r>
+            <w:r>
+              <w:rPr>
+                <w:rFonts w:ascii="Times New Roman" w:eastAsia="標楷體" w:hAnsi="Times New Roman" w:cs="Times New Roman" w:hint="eastAsia"/>
+              </w:rPr>
+              <w:t>+1</w:t>
+            </w:r>
+            <w:r>
+              <w:rPr>
+                <w:rFonts w:ascii="Times New Roman" w:eastAsia="標楷體" w:hAnsi="Times New Roman" w:cs="Times New Roman" w:hint="eastAsia"/>
+              </w:rPr>
+              <w:t>，</w:t>
+            </w:r>
+            <w:r>
+              <w:rPr>
+                <w:rFonts w:ascii="Times New Roman" w:eastAsia="標楷體" w:hAnsi="Times New Roman" w:cs="Times New Roman" w:hint="eastAsia"/>
+              </w:rPr>
+              <w:t>為</w:t>
+            </w:r>
+            <w:proofErr w:type="gramStart"/>
+            <w:r>
+              <w:rPr>
+                <w:rFonts w:ascii="Times New Roman" w:eastAsia="標楷體" w:hAnsi="Times New Roman" w:cs="Times New Roman"/>
+              </w:rPr>
+              <w:t>”</w:t>
+            </w:r>
+            <w:proofErr w:type="gramEnd"/>
+            <w:r>
+              <w:rPr>
+                <w:rFonts w:ascii="Times New Roman" w:eastAsia="標楷體" w:hAnsi="Times New Roman" w:cs="Times New Roman" w:hint="eastAsia"/>
+              </w:rPr>
+              <w:t>行</w:t>
+            </w:r>
+            <w:proofErr w:type="gramStart"/>
+            <w:r>
+              <w:rPr>
+                <w:rFonts w:ascii="Times New Roman" w:eastAsia="標楷體" w:hAnsi="Times New Roman" w:cs="Times New Roman"/>
+              </w:rPr>
+              <w:t>”</w:t>
+            </w:r>
+            <w:proofErr w:type="gramEnd"/>
+            <w:r>
+              <w:rPr>
+                <w:rFonts w:ascii="Times New Roman" w:eastAsia="標楷體" w:hAnsi="Times New Roman" w:cs="Times New Roman" w:hint="eastAsia"/>
+              </w:rPr>
+              <w:t>的運算，所以在後</w:t>
+            </w:r>
+            <w:r>
+              <w:rPr>
+                <w:rFonts w:ascii="Times New Roman" w:eastAsia="標楷體" w:hAnsi="Times New Roman" w:cs="Times New Roman" w:hint="eastAsia"/>
+              </w:rPr>
+              <w:t>6-bit</w:t>
+            </w:r>
+            <w:r>
+              <w:rPr>
+                <w:rFonts w:ascii="Times New Roman" w:eastAsia="標楷體" w:hAnsi="Times New Roman" w:cs="Times New Roman" w:hint="eastAsia"/>
+              </w:rPr>
+              <w:t>要創造出分別三種加法的情況，用</w:t>
+            </w:r>
+            <w:r>
+              <w:rPr>
+                <w:rFonts w:ascii="Times New Roman" w:eastAsia="標楷體" w:hAnsi="Times New Roman" w:cs="Times New Roman" w:hint="eastAsia"/>
+              </w:rPr>
+              <w:t>2</w:t>
+            </w:r>
+            <w:r>
+              <w:rPr>
+                <w:rFonts w:ascii="Times New Roman" w:eastAsia="標楷體" w:hAnsi="Times New Roman" w:cs="Times New Roman" w:hint="eastAsia"/>
+              </w:rPr>
+              <w:t>個</w:t>
+            </w:r>
+            <w:r>
+              <w:rPr>
+                <w:rFonts w:ascii="Times New Roman" w:eastAsia="標楷體" w:hAnsi="Times New Roman" w:cs="Times New Roman" w:hint="eastAsia"/>
+              </w:rPr>
+              <w:t>bit</w:t>
+            </w:r>
+            <w:r>
+              <w:rPr>
+                <w:rFonts w:ascii="Times New Roman" w:eastAsia="標楷體" w:hAnsi="Times New Roman" w:cs="Times New Roman" w:hint="eastAsia"/>
+              </w:rPr>
+              <w:t>代表，第一個</w:t>
+            </w:r>
+            <w:r>
+              <w:rPr>
+                <w:rFonts w:ascii="Times New Roman" w:eastAsia="標楷體" w:hAnsi="Times New Roman" w:cs="Times New Roman" w:hint="eastAsia"/>
+              </w:rPr>
+              <w:t>bit</w:t>
+            </w:r>
+            <w:r>
+              <w:rPr>
+                <w:rFonts w:ascii="Times New Roman" w:eastAsia="標楷體" w:hAnsi="Times New Roman" w:cs="Times New Roman" w:hint="eastAsia"/>
+              </w:rPr>
+              <w:t>的條件為小於</w:t>
+            </w:r>
+            <w:r>
+              <w:rPr>
+                <w:rFonts w:ascii="Times New Roman" w:eastAsia="標楷體" w:hAnsi="Times New Roman" w:cs="Times New Roman" w:hint="eastAsia"/>
+              </w:rPr>
+              <w:t>62</w:t>
+            </w:r>
+            <w:r>
+              <w:rPr>
+                <w:rFonts w:ascii="Times New Roman" w:eastAsia="標楷體" w:hAnsi="Times New Roman" w:cs="Times New Roman" w:hint="eastAsia"/>
+              </w:rPr>
+              <w:t>，第二</w:t>
+            </w:r>
+            <w:proofErr w:type="gramStart"/>
+            <w:r>
+              <w:rPr>
+                <w:rFonts w:ascii="Times New Roman" w:eastAsia="標楷體" w:hAnsi="Times New Roman" w:cs="Times New Roman" w:hint="eastAsia"/>
+              </w:rPr>
+              <w:t>個</w:t>
+            </w:r>
+            <w:proofErr w:type="gramEnd"/>
+            <w:r>
+              <w:rPr>
+                <w:rFonts w:ascii="Times New Roman" w:eastAsia="標楷體" w:hAnsi="Times New Roman" w:cs="Times New Roman" w:hint="eastAsia"/>
+              </w:rPr>
+              <w:t>bit</w:t>
+            </w:r>
+            <w:r>
+              <w:rPr>
+                <w:rFonts w:ascii="Times New Roman" w:eastAsia="標楷體" w:hAnsi="Times New Roman" w:cs="Times New Roman" w:hint="eastAsia"/>
+              </w:rPr>
+              <w:t>的條件為等於</w:t>
+            </w:r>
+            <w:r>
+              <w:rPr>
+                <w:rFonts w:ascii="Times New Roman" w:eastAsia="標楷體" w:hAnsi="Times New Roman" w:cs="Times New Roman" w:hint="eastAsia"/>
+              </w:rPr>
+              <w:t>62</w:t>
+            </w:r>
+            <w:r>
+              <w:rPr>
+                <w:rFonts w:ascii="Times New Roman" w:eastAsia="標楷體" w:hAnsi="Times New Roman" w:cs="Times New Roman" w:hint="eastAsia"/>
+              </w:rPr>
+              <w:t>，所以最右邊那排的數字根據後</w:t>
+            </w:r>
+            <w:r>
+              <w:rPr>
+                <w:rFonts w:ascii="Times New Roman" w:eastAsia="標楷體" w:hAnsi="Times New Roman" w:cs="Times New Roman" w:hint="eastAsia"/>
+              </w:rPr>
+              <w:t>6-bit</w:t>
+            </w:r>
+            <w:r>
+              <w:rPr>
+                <w:rFonts w:ascii="Times New Roman" w:eastAsia="標楷體" w:hAnsi="Times New Roman" w:cs="Times New Roman" w:hint="eastAsia"/>
+              </w:rPr>
+              <w:t>會得到</w:t>
+            </w:r>
+            <w:r>
+              <w:rPr>
+                <w:rFonts w:ascii="Times New Roman" w:eastAsia="標楷體" w:hAnsi="Times New Roman" w:cs="Times New Roman" w:hint="eastAsia"/>
+              </w:rPr>
+              <w:t>2</w:t>
+            </w:r>
+            <w:proofErr w:type="gramStart"/>
+            <w:r>
+              <w:rPr>
+                <w:rFonts w:ascii="Times New Roman" w:eastAsia="標楷體" w:hAnsi="Times New Roman" w:cs="Times New Roman"/>
+              </w:rPr>
+              <w:t>’</w:t>
+            </w:r>
+            <w:proofErr w:type="gramEnd"/>
+            <w:r>
+              <w:rPr>
+                <w:rFonts w:ascii="Times New Roman" w:eastAsia="標楷體" w:hAnsi="Times New Roman" w:cs="Times New Roman"/>
+              </w:rPr>
+              <w:t>b</w:t>
+            </w:r>
+            <w:r>
+              <w:rPr>
+                <w:rFonts w:ascii="Times New Roman" w:eastAsia="標楷體" w:hAnsi="Times New Roman" w:cs="Times New Roman" w:hint="eastAsia"/>
+              </w:rPr>
+              <w:t>0</w:t>
+            </w:r>
+            <w:r>
+              <w:rPr>
+                <w:rFonts w:ascii="Times New Roman" w:eastAsia="標楷體" w:hAnsi="Times New Roman" w:cs="Times New Roman"/>
+              </w:rPr>
+              <w:t>0</w:t>
+            </w:r>
+            <w:r>
+              <w:rPr>
+                <w:rFonts w:ascii="Times New Roman" w:eastAsia="標楷體" w:hAnsi="Times New Roman" w:cs="Times New Roman" w:hint="eastAsia"/>
+              </w:rPr>
+              <w:t>，倒數右邊一排會得到</w:t>
+            </w:r>
+            <w:r>
+              <w:rPr>
+                <w:rFonts w:ascii="Times New Roman" w:eastAsia="標楷體" w:hAnsi="Times New Roman" w:cs="Times New Roman" w:hint="eastAsia"/>
+              </w:rPr>
+              <w:t>2</w:t>
+            </w:r>
+            <w:proofErr w:type="gramStart"/>
+            <w:r>
+              <w:rPr>
+                <w:rFonts w:ascii="Times New Roman" w:eastAsia="標楷體" w:hAnsi="Times New Roman" w:cs="Times New Roman"/>
+              </w:rPr>
+              <w:t>’</w:t>
+            </w:r>
+            <w:proofErr w:type="gramEnd"/>
+            <w:r>
+              <w:rPr>
+                <w:rFonts w:ascii="Times New Roman" w:eastAsia="標楷體" w:hAnsi="Times New Roman" w:cs="Times New Roman"/>
+              </w:rPr>
+              <w:t>b</w:t>
+            </w:r>
+            <w:r>
+              <w:rPr>
+                <w:rFonts w:ascii="Times New Roman" w:eastAsia="標楷體" w:hAnsi="Times New Roman" w:cs="Times New Roman" w:hint="eastAsia"/>
+              </w:rPr>
+              <w:t>0</w:t>
+            </w:r>
+            <w:r>
+              <w:rPr>
+                <w:rFonts w:ascii="Times New Roman" w:eastAsia="標楷體" w:hAnsi="Times New Roman" w:cs="Times New Roman"/>
+              </w:rPr>
+              <w:t>1</w:t>
+            </w:r>
+            <w:r>
+              <w:rPr>
+                <w:rFonts w:ascii="Times New Roman" w:eastAsia="標楷體" w:hAnsi="Times New Roman" w:cs="Times New Roman" w:hint="eastAsia"/>
+              </w:rPr>
+              <w:t>，非這兩排，也就是不用</w:t>
+            </w:r>
+            <w:r>
+              <w:rPr>
+                <w:rFonts w:ascii="Times New Roman" w:eastAsia="標楷體" w:hAnsi="Times New Roman" w:cs="Times New Roman" w:hint="eastAsia"/>
+              </w:rPr>
+              <w:t>padding</w:t>
+            </w:r>
+            <w:r>
+              <w:rPr>
+                <w:rFonts w:ascii="Times New Roman" w:eastAsia="標楷體" w:hAnsi="Times New Roman" w:cs="Times New Roman" w:hint="eastAsia"/>
+              </w:rPr>
+              <w:t>的</w:t>
+            </w:r>
+            <w:proofErr w:type="gramStart"/>
+            <w:r>
+              <w:rPr>
+                <w:rFonts w:ascii="Times New Roman" w:eastAsia="標楷體" w:hAnsi="Times New Roman" w:cs="Times New Roman"/>
+              </w:rPr>
+              <w:t>”</w:t>
+            </w:r>
+            <w:proofErr w:type="gramEnd"/>
+            <w:r>
+              <w:rPr>
+                <w:rFonts w:ascii="Times New Roman" w:eastAsia="標楷體" w:hAnsi="Times New Roman" w:cs="Times New Roman" w:hint="eastAsia"/>
+              </w:rPr>
+              <w:t>行</w:t>
+            </w:r>
+            <w:proofErr w:type="gramStart"/>
+            <w:r>
+              <w:rPr>
+                <w:rFonts w:ascii="Times New Roman" w:eastAsia="標楷體" w:hAnsi="Times New Roman" w:cs="Times New Roman"/>
+              </w:rPr>
+              <w:t>”</w:t>
+            </w:r>
+            <w:proofErr w:type="gramEnd"/>
+            <w:r>
+              <w:rPr>
+                <w:rFonts w:ascii="Times New Roman" w:eastAsia="標楷體" w:hAnsi="Times New Roman" w:cs="Times New Roman" w:hint="eastAsia"/>
+              </w:rPr>
+              <w:t>會得到</w:t>
+            </w:r>
+            <w:r>
+              <w:rPr>
+                <w:rFonts w:ascii="Times New Roman" w:eastAsia="標楷體" w:hAnsi="Times New Roman" w:cs="Times New Roman" w:hint="eastAsia"/>
+              </w:rPr>
+              <w:t>2</w:t>
+            </w:r>
+            <w:proofErr w:type="gramStart"/>
+            <w:r>
+              <w:rPr>
+                <w:rFonts w:ascii="Times New Roman" w:eastAsia="標楷體" w:hAnsi="Times New Roman" w:cs="Times New Roman"/>
+              </w:rPr>
+              <w:t>’</w:t>
+            </w:r>
+            <w:proofErr w:type="gramEnd"/>
+            <w:r>
+              <w:rPr>
+                <w:rFonts w:ascii="Times New Roman" w:eastAsia="標楷體" w:hAnsi="Times New Roman" w:cs="Times New Roman"/>
+              </w:rPr>
+              <w:t>b</w:t>
+            </w:r>
+            <w:r>
+              <w:rPr>
+                <w:rFonts w:ascii="Times New Roman" w:eastAsia="標楷體" w:hAnsi="Times New Roman" w:cs="Times New Roman" w:hint="eastAsia"/>
+              </w:rPr>
+              <w:t>10</w:t>
+            </w:r>
+          </w:p>
+          <w:p>
+            <w:pPr>
+              <w:rPr>
+                <w:rFonts w:ascii="Times New Roman" w:eastAsia="標楷體" w:hAnsi="Times New Roman" w:cs="Times New Roman"/>
+              </w:rPr>
+            </w:pPr>
+          </w:p>
+          <w:p>
+            <w:pPr>
+              <w:rPr>
+                <w:rFonts w:ascii="Times New Roman" w:eastAsia="標楷體" w:hAnsi="Times New Roman" w:cs="Times New Roman"/>
+              </w:rPr>
+            </w:pPr>
+            <w:r>
+              <w:rPr>
+                <w:rFonts w:ascii="Times New Roman" w:eastAsia="標楷體" w:hAnsi="Times New Roman" w:cs="Times New Roman" w:hint="eastAsia"/>
+              </w:rPr>
+              <w:t>索引</w:t>
+            </w:r>
+            <w:r>
+              <w:rPr>
+                <w:rFonts w:ascii="Times New Roman" w:eastAsia="標楷體" w:hAnsi="Times New Roman" w:cs="Times New Roman" w:hint="eastAsia"/>
+              </w:rPr>
+              <w:t>6</w:t>
+            </w:r>
+            <w:r>
+              <w:rPr>
+                <w:rFonts w:ascii="Times New Roman" w:eastAsia="標楷體" w:hAnsi="Times New Roman" w:cs="Times New Roman" w:hint="eastAsia"/>
+              </w:rPr>
+              <w:t>代表左邊那排，以中間的</w:t>
+            </w:r>
+            <w:r>
+              <w:rPr>
+                <w:rFonts w:ascii="Times New Roman" w:eastAsia="標楷體" w:hAnsi="Times New Roman" w:cs="Times New Roman" w:hint="eastAsia"/>
+              </w:rPr>
+              <w:t>位址</w:t>
+            </w:r>
+            <w:r>
+              <w:rPr>
+                <w:rFonts w:ascii="Times New Roman" w:eastAsia="標楷體" w:hAnsi="Times New Roman" w:cs="Times New Roman" w:hint="eastAsia"/>
+              </w:rPr>
+              <w:t>要</w:t>
+            </w:r>
+            <w:r>
+              <w:rPr>
+                <w:rFonts w:ascii="Times New Roman" w:eastAsia="標楷體" w:hAnsi="Times New Roman" w:cs="Times New Roman" w:hint="eastAsia"/>
+              </w:rPr>
+              <w:t>-2</w:t>
+            </w:r>
+            <w:r>
+              <w:rPr>
+                <w:rFonts w:ascii="Times New Roman" w:eastAsia="標楷體" w:hAnsi="Times New Roman" w:cs="Times New Roman" w:hint="eastAsia"/>
+              </w:rPr>
+              <w:t>，所以同理索引</w:t>
+            </w:r>
+            <w:r>
+              <w:rPr>
+                <w:rFonts w:ascii="Times New Roman" w:eastAsia="標楷體" w:hAnsi="Times New Roman" w:cs="Times New Roman" w:hint="eastAsia"/>
+              </w:rPr>
+              <w:t>5</w:t>
+            </w:r>
+            <w:r>
+              <w:rPr>
+                <w:rFonts w:ascii="Times New Roman" w:eastAsia="標楷體" w:hAnsi="Times New Roman" w:cs="Times New Roman" w:hint="eastAsia"/>
+              </w:rPr>
+              <w:t>的思路，也是數字的後</w:t>
+            </w:r>
+            <w:r>
+              <w:rPr>
+                <w:rFonts w:ascii="Times New Roman" w:eastAsia="標楷體" w:hAnsi="Times New Roman" w:cs="Times New Roman" w:hint="eastAsia"/>
+              </w:rPr>
+              <w:t>6-bit</w:t>
+            </w:r>
+            <w:r>
+              <w:rPr>
+                <w:rFonts w:ascii="Times New Roman" w:eastAsia="標楷體" w:hAnsi="Times New Roman" w:cs="Times New Roman" w:hint="eastAsia"/>
+              </w:rPr>
+              <w:t>去判斷出</w:t>
+            </w:r>
+            <w:r>
+              <w:rPr>
+                <w:rFonts w:ascii="Times New Roman" w:eastAsia="標楷體" w:hAnsi="Times New Roman" w:cs="Times New Roman" w:hint="eastAsia"/>
+              </w:rPr>
+              <w:t>2,</w:t>
+            </w:r>
+            <w:r>
+              <w:rPr>
+                <w:rFonts w:ascii="Times New Roman" w:eastAsia="標楷體" w:hAnsi="Times New Roman" w:cs="Times New Roman"/>
+              </w:rPr>
+              <w:t xml:space="preserve"> 1 , 0</w:t>
+            </w:r>
+            <w:r>
+              <w:rPr>
+                <w:rFonts w:ascii="Times New Roman" w:eastAsia="標楷體" w:hAnsi="Times New Roman" w:cs="Times New Roman" w:hint="eastAsia"/>
+              </w:rPr>
+              <w:t>的數字，同樣的第一個</w:t>
+            </w:r>
+            <w:r>
+              <w:rPr>
+                <w:rFonts w:ascii="Times New Roman" w:eastAsia="標楷體" w:hAnsi="Times New Roman" w:cs="Times New Roman" w:hint="eastAsia"/>
+              </w:rPr>
+              <w:t>bit</w:t>
+            </w:r>
+            <w:r>
+              <w:rPr>
+                <w:rFonts w:ascii="Times New Roman" w:eastAsia="標楷體" w:hAnsi="Times New Roman" w:cs="Times New Roman" w:hint="eastAsia"/>
+              </w:rPr>
+              <w:t>條件變為大於</w:t>
+            </w:r>
+            <w:r>
+              <w:rPr>
+                <w:rFonts w:ascii="Times New Roman" w:eastAsia="標楷體" w:hAnsi="Times New Roman" w:cs="Times New Roman" w:hint="eastAsia"/>
+              </w:rPr>
+              <w:t>1</w:t>
+            </w:r>
+            <w:r>
+              <w:rPr>
+                <w:rFonts w:ascii="Times New Roman" w:eastAsia="標楷體" w:hAnsi="Times New Roman" w:cs="Times New Roman" w:hint="eastAsia"/>
+              </w:rPr>
+              <w:t>，第二</w:t>
+            </w:r>
+            <w:proofErr w:type="gramStart"/>
+            <w:r>
+              <w:rPr>
+                <w:rFonts w:ascii="Times New Roman" w:eastAsia="標楷體" w:hAnsi="Times New Roman" w:cs="Times New Roman" w:hint="eastAsia"/>
+              </w:rPr>
+              <w:t>個</w:t>
+            </w:r>
+            <w:proofErr w:type="gramEnd"/>
+            <w:r>
+              <w:rPr>
+                <w:rFonts w:ascii="Times New Roman" w:eastAsia="標楷體" w:hAnsi="Times New Roman" w:cs="Times New Roman" w:hint="eastAsia"/>
+              </w:rPr>
+              <w:t>bit</w:t>
+            </w:r>
+            <w:r>
+              <w:rPr>
+                <w:rFonts w:ascii="Times New Roman" w:eastAsia="標楷體" w:hAnsi="Times New Roman" w:cs="Times New Roman" w:hint="eastAsia"/>
+              </w:rPr>
+              <w:t>條件變為等於</w:t>
+            </w:r>
+            <w:r>
+              <w:rPr>
+                <w:rFonts w:ascii="Times New Roman" w:eastAsia="標楷體" w:hAnsi="Times New Roman" w:cs="Times New Roman" w:hint="eastAsia"/>
+              </w:rPr>
+              <w:t>1</w:t>
+            </w:r>
+            <w:r>
+              <w:rPr>
+                <w:rFonts w:ascii="Times New Roman" w:eastAsia="標楷體" w:hAnsi="Times New Roman" w:cs="Times New Roman" w:hint="eastAsia"/>
+              </w:rPr>
+              <w:t>，就可以得到欲求出數字</w:t>
+            </w:r>
+          </w:p>
+          <w:p>
+            <w:pPr>
+              <w:rPr>
+                <w:rFonts w:ascii="Times New Roman" w:eastAsia="標楷體" w:hAnsi="Times New Roman" w:cs="Times New Roman"/>
+              </w:rPr>
+            </w:pPr>
+          </w:p>
+          <w:p>
+            <w:pPr>
+              <w:rPr>
+                <w:rFonts w:ascii="Times New Roman" w:eastAsia="標楷體" w:hAnsi="Times New Roman" w:cs="Times New Roman"/>
+              </w:rPr>
+            </w:pPr>
+            <w:r>
+              <w:rPr>
+                <w:rFonts w:ascii="Times New Roman" w:eastAsia="標楷體" w:hAnsi="Times New Roman" w:cs="Times New Roman" w:hint="eastAsia"/>
+              </w:rPr>
+              <w:t>索引</w:t>
+            </w:r>
+            <w:r>
+              <w:rPr>
+                <w:rFonts w:ascii="Times New Roman" w:eastAsia="標楷體" w:hAnsi="Times New Roman" w:cs="Times New Roman" w:hint="eastAsia"/>
+              </w:rPr>
+              <w:t>7</w:t>
+            </w:r>
+            <w:r>
+              <w:rPr>
+                <w:rFonts w:ascii="Times New Roman" w:eastAsia="標楷體" w:hAnsi="Times New Roman" w:cs="Times New Roman" w:hint="eastAsia"/>
+              </w:rPr>
+              <w:t>代表</w:t>
+            </w:r>
+            <w:proofErr w:type="gramStart"/>
+            <w:r>
+              <w:rPr>
+                <w:rFonts w:ascii="Times New Roman" w:eastAsia="標楷體" w:hAnsi="Times New Roman" w:cs="Times New Roman" w:hint="eastAsia"/>
+              </w:rPr>
+              <w:t>上排那排</w:t>
+            </w:r>
+            <w:proofErr w:type="gramEnd"/>
+            <w:r>
+              <w:rPr>
+                <w:rFonts w:ascii="Times New Roman" w:eastAsia="標楷體" w:hAnsi="Times New Roman" w:cs="Times New Roman" w:hint="eastAsia"/>
+              </w:rPr>
+              <w:t>，以中間的值的位址要</w:t>
+            </w:r>
+            <w:r>
+              <w:rPr>
+                <w:rFonts w:ascii="Times New Roman" w:eastAsia="標楷體" w:hAnsi="Times New Roman" w:cs="Times New Roman" w:hint="eastAsia"/>
+              </w:rPr>
+              <w:t>+128</w:t>
+            </w:r>
+            <w:r>
+              <w:rPr>
+                <w:rFonts w:ascii="Times New Roman" w:eastAsia="標楷體" w:hAnsi="Times New Roman" w:cs="Times New Roman" w:hint="eastAsia"/>
+              </w:rPr>
+              <w:t>，</w:t>
+            </w:r>
+            <w:r>
+              <w:rPr>
+                <w:rFonts w:ascii="Times New Roman" w:eastAsia="標楷體" w:hAnsi="Times New Roman" w:cs="Times New Roman" w:hint="eastAsia"/>
+              </w:rPr>
+              <w:t>但第一列的數字</w:t>
+            </w:r>
+            <w:r>
+              <w:rPr>
+                <w:rFonts w:ascii="Times New Roman" w:eastAsia="標楷體" w:hAnsi="Times New Roman" w:cs="Times New Roman" w:hint="eastAsia"/>
+              </w:rPr>
+              <w:t>+0</w:t>
+            </w:r>
+            <w:r>
+              <w:rPr>
+                <w:rFonts w:ascii="Times New Roman" w:eastAsia="標楷體" w:hAnsi="Times New Roman" w:cs="Times New Roman" w:hint="eastAsia"/>
+              </w:rPr>
+              <w:t>，而第二列的數字</w:t>
+            </w:r>
+            <w:r>
+              <w:rPr>
+                <w:rFonts w:ascii="Times New Roman" w:eastAsia="標楷體" w:hAnsi="Times New Roman" w:cs="Times New Roman" w:hint="eastAsia"/>
+              </w:rPr>
+              <w:t>+64</w:t>
+            </w:r>
+            <w:r>
+              <w:rPr>
+                <w:rFonts w:ascii="Times New Roman" w:eastAsia="標楷體" w:hAnsi="Times New Roman" w:cs="Times New Roman" w:hint="eastAsia"/>
+              </w:rPr>
+              <w:t>，而</w:t>
+            </w:r>
+            <w:r>
+              <w:rPr>
+                <w:rFonts w:ascii="Times New Roman" w:eastAsia="標楷體" w:hAnsi="Times New Roman" w:cs="Times New Roman" w:hint="eastAsia"/>
+              </w:rPr>
+              <w:t>0/64/128</w:t>
+            </w:r>
+            <w:r>
+              <w:rPr>
+                <w:rFonts w:ascii="Times New Roman" w:eastAsia="標楷體" w:hAnsi="Times New Roman" w:cs="Times New Roman" w:hint="eastAsia"/>
+              </w:rPr>
+              <w:t>的數字分別代表前</w:t>
+            </w:r>
+            <w:r>
+              <w:rPr>
+                <w:rFonts w:ascii="Times New Roman" w:eastAsia="標楷體" w:hAnsi="Times New Roman" w:cs="Times New Roman" w:hint="eastAsia"/>
+              </w:rPr>
+              <w:t>6</w:t>
+            </w:r>
+            <w:r>
+              <w:rPr>
+                <w:rFonts w:ascii="Times New Roman" w:eastAsia="標楷體" w:hAnsi="Times New Roman" w:cs="Times New Roman" w:hint="eastAsia"/>
+              </w:rPr>
+              <w:t>個</w:t>
+            </w:r>
+            <w:r>
+              <w:rPr>
+                <w:rFonts w:ascii="Times New Roman" w:eastAsia="標楷體" w:hAnsi="Times New Roman" w:cs="Times New Roman" w:hint="eastAsia"/>
+              </w:rPr>
+              <w:t>bit 0/1/2</w:t>
+            </w:r>
+            <w:r>
+              <w:rPr>
+                <w:rFonts w:ascii="Times New Roman" w:eastAsia="標楷體" w:hAnsi="Times New Roman" w:cs="Times New Roman" w:hint="eastAsia"/>
+              </w:rPr>
+              <w:t>，所以邏輯上與索引</w:t>
+            </w:r>
+            <w:r>
+              <w:rPr>
+                <w:rFonts w:ascii="Times New Roman" w:eastAsia="標楷體" w:hAnsi="Times New Roman" w:cs="Times New Roman" w:hint="eastAsia"/>
+              </w:rPr>
+              <w:t>6</w:t>
+            </w:r>
+            <w:r>
+              <w:rPr>
+                <w:rFonts w:ascii="Times New Roman" w:eastAsia="標楷體" w:hAnsi="Times New Roman" w:cs="Times New Roman" w:hint="eastAsia"/>
+              </w:rPr>
+              <w:t>的方式一樣，只是計算於前</w:t>
+            </w:r>
+            <w:r>
+              <w:rPr>
+                <w:rFonts w:ascii="Times New Roman" w:eastAsia="標楷體" w:hAnsi="Times New Roman" w:cs="Times New Roman" w:hint="eastAsia"/>
+              </w:rPr>
+              <w:t>6-bit</w:t>
+            </w:r>
+            <w:r>
+              <w:rPr>
+                <w:rFonts w:ascii="Times New Roman" w:eastAsia="標楷體" w:hAnsi="Times New Roman" w:cs="Times New Roman" w:hint="eastAsia"/>
+              </w:rPr>
+              <w:t>，後</w:t>
+            </w:r>
+            <w:r>
+              <w:rPr>
+                <w:rFonts w:ascii="Times New Roman" w:eastAsia="標楷體" w:hAnsi="Times New Roman" w:cs="Times New Roman" w:hint="eastAsia"/>
+              </w:rPr>
+              <w:t>6-bit</w:t>
+            </w:r>
+            <w:r>
+              <w:rPr>
+                <w:rFonts w:ascii="Times New Roman" w:eastAsia="標楷體" w:hAnsi="Times New Roman" w:cs="Times New Roman" w:hint="eastAsia"/>
+              </w:rPr>
+              <w:t>不變，因此索引</w:t>
+            </w:r>
+            <w:r>
+              <w:rPr>
+                <w:rFonts w:ascii="Times New Roman" w:eastAsia="標楷體" w:hAnsi="Times New Roman" w:cs="Times New Roman" w:hint="eastAsia"/>
+              </w:rPr>
+              <w:t>8</w:t>
+            </w:r>
+            <w:r>
+              <w:rPr>
+                <w:rFonts w:ascii="Times New Roman" w:eastAsia="標楷體" w:hAnsi="Times New Roman" w:cs="Times New Roman" w:hint="eastAsia"/>
+              </w:rPr>
+              <w:t>也就是最下面兩排的數字也是一樣類似索引</w:t>
+            </w:r>
+            <w:r>
+              <w:rPr>
+                <w:rFonts w:ascii="Times New Roman" w:eastAsia="標楷體" w:hAnsi="Times New Roman" w:cs="Times New Roman" w:hint="eastAsia"/>
+              </w:rPr>
+              <w:t>5</w:t>
+            </w:r>
+            <w:r>
+              <w:rPr>
+                <w:rFonts w:ascii="Times New Roman" w:eastAsia="標楷體" w:hAnsi="Times New Roman" w:cs="Times New Roman" w:hint="eastAsia"/>
+              </w:rPr>
+              <w:t>的處理方式，以此類推。</w:t>
+            </w:r>
+          </w:p>
+          <w:p>
+            <w:pPr>
+              <w:rPr>
+                <w:rFonts w:ascii="Times New Roman" w:eastAsia="標楷體" w:hAnsi="Times New Roman" w:cs="Times New Roman"/>
+              </w:rPr>
+            </w:pPr>
+          </w:p>
+          <w:p>
+            <w:pPr>
+              <w:rPr>
+                <w:rFonts w:ascii="Times New Roman" w:eastAsia="標楷體" w:hAnsi="Times New Roman" w:cs="Times New Roman"/>
+              </w:rPr>
+            </w:pPr>
+            <w:r>
+              <w:rPr>
+                <w:rFonts w:ascii="Times New Roman" w:eastAsia="標楷體" w:hAnsi="Times New Roman" w:cs="Times New Roman" w:hint="eastAsia"/>
+              </w:rPr>
+              <w:t>至於索引</w:t>
+            </w:r>
+            <w:r>
+              <w:rPr>
+                <w:rFonts w:ascii="Times New Roman" w:eastAsia="標楷體" w:hAnsi="Times New Roman" w:cs="Times New Roman" w:hint="eastAsia"/>
+              </w:rPr>
+              <w:t>1234</w:t>
+            </w:r>
+            <w:r>
+              <w:rPr>
+                <w:rFonts w:ascii="Times New Roman" w:eastAsia="標楷體" w:hAnsi="Times New Roman" w:cs="Times New Roman" w:hint="eastAsia"/>
+              </w:rPr>
+              <w:t>，也就是代表著</w:t>
+            </w:r>
+            <w:r>
+              <w:rPr>
+                <w:rFonts w:ascii="Times New Roman" w:eastAsia="標楷體" w:hAnsi="Times New Roman" w:cs="Times New Roman" w:hint="eastAsia"/>
+              </w:rPr>
+              <w:t>4</w:t>
+            </w:r>
+            <w:r>
+              <w:rPr>
+                <w:rFonts w:ascii="Times New Roman" w:eastAsia="標楷體" w:hAnsi="Times New Roman" w:cs="Times New Roman" w:hint="eastAsia"/>
+              </w:rPr>
+              <w:t>個角落的</w:t>
+            </w:r>
+            <w:r>
+              <w:rPr>
+                <w:rFonts w:ascii="Times New Roman" w:eastAsia="標楷體" w:hAnsi="Times New Roman" w:cs="Times New Roman" w:hint="eastAsia"/>
+              </w:rPr>
+              <w:t>4</w:t>
+            </w:r>
+            <w:r>
+              <w:rPr>
+                <w:rFonts w:ascii="Times New Roman" w:eastAsia="標楷體" w:hAnsi="Times New Roman" w:cs="Times New Roman" w:hint="eastAsia"/>
+              </w:rPr>
+              <w:t>個數字的處理方式，</w:t>
+            </w:r>
+          </w:p>
+          <w:p>
+            <w:pPr>
+              <w:rPr>
+                <w:rFonts w:ascii="Times New Roman" w:eastAsia="標楷體" w:hAnsi="Times New Roman" w:cs="Times New Roman"/>
+              </w:rPr>
+            </w:pPr>
+            <w:r>
+              <w:rPr>
+                <w:rFonts w:ascii="Times New Roman" w:eastAsia="標楷體" w:hAnsi="Times New Roman" w:cs="Times New Roman" w:hint="eastAsia"/>
+              </w:rPr>
+              <w:t>索引</w:t>
+            </w:r>
+            <w:r>
+              <w:rPr>
+                <w:rFonts w:ascii="Times New Roman" w:eastAsia="標楷體" w:hAnsi="Times New Roman" w:cs="Times New Roman" w:hint="eastAsia"/>
+              </w:rPr>
+              <w:t>1</w:t>
+            </w:r>
+            <w:r>
+              <w:rPr>
+                <w:rFonts w:ascii="Times New Roman" w:eastAsia="標楷體" w:hAnsi="Times New Roman" w:cs="Times New Roman" w:hint="eastAsia"/>
+              </w:rPr>
+              <w:t>的數字則為索引</w:t>
+            </w:r>
+            <w:r>
+              <w:rPr>
+                <w:rFonts w:ascii="Times New Roman" w:eastAsia="標楷體" w:hAnsi="Times New Roman" w:cs="Times New Roman" w:hint="eastAsia"/>
+              </w:rPr>
+              <w:t>7</w:t>
+            </w:r>
+            <w:r>
+              <w:rPr>
+                <w:rFonts w:ascii="Times New Roman" w:eastAsia="標楷體" w:hAnsi="Times New Roman" w:cs="Times New Roman" w:hint="eastAsia"/>
+              </w:rPr>
+              <w:t>與索引</w:t>
+            </w:r>
+            <w:r>
+              <w:rPr>
+                <w:rFonts w:ascii="Times New Roman" w:eastAsia="標楷體" w:hAnsi="Times New Roman" w:cs="Times New Roman" w:hint="eastAsia"/>
+              </w:rPr>
+              <w:t>6</w:t>
+            </w:r>
+            <w:r>
+              <w:rPr>
+                <w:rFonts w:ascii="Times New Roman" w:eastAsia="標楷體" w:hAnsi="Times New Roman" w:cs="Times New Roman" w:hint="eastAsia"/>
+              </w:rPr>
+              <w:t>的交集，分別處理前</w:t>
+            </w:r>
+            <w:r>
+              <w:rPr>
+                <w:rFonts w:ascii="Times New Roman" w:eastAsia="標楷體" w:hAnsi="Times New Roman" w:cs="Times New Roman" w:hint="eastAsia"/>
+              </w:rPr>
+              <w:t>6-bit</w:t>
+            </w:r>
+            <w:r>
+              <w:rPr>
+                <w:rFonts w:ascii="Times New Roman" w:eastAsia="標楷體" w:hAnsi="Times New Roman" w:cs="Times New Roman" w:hint="eastAsia"/>
+              </w:rPr>
+              <w:t>與後</w:t>
+            </w:r>
+            <w:r>
+              <w:rPr>
+                <w:rFonts w:ascii="Times New Roman" w:eastAsia="標楷體" w:hAnsi="Times New Roman" w:cs="Times New Roman" w:hint="eastAsia"/>
+              </w:rPr>
+              <w:t>6-bit</w:t>
+            </w:r>
+            <w:r>
+              <w:rPr>
+                <w:rFonts w:ascii="Times New Roman" w:eastAsia="標楷體" w:hAnsi="Times New Roman" w:cs="Times New Roman" w:hint="eastAsia"/>
+              </w:rPr>
+              <w:t>，同樣的以此類推，索引</w:t>
+            </w:r>
+            <w:r>
+              <w:rPr>
+                <w:rFonts w:ascii="Times New Roman" w:eastAsia="標楷體" w:hAnsi="Times New Roman" w:cs="Times New Roman" w:hint="eastAsia"/>
+              </w:rPr>
+              <w:t>2</w:t>
+            </w:r>
+            <w:r>
+              <w:rPr>
+                <w:rFonts w:ascii="Times New Roman" w:eastAsia="標楷體" w:hAnsi="Times New Roman" w:cs="Times New Roman" w:hint="eastAsia"/>
+              </w:rPr>
+              <w:t>的數字則為索引</w:t>
+            </w:r>
+            <w:r>
+              <w:rPr>
+                <w:rFonts w:ascii="Times New Roman" w:eastAsia="標楷體" w:hAnsi="Times New Roman" w:cs="Times New Roman" w:hint="eastAsia"/>
+              </w:rPr>
+              <w:t>7</w:t>
+            </w:r>
+            <w:r>
+              <w:rPr>
+                <w:rFonts w:ascii="Times New Roman" w:eastAsia="標楷體" w:hAnsi="Times New Roman" w:cs="Times New Roman" w:hint="eastAsia"/>
+              </w:rPr>
+              <w:t>與索引</w:t>
+            </w:r>
+            <w:r>
+              <w:rPr>
+                <w:rFonts w:ascii="Times New Roman" w:eastAsia="標楷體" w:hAnsi="Times New Roman" w:cs="Times New Roman" w:hint="eastAsia"/>
+              </w:rPr>
+              <w:t>5</w:t>
+            </w:r>
+            <w:r>
+              <w:rPr>
+                <w:rFonts w:ascii="Times New Roman" w:eastAsia="標楷體" w:hAnsi="Times New Roman" w:cs="Times New Roman" w:hint="eastAsia"/>
+              </w:rPr>
+              <w:t>的交集、索引</w:t>
+            </w:r>
+            <w:r>
+              <w:rPr>
+                <w:rFonts w:ascii="Times New Roman" w:eastAsia="標楷體" w:hAnsi="Times New Roman" w:cs="Times New Roman" w:hint="eastAsia"/>
+              </w:rPr>
+              <w:t>3</w:t>
+            </w:r>
+            <w:r>
+              <w:rPr>
+                <w:rFonts w:ascii="Times New Roman" w:eastAsia="標楷體" w:hAnsi="Times New Roman" w:cs="Times New Roman" w:hint="eastAsia"/>
+              </w:rPr>
+              <w:t>的數字則為索引</w:t>
+            </w:r>
+            <w:r>
+              <w:rPr>
+                <w:rFonts w:ascii="Times New Roman" w:eastAsia="標楷體" w:hAnsi="Times New Roman" w:cs="Times New Roman" w:hint="eastAsia"/>
+              </w:rPr>
+              <w:t>6</w:t>
+            </w:r>
+            <w:r>
+              <w:rPr>
+                <w:rFonts w:ascii="Times New Roman" w:eastAsia="標楷體" w:hAnsi="Times New Roman" w:cs="Times New Roman" w:hint="eastAsia"/>
+              </w:rPr>
+              <w:t>與索引</w:t>
+            </w:r>
+            <w:r>
+              <w:rPr>
+                <w:rFonts w:ascii="Times New Roman" w:eastAsia="標楷體" w:hAnsi="Times New Roman" w:cs="Times New Roman" w:hint="eastAsia"/>
+              </w:rPr>
+              <w:t>8</w:t>
+            </w:r>
+            <w:r>
+              <w:rPr>
+                <w:rFonts w:ascii="Times New Roman" w:eastAsia="標楷體" w:hAnsi="Times New Roman" w:cs="Times New Roman" w:hint="eastAsia"/>
+              </w:rPr>
+              <w:t>的交集、索引</w:t>
+            </w:r>
+            <w:r>
+              <w:rPr>
+                <w:rFonts w:ascii="Times New Roman" w:eastAsia="標楷體" w:hAnsi="Times New Roman" w:cs="Times New Roman" w:hint="eastAsia"/>
+              </w:rPr>
+              <w:t>4</w:t>
+            </w:r>
+            <w:r>
+              <w:rPr>
+                <w:rFonts w:ascii="Times New Roman" w:eastAsia="標楷體" w:hAnsi="Times New Roman" w:cs="Times New Roman" w:hint="eastAsia"/>
+              </w:rPr>
+              <w:t>的數字則為索引</w:t>
+            </w:r>
+            <w:r>
+              <w:rPr>
+                <w:rFonts w:ascii="Times New Roman" w:eastAsia="標楷體" w:hAnsi="Times New Roman" w:cs="Times New Roman" w:hint="eastAsia"/>
+              </w:rPr>
+              <w:t>5</w:t>
+            </w:r>
+            <w:r>
+              <w:rPr>
+                <w:rFonts w:ascii="Times New Roman" w:eastAsia="標楷體" w:hAnsi="Times New Roman" w:cs="Times New Roman" w:hint="eastAsia"/>
+              </w:rPr>
+              <w:t>與索引</w:t>
+            </w:r>
+            <w:r>
+              <w:rPr>
+                <w:rFonts w:ascii="Times New Roman" w:eastAsia="標楷體" w:hAnsi="Times New Roman" w:cs="Times New Roman" w:hint="eastAsia"/>
+              </w:rPr>
+              <w:t>8</w:t>
+            </w:r>
+            <w:r>
+              <w:rPr>
+                <w:rFonts w:ascii="Times New Roman" w:eastAsia="標楷體" w:hAnsi="Times New Roman" w:cs="Times New Roman" w:hint="eastAsia"/>
+              </w:rPr>
+              <w:t>的交集</w:t>
+            </w:r>
+          </w:p>
+          <w:p>
+            <w:pPr>
+              <w:rPr>
+                <w:rFonts w:ascii="Times New Roman" w:eastAsia="標楷體" w:hAnsi="Times New Roman" w:cs="Times New Roman"/>
+              </w:rPr>
+            </w:pPr>
+          </w:p>
+          <w:p>
+            <w:pPr>
+              <w:rPr>
+                <w:rFonts w:ascii="Times New Roman" w:eastAsia="標楷體" w:hAnsi="Times New Roman" w:cs="Times New Roman"/>
+              </w:rPr>
+            </w:pPr>
+          </w:p>
+          <w:p>
+            <w:pPr>
+              <w:rPr>
+                <w:rFonts w:ascii="Times New Roman" w:eastAsia="標楷體" w:hAnsi="Times New Roman" w:cs="Times New Roman"/>
+              </w:rPr>
+            </w:pPr>
+          </w:p>
+          <w:p>
+            <w:pPr>
+              <w:rPr>
+                <w:rFonts w:ascii="Times New Roman" w:eastAsia="標楷體" w:hAnsi="Times New Roman" w:cs="Times New Roman"/>
+              </w:rPr>
+            </w:pPr>
+          </w:p>
+          <w:p>
+            <w:pPr>
+              <w:rPr>
+                <w:rFonts w:ascii="Times New Roman" w:eastAsia="標楷體" w:hAnsi="Times New Roman" w:cs="Times New Roman" w:hint="eastAsia"/>
+              </w:rPr>
+            </w:pPr>
+          </w:p>
+          <w:p>
+            <w:pPr>
+              <w:rPr>
+                <w:rFonts w:ascii="Times New Roman" w:eastAsia="標楷體" w:hAnsi="Times New Roman" w:cs="Times New Roman"/>
+              </w:rPr>
+            </w:pPr>
+            <w:r>
+              <w:rPr>
+                <w:rFonts w:ascii="Times New Roman" w:eastAsia="標楷體" w:hAnsi="Times New Roman" w:cs="Times New Roman" w:hint="eastAsia"/>
+              </w:rPr>
+              <w:t>各狀態</w:t>
+            </w:r>
+            <w:r>
+              <w:rPr>
+                <w:rFonts w:ascii="Times New Roman" w:eastAsia="標楷體" w:hAnsi="Times New Roman" w:cs="Times New Roman" w:hint="eastAsia"/>
+              </w:rPr>
+              <w:t>(</w:t>
+            </w:r>
+            <w:r>
+              <w:rPr>
+                <w:rFonts w:ascii="Times New Roman" w:eastAsia="標楷體" w:hAnsi="Times New Roman" w:cs="Times New Roman"/>
+              </w:rPr>
+              <w:t>state</w:t>
+            </w:r>
+            <w:r>
+              <w:rPr>
+                <w:rFonts w:ascii="Times New Roman" w:eastAsia="標楷體" w:hAnsi="Times New Roman" w:cs="Times New Roman" w:hint="eastAsia"/>
+              </w:rPr>
+              <w:t>)</w:t>
+            </w:r>
+            <w:r>
+              <w:rPr>
+                <w:rFonts w:ascii="Times New Roman" w:eastAsia="標楷體" w:hAnsi="Times New Roman" w:cs="Times New Roman" w:hint="eastAsia"/>
+              </w:rPr>
+              <w:t>說明</w:t>
+            </w:r>
+            <w:r>
+              <w:rPr>
+                <w:rFonts w:ascii="Times New Roman" w:eastAsia="標楷體" w:hAnsi="Times New Roman" w:cs="Times New Roman" w:hint="eastAsia"/>
+              </w:rPr>
+              <w:t xml:space="preserve"> :</w:t>
+            </w:r>
+          </w:p>
+          <w:p>
+            <w:pPr>
+              <w:rPr>
+                <w:rFonts w:ascii="Times New Roman" w:eastAsia="標楷體" w:hAnsi="Times New Roman" w:cs="Times New Roman"/>
+              </w:rPr>
+            </w:pPr>
+            <w:r>
+              <w:rPr>
+                <w:rFonts w:ascii="Times New Roman" w:eastAsia="標楷體" w:hAnsi="Times New Roman" w:cs="Times New Roman" w:hint="eastAsia"/>
+              </w:rPr>
+              <w:lastRenderedPageBreak/>
+              <w:t xml:space="preserve">CHECK_IMG_RD : </w:t>
+            </w:r>
+            <w:r>
+              <w:rPr>
+                <w:rFonts w:ascii="Times New Roman" w:eastAsia="標楷體" w:hAnsi="Times New Roman" w:cs="Times New Roman" w:hint="eastAsia"/>
+              </w:rPr>
+              <w:t>將</w:t>
+            </w:r>
+            <w:r>
+              <w:rPr>
+                <w:rFonts w:ascii="Times New Roman" w:eastAsia="標楷體" w:hAnsi="Times New Roman" w:cs="Times New Roman" w:hint="eastAsia"/>
+              </w:rPr>
+              <w:t>busy</w:t>
+            </w:r>
+            <w:r>
+              <w:rPr>
+                <w:rFonts w:ascii="Times New Roman" w:eastAsia="標楷體" w:hAnsi="Times New Roman" w:cs="Times New Roman" w:hint="eastAsia"/>
+              </w:rPr>
+              <w:t>訊號拉高與</w:t>
+            </w:r>
+            <w:r>
+              <w:rPr>
+                <w:rFonts w:ascii="Times New Roman" w:eastAsia="標楷體" w:hAnsi="Times New Roman" w:cs="Times New Roman" w:hint="eastAsia"/>
+              </w:rPr>
+              <w:t>ready</w:t>
+            </w:r>
+            <w:r>
+              <w:rPr>
+                <w:rFonts w:ascii="Times New Roman" w:eastAsia="標楷體" w:hAnsi="Times New Roman" w:cs="Times New Roman" w:hint="eastAsia"/>
+              </w:rPr>
+              <w:t>訊號一樣</w:t>
+            </w:r>
+          </w:p>
+          <w:p>
+            <w:pPr>
+              <w:rPr>
+                <w:rFonts w:ascii="Times New Roman" w:eastAsia="標楷體" w:hAnsi="Times New Roman" w:cs="Times New Roman"/>
+              </w:rPr>
+            </w:pPr>
+            <w:r>
+              <w:rPr>
+                <w:rFonts w:ascii="Times New Roman" w:eastAsia="標楷體" w:hAnsi="Times New Roman" w:cs="Times New Roman" w:hint="eastAsia"/>
+              </w:rPr>
+              <w:t xml:space="preserve">GET_DATA_FROM_MEM : </w:t>
+            </w:r>
+            <w:r>
+              <w:rPr>
+                <w:rFonts w:ascii="Times New Roman" w:eastAsia="標楷體" w:hAnsi="Times New Roman" w:cs="Times New Roman" w:hint="eastAsia"/>
+              </w:rPr>
+              <w:t>此狀態要輸入中間的畫</w:t>
+            </w:r>
+            <w:proofErr w:type="gramStart"/>
+            <w:r>
+              <w:rPr>
+                <w:rFonts w:ascii="Times New Roman" w:eastAsia="標楷體" w:hAnsi="Times New Roman" w:cs="Times New Roman" w:hint="eastAsia"/>
+              </w:rPr>
+              <w:t>素值位</w:t>
+            </w:r>
+            <w:proofErr w:type="gramEnd"/>
+            <w:r>
+              <w:rPr>
+                <w:rFonts w:ascii="Times New Roman" w:eastAsia="標楷體" w:hAnsi="Times New Roman" w:cs="Times New Roman" w:hint="eastAsia"/>
+              </w:rPr>
+              <w:t>址，作為第一次</w:t>
+            </w:r>
+            <w:proofErr w:type="gramStart"/>
+            <w:r>
+              <w:rPr>
+                <w:rFonts w:ascii="Times New Roman" w:eastAsia="標楷體" w:hAnsi="Times New Roman" w:cs="Times New Roman" w:hint="eastAsia"/>
+              </w:rPr>
+              <w:t>的卷積資料</w:t>
+            </w:r>
+            <w:proofErr w:type="gramEnd"/>
+            <w:r>
+              <w:rPr>
+                <w:rFonts w:ascii="Times New Roman" w:eastAsia="標楷體" w:hAnsi="Times New Roman" w:cs="Times New Roman" w:hint="eastAsia"/>
+              </w:rPr>
+              <w:t>位址輸入，在下一個狀態才會得到資料，將計數器設為</w:t>
+            </w:r>
+            <w:r>
+              <w:rPr>
+                <w:rFonts w:ascii="Times New Roman" w:eastAsia="標楷體" w:hAnsi="Times New Roman" w:cs="Times New Roman" w:hint="eastAsia"/>
+              </w:rPr>
+              <w:t>1</w:t>
+            </w:r>
+            <w:r>
+              <w:rPr>
+                <w:rFonts w:ascii="Times New Roman" w:eastAsia="標楷體" w:hAnsi="Times New Roman" w:cs="Times New Roman" w:hint="eastAsia"/>
+              </w:rPr>
+              <w:t>為了觸發上述的組合電路更新</w:t>
+            </w:r>
+            <w:r>
+              <w:rPr>
+                <w:rFonts w:ascii="Times New Roman" w:eastAsia="標楷體" w:hAnsi="Times New Roman" w:cs="Times New Roman" w:hint="eastAsia"/>
+              </w:rPr>
+              <w:t>第二</w:t>
+            </w:r>
+            <w:proofErr w:type="gramStart"/>
+            <w:r>
+              <w:rPr>
+                <w:rFonts w:ascii="Times New Roman" w:eastAsia="標楷體" w:hAnsi="Times New Roman" w:cs="Times New Roman" w:hint="eastAsia"/>
+              </w:rPr>
+              <w:t>個</w:t>
+            </w:r>
+            <w:proofErr w:type="gramEnd"/>
+            <w:r>
+              <w:rPr>
+                <w:rFonts w:ascii="Times New Roman" w:eastAsia="標楷體" w:hAnsi="Times New Roman" w:cs="Times New Roman" w:hint="eastAsia"/>
+              </w:rPr>
+              <w:t>要讀取的位址</w:t>
+            </w:r>
+          </w:p>
+          <w:p>
+            <w:pPr>
+              <w:rPr>
+                <w:rFonts w:ascii="Times New Roman" w:eastAsia="標楷體" w:hAnsi="Times New Roman" w:cs="Times New Roman"/>
+              </w:rPr>
+            </w:pPr>
+            <w:r>
+              <w:rPr>
+                <w:rFonts w:ascii="Times New Roman" w:eastAsia="標楷體" w:hAnsi="Times New Roman" w:cs="Times New Roman" w:hint="eastAsia"/>
+              </w:rPr>
+              <w:t xml:space="preserve">CONVOLUTION : </w:t>
+            </w:r>
+            <w:r>
+              <w:rPr>
+                <w:rFonts w:ascii="Times New Roman" w:eastAsia="標楷體" w:hAnsi="Times New Roman" w:cs="Times New Roman" w:hint="eastAsia"/>
+              </w:rPr>
+              <w:t>在進入這個狀態的時候，在前一個狀態可以得到前一個位址的</w:t>
+            </w:r>
+            <w:proofErr w:type="spellStart"/>
+            <w:r>
+              <w:rPr>
+                <w:rFonts w:ascii="Times New Roman" w:eastAsia="標楷體" w:hAnsi="Times New Roman" w:cs="Times New Roman" w:hint="eastAsia"/>
+              </w:rPr>
+              <w:t>id</w:t>
+            </w:r>
+            <w:r>
+              <w:rPr>
+                <w:rFonts w:ascii="Times New Roman" w:eastAsia="標楷體" w:hAnsi="Times New Roman" w:cs="Times New Roman"/>
+              </w:rPr>
+              <w:t>ata</w:t>
+            </w:r>
+            <w:proofErr w:type="spellEnd"/>
+            <w:r>
+              <w:rPr>
+                <w:rFonts w:ascii="Times New Roman" w:eastAsia="標楷體" w:hAnsi="Times New Roman" w:cs="Times New Roman" w:hint="eastAsia"/>
+              </w:rPr>
+              <w:t>值，而同時重新輸入至</w:t>
+            </w:r>
+            <w:proofErr w:type="spellStart"/>
+            <w:r>
+              <w:rPr>
+                <w:rFonts w:ascii="Times New Roman" w:eastAsia="標楷體" w:hAnsi="Times New Roman" w:cs="Times New Roman" w:hint="eastAsia"/>
+              </w:rPr>
+              <w:t>i</w:t>
+            </w:r>
+            <w:r>
+              <w:rPr>
+                <w:rFonts w:ascii="Times New Roman" w:eastAsia="標楷體" w:hAnsi="Times New Roman" w:cs="Times New Roman"/>
+              </w:rPr>
+              <w:t>addr</w:t>
+            </w:r>
+            <w:proofErr w:type="spellEnd"/>
+            <w:r>
+              <w:rPr>
+                <w:rFonts w:ascii="Times New Roman" w:eastAsia="標楷體" w:hAnsi="Times New Roman" w:cs="Times New Roman" w:hint="eastAsia"/>
+              </w:rPr>
+              <w:t>的時候已經是被更新過的</w:t>
+            </w:r>
+            <w:proofErr w:type="gramStart"/>
+            <w:r>
+              <w:rPr>
+                <w:rFonts w:ascii="Times New Roman" w:eastAsia="標楷體" w:hAnsi="Times New Roman" w:cs="Times New Roman"/>
+              </w:rPr>
+              <w:t>”</w:t>
+            </w:r>
+            <w:proofErr w:type="gramEnd"/>
+            <w:r>
+              <w:rPr>
+                <w:rFonts w:ascii="Times New Roman" w:eastAsia="標楷體" w:hAnsi="Times New Roman" w:cs="Times New Roman" w:hint="eastAsia"/>
+              </w:rPr>
+              <w:t>新的</w:t>
+            </w:r>
+            <w:proofErr w:type="gramStart"/>
+            <w:r>
+              <w:rPr>
+                <w:rFonts w:ascii="Times New Roman" w:eastAsia="標楷體" w:hAnsi="Times New Roman" w:cs="Times New Roman"/>
+              </w:rPr>
+              <w:t>”</w:t>
+            </w:r>
+            <w:r>
+              <w:rPr>
+                <w:rFonts w:ascii="Times New Roman" w:eastAsia="標楷體" w:hAnsi="Times New Roman" w:cs="Times New Roman" w:hint="eastAsia"/>
+              </w:rPr>
+              <w:t>位址了</w:t>
+            </w:r>
+            <w:proofErr w:type="gramEnd"/>
+            <w:r>
+              <w:rPr>
+                <w:rFonts w:ascii="Times New Roman" w:eastAsia="標楷體" w:hAnsi="Times New Roman" w:cs="Times New Roman" w:hint="eastAsia"/>
+              </w:rPr>
+              <w:t>，將得到的</w:t>
+            </w:r>
+            <w:proofErr w:type="spellStart"/>
+            <w:r>
+              <w:rPr>
+                <w:rFonts w:ascii="Times New Roman" w:eastAsia="標楷體" w:hAnsi="Times New Roman" w:cs="Times New Roman" w:hint="eastAsia"/>
+              </w:rPr>
+              <w:t>idata</w:t>
+            </w:r>
+            <w:proofErr w:type="spellEnd"/>
+            <w:r>
+              <w:rPr>
+                <w:rFonts w:ascii="Times New Roman" w:eastAsia="標楷體" w:hAnsi="Times New Roman" w:cs="Times New Roman" w:hint="eastAsia"/>
+              </w:rPr>
+              <w:t>資料進行</w:t>
+            </w:r>
+            <w:r>
+              <w:rPr>
+                <w:rFonts w:ascii="Times New Roman" w:eastAsia="標楷體" w:hAnsi="Times New Roman" w:cs="Times New Roman" w:hint="eastAsia"/>
+              </w:rPr>
+              <w:t>sh</w:t>
+            </w:r>
+            <w:r>
+              <w:rPr>
+                <w:rFonts w:ascii="Times New Roman" w:eastAsia="標楷體" w:hAnsi="Times New Roman" w:cs="Times New Roman"/>
+              </w:rPr>
+              <w:t>ift</w:t>
+            </w:r>
+            <w:r>
+              <w:rPr>
+                <w:rFonts w:ascii="Times New Roman" w:eastAsia="標楷體" w:hAnsi="Times New Roman" w:cs="Times New Roman" w:hint="eastAsia"/>
+              </w:rPr>
+              <w:t>，也就是乘法的計算，而觀察欲相乘的數字就會發現，利用右</w:t>
+            </w:r>
+            <w:r>
+              <w:rPr>
+                <w:rFonts w:ascii="Times New Roman" w:eastAsia="標楷體" w:hAnsi="Times New Roman" w:cs="Times New Roman" w:hint="eastAsia"/>
+              </w:rPr>
+              <w:t>shif</w:t>
+            </w:r>
+            <w:r>
+              <w:rPr>
+                <w:rFonts w:ascii="Times New Roman" w:eastAsia="標楷體" w:hAnsi="Times New Roman" w:cs="Times New Roman"/>
+              </w:rPr>
+              <w:t>t</w:t>
+            </w:r>
+            <w:r>
+              <w:rPr>
+                <w:rFonts w:ascii="Times New Roman" w:eastAsia="標楷體" w:hAnsi="Times New Roman" w:cs="Times New Roman" w:hint="eastAsia"/>
+              </w:rPr>
+              <w:t>就可以得到計算的結果，但因為是負數</w:t>
+            </w:r>
+            <w:r>
+              <w:rPr>
+                <w:rFonts w:ascii="Times New Roman" w:eastAsia="標楷體" w:hAnsi="Times New Roman" w:cs="Times New Roman" w:hint="eastAsia"/>
+              </w:rPr>
+              <w:t>(</w:t>
+            </w:r>
+            <w:r>
+              <w:rPr>
+                <w:rFonts w:ascii="Times New Roman" w:eastAsia="標楷體" w:hAnsi="Times New Roman" w:cs="Times New Roman" w:hint="eastAsia"/>
+              </w:rPr>
+              <w:t>正數</w:t>
+            </w:r>
+            <w:r>
+              <w:rPr>
+                <w:rFonts w:ascii="Times New Roman" w:eastAsia="標楷體" w:hAnsi="Times New Roman" w:cs="Times New Roman" w:hint="eastAsia"/>
+              </w:rPr>
+              <w:t>*</w:t>
+            </w:r>
+            <w:r>
+              <w:rPr>
+                <w:rFonts w:ascii="Times New Roman" w:eastAsia="標楷體" w:hAnsi="Times New Roman" w:cs="Times New Roman" w:hint="eastAsia"/>
+              </w:rPr>
+              <w:t>負數</w:t>
+            </w:r>
+            <w:r>
+              <w:rPr>
+                <w:rFonts w:ascii="Times New Roman" w:eastAsia="標楷體" w:hAnsi="Times New Roman" w:cs="Times New Roman" w:hint="eastAsia"/>
+              </w:rPr>
+              <w:t>)</w:t>
+            </w:r>
+            <w:r>
+              <w:rPr>
+                <w:rFonts w:ascii="Times New Roman" w:eastAsia="標楷體" w:hAnsi="Times New Roman" w:cs="Times New Roman" w:hint="eastAsia"/>
+              </w:rPr>
+              <w:t>，所以在計算的時候</w:t>
+            </w:r>
+            <w:r>
+              <w:rPr>
+                <w:rFonts w:ascii="Times New Roman" w:eastAsia="標楷體" w:hAnsi="Times New Roman" w:cs="Times New Roman" w:hint="eastAsia"/>
+              </w:rPr>
+              <w:t>可以轉換成</w:t>
+            </w:r>
+            <w:r>
+              <w:rPr>
+                <w:rFonts w:ascii="Times New Roman" w:eastAsia="標楷體" w:hAnsi="Times New Roman" w:cs="Times New Roman" w:hint="eastAsia"/>
+              </w:rPr>
+              <w:t>s</w:t>
+            </w:r>
+            <w:r>
+              <w:rPr>
+                <w:rFonts w:ascii="Times New Roman" w:eastAsia="標楷體" w:hAnsi="Times New Roman" w:cs="Times New Roman"/>
+              </w:rPr>
+              <w:t>hift</w:t>
+            </w:r>
+            <w:r>
+              <w:rPr>
+                <w:rFonts w:ascii="Times New Roman" w:eastAsia="標楷體" w:hAnsi="Times New Roman" w:cs="Times New Roman" w:hint="eastAsia"/>
+              </w:rPr>
+              <w:t>後再做二補數的計算，中間的值則為原值不需要變動，做完一次的計算後再透過更新計數的變數從而更新下一個位</w:t>
+            </w:r>
+            <w:proofErr w:type="gramStart"/>
+            <w:r>
+              <w:rPr>
+                <w:rFonts w:ascii="Times New Roman" w:eastAsia="標楷體" w:hAnsi="Times New Roman" w:cs="Times New Roman" w:hint="eastAsia"/>
+              </w:rPr>
+              <w:t>址</w:t>
+            </w:r>
+            <w:proofErr w:type="gramEnd"/>
+          </w:p>
+          <w:p>
+            <w:pPr>
+              <w:rPr>
+                <w:rFonts w:ascii="Times New Roman" w:eastAsia="標楷體" w:hAnsi="Times New Roman" w:cs="Times New Roman"/>
+              </w:rPr>
+            </w:pPr>
+            <w:r>
+              <w:rPr>
+                <w:rFonts w:ascii="Times New Roman" w:eastAsia="標楷體" w:hAnsi="Times New Roman" w:cs="Times New Roman" w:hint="eastAsia"/>
+              </w:rPr>
+              <w:t xml:space="preserve">WRITE_RELU_LAYER0 : </w:t>
+            </w:r>
+            <w:r>
+              <w:rPr>
+                <w:rFonts w:ascii="Times New Roman" w:eastAsia="標楷體" w:hAnsi="Times New Roman" w:cs="Times New Roman" w:hint="eastAsia"/>
+              </w:rPr>
+              <w:t>在上一個狀態做完</w:t>
+            </w:r>
+            <w:r>
+              <w:rPr>
+                <w:rFonts w:ascii="Times New Roman" w:eastAsia="標楷體" w:hAnsi="Times New Roman" w:cs="Times New Roman" w:hint="eastAsia"/>
+              </w:rPr>
+              <w:t>9</w:t>
+            </w:r>
+            <w:r>
+              <w:rPr>
+                <w:rFonts w:ascii="Times New Roman" w:eastAsia="標楷體" w:hAnsi="Times New Roman" w:cs="Times New Roman" w:hint="eastAsia"/>
+              </w:rPr>
+              <w:t>次的計算後，將結果寫回</w:t>
+            </w:r>
+            <w:r>
+              <w:rPr>
+                <w:rFonts w:ascii="Times New Roman" w:eastAsia="標楷體" w:hAnsi="Times New Roman" w:cs="Times New Roman"/>
+              </w:rPr>
+              <w:t>layer0</w:t>
+            </w:r>
+            <w:r>
+              <w:rPr>
+                <w:rFonts w:ascii="Times New Roman" w:eastAsia="標楷體" w:hAnsi="Times New Roman" w:cs="Times New Roman" w:hint="eastAsia"/>
+              </w:rPr>
+              <w:t>與</w:t>
+            </w:r>
+            <w:r>
+              <w:rPr>
+                <w:rFonts w:ascii="Times New Roman" w:eastAsia="標楷體" w:hAnsi="Times New Roman" w:cs="Times New Roman" w:hint="eastAsia"/>
+              </w:rPr>
+              <w:t>並判斷大小確認是否要更新最大值</w:t>
+            </w:r>
+            <w:r>
+              <w:rPr>
+                <w:rFonts w:ascii="Times New Roman" w:eastAsia="標楷體" w:hAnsi="Times New Roman" w:cs="Times New Roman" w:hint="eastAsia"/>
+              </w:rPr>
+              <w:t>，而在這之前要先對計算好的結果做</w:t>
+            </w:r>
+            <w:proofErr w:type="spellStart"/>
+            <w:r>
+              <w:rPr>
+                <w:rFonts w:ascii="Times New Roman" w:eastAsia="標楷體" w:hAnsi="Times New Roman" w:cs="Times New Roman" w:hint="eastAsia"/>
+              </w:rPr>
+              <w:t>r</w:t>
+            </w:r>
+            <w:r>
+              <w:rPr>
+                <w:rFonts w:ascii="Times New Roman" w:eastAsia="標楷體" w:hAnsi="Times New Roman" w:cs="Times New Roman"/>
+              </w:rPr>
+              <w:t>elu</w:t>
+            </w:r>
+            <w:proofErr w:type="spellEnd"/>
+            <w:r>
+              <w:rPr>
+                <w:rFonts w:ascii="Times New Roman" w:eastAsia="標楷體" w:hAnsi="Times New Roman" w:cs="Times New Roman" w:hint="eastAsia"/>
+              </w:rPr>
+              <w:t>的計算，也就是取正數，所以只要判斷第一個</w:t>
+            </w:r>
+            <w:r>
+              <w:rPr>
+                <w:rFonts w:ascii="Times New Roman" w:eastAsia="標楷體" w:hAnsi="Times New Roman" w:cs="Times New Roman" w:hint="eastAsia"/>
+              </w:rPr>
+              <w:t>si</w:t>
+            </w:r>
+            <w:r>
+              <w:rPr>
+                <w:rFonts w:ascii="Times New Roman" w:eastAsia="標楷體" w:hAnsi="Times New Roman" w:cs="Times New Roman"/>
+              </w:rPr>
+              <w:t xml:space="preserve">gned </w:t>
+            </w:r>
+            <w:r>
+              <w:rPr>
+                <w:rFonts w:ascii="Times New Roman" w:eastAsia="標楷體" w:hAnsi="Times New Roman" w:cs="Times New Roman" w:hint="eastAsia"/>
+              </w:rPr>
+              <w:t>bit</w:t>
+            </w:r>
+            <w:r>
+              <w:rPr>
+                <w:rFonts w:ascii="Times New Roman" w:eastAsia="標楷體" w:hAnsi="Times New Roman" w:cs="Times New Roman" w:hint="eastAsia"/>
+              </w:rPr>
+              <w:t>就可以分辨出來，再來是下一個中心</w:t>
+            </w:r>
+            <w:proofErr w:type="gramStart"/>
+            <w:r>
+              <w:rPr>
+                <w:rFonts w:ascii="Times New Roman" w:eastAsia="標楷體" w:hAnsi="Times New Roman" w:cs="Times New Roman" w:hint="eastAsia"/>
+              </w:rPr>
+              <w:t>畫素位址</w:t>
+            </w:r>
+            <w:proofErr w:type="gramEnd"/>
+            <w:r>
+              <w:rPr>
+                <w:rFonts w:ascii="Times New Roman" w:eastAsia="標楷體" w:hAnsi="Times New Roman" w:cs="Times New Roman" w:hint="eastAsia"/>
+              </w:rPr>
+              <w:t>的更新，以第一組為例，分別要計算</w:t>
+            </w:r>
+            <w:r>
+              <w:rPr>
+                <w:rFonts w:ascii="Times New Roman" w:eastAsia="標楷體" w:hAnsi="Times New Roman" w:cs="Times New Roman" w:hint="eastAsia"/>
+              </w:rPr>
+              <w:t>0/1/64/65</w:t>
+            </w:r>
+            <w:r>
+              <w:rPr>
+                <w:rFonts w:ascii="Times New Roman" w:eastAsia="標楷體" w:hAnsi="Times New Roman" w:cs="Times New Roman" w:hint="eastAsia"/>
+              </w:rPr>
+              <w:t>的</w:t>
+            </w:r>
+            <w:proofErr w:type="gramStart"/>
+            <w:r>
+              <w:rPr>
+                <w:rFonts w:ascii="Times New Roman" w:eastAsia="標楷體" w:hAnsi="Times New Roman" w:cs="Times New Roman" w:hint="eastAsia"/>
+              </w:rPr>
+              <w:t>卷積值</w:t>
+            </w:r>
+            <w:proofErr w:type="gramEnd"/>
+            <w:r>
+              <w:rPr>
+                <w:rFonts w:ascii="Times New Roman" w:eastAsia="標楷體" w:hAnsi="Times New Roman" w:cs="Times New Roman" w:hint="eastAsia"/>
+              </w:rPr>
+              <w:t>，所以移動值就會是</w:t>
+            </w:r>
+            <w:r>
+              <w:rPr>
+                <w:rFonts w:ascii="Times New Roman" w:eastAsia="標楷體" w:hAnsi="Times New Roman" w:cs="Times New Roman" w:hint="eastAsia"/>
+              </w:rPr>
+              <w:t>+1/+63/+1</w:t>
+            </w:r>
+            <w:r>
+              <w:rPr>
+                <w:rFonts w:ascii="Times New Roman" w:eastAsia="標楷體" w:hAnsi="Times New Roman" w:cs="Times New Roman" w:hint="eastAsia"/>
+              </w:rPr>
+              <w:t>，而要移到下一組的第一個值時，再移動</w:t>
+            </w:r>
+            <w:r>
+              <w:rPr>
+                <w:rFonts w:ascii="Times New Roman" w:eastAsia="標楷體" w:hAnsi="Times New Roman" w:cs="Times New Roman" w:hint="eastAsia"/>
+              </w:rPr>
+              <w:t>-63</w:t>
+            </w:r>
+          </w:p>
+          <w:p>
+            <w:pPr>
+              <w:rPr>
+                <w:rFonts w:ascii="Times New Roman" w:eastAsia="標楷體" w:hAnsi="Times New Roman" w:cs="Times New Roman"/>
+              </w:rPr>
+            </w:pPr>
+            <w:r>
+              <w:rPr>
+                <w:rFonts w:ascii="Times New Roman" w:eastAsia="標楷體" w:hAnsi="Times New Roman" w:cs="Times New Roman" w:hint="eastAsia"/>
+              </w:rPr>
+              <w:t xml:space="preserve">WRITE_RELU_LAYER0 : </w:t>
+            </w:r>
+            <w:r>
+              <w:rPr>
+                <w:rFonts w:ascii="Times New Roman" w:eastAsia="標楷體" w:hAnsi="Times New Roman" w:cs="Times New Roman" w:hint="eastAsia"/>
+              </w:rPr>
+              <w:t>當做完</w:t>
+            </w:r>
+            <w:proofErr w:type="gramStart"/>
+            <w:r>
+              <w:rPr>
+                <w:rFonts w:ascii="Times New Roman" w:eastAsia="標楷體" w:hAnsi="Times New Roman" w:cs="Times New Roman" w:hint="eastAsia"/>
+              </w:rPr>
+              <w:t>4</w:t>
+            </w:r>
+            <w:r>
+              <w:rPr>
+                <w:rFonts w:ascii="Times New Roman" w:eastAsia="標楷體" w:hAnsi="Times New Roman" w:cs="Times New Roman" w:hint="eastAsia"/>
+              </w:rPr>
+              <w:t>次卷積</w:t>
+            </w:r>
+            <w:proofErr w:type="gramEnd"/>
+            <w:r>
+              <w:rPr>
+                <w:rFonts w:ascii="Times New Roman" w:eastAsia="標楷體" w:hAnsi="Times New Roman" w:cs="Times New Roman" w:hint="eastAsia"/>
+              </w:rPr>
+              <w:t>計算後就會進行一組的</w:t>
+            </w:r>
+            <w:proofErr w:type="spellStart"/>
+            <w:r>
+              <w:rPr>
+                <w:rFonts w:ascii="Times New Roman" w:eastAsia="標楷體" w:hAnsi="Times New Roman" w:cs="Times New Roman" w:hint="eastAsia"/>
+              </w:rPr>
+              <w:t>maxpooling</w:t>
+            </w:r>
+            <w:proofErr w:type="spellEnd"/>
+            <w:proofErr w:type="gramStart"/>
+            <w:r>
+              <w:rPr>
+                <w:rFonts w:ascii="Times New Roman" w:eastAsia="標楷體" w:hAnsi="Times New Roman" w:cs="Times New Roman" w:hint="eastAsia"/>
+              </w:rPr>
+              <w:t>與取整</w:t>
+            </w:r>
+            <w:proofErr w:type="gramEnd"/>
+            <w:r>
+              <w:rPr>
+                <w:rFonts w:ascii="Times New Roman" w:eastAsia="標楷體" w:hAnsi="Times New Roman" w:cs="Times New Roman" w:hint="eastAsia"/>
+              </w:rPr>
+              <w:t>，並將</w:t>
+            </w:r>
+            <w:proofErr w:type="gramStart"/>
+            <w:r>
+              <w:rPr>
+                <w:rFonts w:ascii="Times New Roman" w:eastAsia="標楷體" w:hAnsi="Times New Roman" w:cs="Times New Roman" w:hint="eastAsia"/>
+              </w:rPr>
+              <w:t>最大值取整並</w:t>
+            </w:r>
+            <w:proofErr w:type="gramEnd"/>
+            <w:r>
+              <w:rPr>
+                <w:rFonts w:ascii="Times New Roman" w:eastAsia="標楷體" w:hAnsi="Times New Roman" w:cs="Times New Roman" w:hint="eastAsia"/>
+              </w:rPr>
+              <w:t>寫回</w:t>
+            </w:r>
+            <w:r>
+              <w:rPr>
+                <w:rFonts w:ascii="Times New Roman" w:eastAsia="標楷體" w:hAnsi="Times New Roman" w:cs="Times New Roman" w:hint="eastAsia"/>
+              </w:rPr>
+              <w:t>layer1</w:t>
+            </w:r>
+            <w:r>
+              <w:rPr>
+                <w:rFonts w:ascii="Times New Roman" w:eastAsia="標楷體" w:hAnsi="Times New Roman" w:cs="Times New Roman" w:hint="eastAsia"/>
+              </w:rPr>
+              <w:t>，</w:t>
+            </w:r>
+            <w:proofErr w:type="gramStart"/>
+            <w:r>
+              <w:rPr>
+                <w:rFonts w:ascii="Times New Roman" w:eastAsia="標楷體" w:hAnsi="Times New Roman" w:cs="Times New Roman" w:hint="eastAsia"/>
+              </w:rPr>
+              <w:t>取整的</w:t>
+            </w:r>
+            <w:proofErr w:type="gramEnd"/>
+            <w:r>
+              <w:rPr>
+                <w:rFonts w:ascii="Times New Roman" w:eastAsia="標楷體" w:hAnsi="Times New Roman" w:cs="Times New Roman" w:hint="eastAsia"/>
+              </w:rPr>
+              <w:t>計算方式就是</w:t>
+            </w:r>
+            <w:proofErr w:type="gramStart"/>
+            <w:r>
+              <w:rPr>
+                <w:rFonts w:ascii="Times New Roman" w:eastAsia="標楷體" w:hAnsi="Times New Roman" w:cs="Times New Roman" w:hint="eastAsia"/>
+              </w:rPr>
+              <w:t>先把後</w:t>
+            </w:r>
+            <w:proofErr w:type="gramEnd"/>
+            <w:r>
+              <w:rPr>
+                <w:rFonts w:ascii="Times New Roman" w:eastAsia="標楷體" w:hAnsi="Times New Roman" w:cs="Times New Roman" w:hint="eastAsia"/>
+              </w:rPr>
+              <w:t>4-bit</w:t>
+            </w:r>
+            <w:proofErr w:type="gramStart"/>
+            <w:r>
+              <w:rPr>
+                <w:rFonts w:ascii="Times New Roman" w:eastAsia="標楷體" w:hAnsi="Times New Roman" w:cs="Times New Roman" w:hint="eastAsia"/>
+              </w:rPr>
+              <w:t>右移</w:t>
+            </w:r>
+            <w:r>
+              <w:rPr>
+                <w:rFonts w:ascii="Times New Roman" w:eastAsia="標楷體" w:hAnsi="Times New Roman" w:cs="Times New Roman" w:hint="eastAsia"/>
+              </w:rPr>
+              <w:t>4</w:t>
+            </w:r>
+            <w:r>
+              <w:rPr>
+                <w:rFonts w:ascii="Times New Roman" w:eastAsia="標楷體" w:hAnsi="Times New Roman" w:cs="Times New Roman" w:hint="eastAsia"/>
+              </w:rPr>
+              <w:t>位</w:t>
+            </w:r>
+            <w:proofErr w:type="gramEnd"/>
+            <w:r>
+              <w:rPr>
+                <w:rFonts w:ascii="Times New Roman" w:eastAsia="標楷體" w:hAnsi="Times New Roman" w:cs="Times New Roman" w:hint="eastAsia"/>
+              </w:rPr>
+              <w:t>直接捨去，若後</w:t>
+            </w:r>
+            <w:r>
+              <w:rPr>
+                <w:rFonts w:ascii="Times New Roman" w:eastAsia="標楷體" w:hAnsi="Times New Roman" w:cs="Times New Roman" w:hint="eastAsia"/>
+              </w:rPr>
+              <w:t>4-bit</w:t>
+            </w:r>
+            <w:r>
+              <w:rPr>
+                <w:rFonts w:ascii="Times New Roman" w:eastAsia="標楷體" w:hAnsi="Times New Roman" w:cs="Times New Roman" w:hint="eastAsia"/>
+              </w:rPr>
+              <w:t>不為</w:t>
+            </w:r>
+            <w:r>
+              <w:rPr>
+                <w:rFonts w:ascii="Times New Roman" w:eastAsia="標楷體" w:hAnsi="Times New Roman" w:cs="Times New Roman" w:hint="eastAsia"/>
+              </w:rPr>
+              <w:t>0</w:t>
+            </w:r>
+            <w:r>
+              <w:rPr>
+                <w:rFonts w:ascii="Times New Roman" w:eastAsia="標楷體" w:hAnsi="Times New Roman" w:cs="Times New Roman" w:hint="eastAsia"/>
+              </w:rPr>
+              <w:t>，也就是有任何值的話就會</w:t>
+            </w:r>
+            <w:r>
+              <w:rPr>
+                <w:rFonts w:ascii="Times New Roman" w:eastAsia="標楷體" w:hAnsi="Times New Roman" w:cs="Times New Roman" w:hint="eastAsia"/>
+              </w:rPr>
+              <w:t>+1</w:t>
+            </w:r>
+            <w:r>
+              <w:rPr>
+                <w:rFonts w:ascii="Times New Roman" w:eastAsia="標楷體" w:hAnsi="Times New Roman" w:cs="Times New Roman" w:hint="eastAsia"/>
+              </w:rPr>
+              <w:t>，最後再左移</w:t>
+            </w:r>
+            <w:r>
+              <w:rPr>
+                <w:rFonts w:ascii="Times New Roman" w:eastAsia="標楷體" w:hAnsi="Times New Roman" w:cs="Times New Roman" w:hint="eastAsia"/>
+              </w:rPr>
+              <w:t>4</w:t>
+            </w:r>
+            <w:r>
+              <w:rPr>
+                <w:rFonts w:ascii="Times New Roman" w:eastAsia="標楷體" w:hAnsi="Times New Roman" w:cs="Times New Roman" w:hint="eastAsia"/>
+              </w:rPr>
+              <w:t>位完成計算，而中心值</w:t>
+            </w:r>
+            <w:r>
+              <w:rPr>
+                <w:rFonts w:ascii="Times New Roman" w:eastAsia="標楷體" w:hAnsi="Times New Roman" w:cs="Times New Roman" w:hint="eastAsia"/>
+              </w:rPr>
+              <w:t>(</w:t>
+            </w:r>
+            <w:proofErr w:type="spellStart"/>
+            <w:r>
+              <w:rPr>
+                <w:rFonts w:ascii="Times New Roman" w:eastAsia="標楷體" w:hAnsi="Times New Roman" w:cs="Times New Roman" w:hint="eastAsia"/>
+              </w:rPr>
+              <w:t>current_pixel</w:t>
+            </w:r>
+            <w:proofErr w:type="spellEnd"/>
+            <w:r>
+              <w:rPr>
+                <w:rFonts w:ascii="Times New Roman" w:eastAsia="標楷體" w:hAnsi="Times New Roman" w:cs="Times New Roman" w:hint="eastAsia"/>
+              </w:rPr>
+              <w:t>)</w:t>
+            </w:r>
+            <w:r>
+              <w:rPr>
+                <w:rFonts w:ascii="Times New Roman" w:eastAsia="標楷體" w:hAnsi="Times New Roman" w:cs="Times New Roman" w:hint="eastAsia"/>
+              </w:rPr>
+              <w:t>再做完</w:t>
+            </w:r>
+            <w:r>
+              <w:rPr>
+                <w:rFonts w:ascii="Times New Roman" w:eastAsia="標楷體" w:hAnsi="Times New Roman" w:cs="Times New Roman" w:hint="eastAsia"/>
+              </w:rPr>
+              <w:t>32</w:t>
+            </w:r>
+            <w:r>
+              <w:rPr>
+                <w:rFonts w:ascii="Times New Roman" w:eastAsia="標楷體" w:hAnsi="Times New Roman" w:cs="Times New Roman" w:hint="eastAsia"/>
+              </w:rPr>
+              <w:t>次後</w:t>
+            </w:r>
+            <w:r>
+              <w:rPr>
+                <w:rFonts w:ascii="Times New Roman" w:eastAsia="標楷體" w:hAnsi="Times New Roman" w:cs="Times New Roman" w:hint="eastAsia"/>
+              </w:rPr>
+              <w:t>(0~31)</w:t>
+            </w:r>
+            <w:r>
+              <w:rPr>
+                <w:rFonts w:ascii="Times New Roman" w:eastAsia="標楷體" w:hAnsi="Times New Roman" w:cs="Times New Roman" w:hint="eastAsia"/>
+              </w:rPr>
+              <w:t>就要加一次</w:t>
+            </w:r>
+            <w:r>
+              <w:rPr>
+                <w:rFonts w:ascii="Times New Roman" w:eastAsia="標楷體" w:hAnsi="Times New Roman" w:cs="Times New Roman" w:hint="eastAsia"/>
+              </w:rPr>
+              <w:t>128</w:t>
+            </w:r>
+            <w:r>
+              <w:rPr>
+                <w:rFonts w:ascii="Times New Roman" w:eastAsia="標楷體" w:hAnsi="Times New Roman" w:cs="Times New Roman" w:hint="eastAsia"/>
+              </w:rPr>
+              <w:t>，為下兩列的計算移位</w:t>
+            </w:r>
+          </w:p>
+          <w:p>
+            <w:pPr>
+              <w:rPr>
+                <w:rFonts w:ascii="Times New Roman" w:eastAsia="標楷體" w:hAnsi="Times New Roman" w:cs="Times New Roman"/>
+              </w:rPr>
+            </w:pPr>
+            <w:r>
+              <w:rPr>
+                <w:rFonts w:ascii="Times New Roman" w:eastAsia="標楷體" w:hAnsi="Times New Roman" w:cs="Times New Roman" w:hint="eastAsia"/>
+              </w:rPr>
+              <w:t xml:space="preserve">RESULT : </w:t>
+            </w:r>
+            <w:r>
+              <w:rPr>
+                <w:rFonts w:ascii="Times New Roman" w:eastAsia="標楷體" w:hAnsi="Times New Roman" w:cs="Times New Roman" w:hint="eastAsia"/>
+              </w:rPr>
+              <w:t>當圖片都完成</w:t>
+            </w:r>
+            <w:proofErr w:type="gramStart"/>
+            <w:r>
+              <w:rPr>
+                <w:rFonts w:ascii="Times New Roman" w:eastAsia="標楷體" w:hAnsi="Times New Roman" w:cs="Times New Roman" w:hint="eastAsia"/>
+              </w:rPr>
+              <w:t>卷積後</w:t>
+            </w:r>
+            <w:proofErr w:type="gramEnd"/>
+            <w:r>
+              <w:rPr>
+                <w:rFonts w:ascii="Times New Roman" w:eastAsia="標楷體" w:hAnsi="Times New Roman" w:cs="Times New Roman" w:hint="eastAsia"/>
+              </w:rPr>
+              <w:t>，將</w:t>
+            </w:r>
+            <w:r>
+              <w:rPr>
+                <w:rFonts w:ascii="Times New Roman" w:eastAsia="標楷體" w:hAnsi="Times New Roman" w:cs="Times New Roman" w:hint="eastAsia"/>
+              </w:rPr>
+              <w:t>busy</w:t>
+            </w:r>
+            <w:r>
+              <w:rPr>
+                <w:rFonts w:ascii="Times New Roman" w:eastAsia="標楷體" w:hAnsi="Times New Roman" w:cs="Times New Roman" w:hint="eastAsia"/>
+              </w:rPr>
+              <w:t>訊號拉低，使</w:t>
+            </w:r>
+            <w:r>
+              <w:rPr>
+                <w:rFonts w:ascii="Times New Roman" w:eastAsia="標楷體" w:hAnsi="Times New Roman" w:cs="Times New Roman" w:hint="eastAsia"/>
+              </w:rPr>
+              <w:t>tb</w:t>
+            </w:r>
+            <w:r>
+              <w:rPr>
+                <w:rFonts w:ascii="Times New Roman" w:eastAsia="標楷體" w:hAnsi="Times New Roman" w:cs="Times New Roman" w:hint="eastAsia"/>
+              </w:rPr>
+              <w:t>確認</w:t>
+            </w:r>
           </w:p>
         </w:tc>
       </w:tr>
@@ -685,7 +4515,7 @@
     <w:p>
       <w:pPr>
         <w:rPr>
-          <w:rFonts w:ascii="Times New Roman" w:hAnsi="Times New Roman" w:cs="Times New Roman"/>
+          <w:rFonts w:ascii="Times New Roman" w:eastAsia="標楷體" w:hAnsi="Times New Roman" w:cs="Times New Roman"/>
           <w:i/>
           <w:color w:val="FF0000"/>
         </w:rPr>
@@ -694,23 +4524,22 @@
     <w:p>
       <w:pPr>
         <w:rPr>
-          <w:rFonts w:ascii="Times New Roman" w:hAnsi="Times New Roman" w:cs="Times New Roman"/>
+          <w:rFonts w:ascii="Times New Roman" w:eastAsia="標楷體" w:hAnsi="Times New Roman" w:cs="Times New Roman"/>
           <w:i/>
           <w:color w:val="FF0000"/>
         </w:rPr>
       </w:pPr>
       <w:r>
         <w:rPr>
-          <w:rFonts w:ascii="Times New Roman" w:hAnsi="Times New Roman" w:cs="Times New Roman"/>
+          <w:rFonts w:ascii="Times New Roman" w:eastAsia="標楷體" w:hAnsi="Times New Roman" w:cs="Times New Roman"/>
           <w:i/>
           <w:color w:val="FF0000"/>
         </w:rPr>
-        <w:lastRenderedPageBreak/>
         <w:t xml:space="preserve">Scoring = </w:t>
       </w:r>
       <w:r>
         <w:rPr>
-          <w:rFonts w:ascii="Times New Roman" w:hAnsi="Times New Roman" w:cs="Times New Roman"/>
+          <w:rFonts w:ascii="Times New Roman" w:eastAsia="標楷體" w:hAnsi="Times New Roman" w:cs="Times New Roman"/>
           <w:i/>
           <w:color w:val="FF0000"/>
         </w:rPr>
@@ -718,7 +4547,7 @@
       </w:r>
       <w:r>
         <w:rPr>
-          <w:rFonts w:ascii="Times New Roman" w:hAnsi="Times New Roman" w:cs="Times New Roman"/>
+          <w:rFonts w:ascii="Times New Roman" w:eastAsia="標楷體" w:hAnsi="Times New Roman" w:cs="Times New Roman"/>
           <w:i/>
           <w:color w:val="FF0000"/>
         </w:rPr>
@@ -726,7 +4555,7 @@
       </w:r>
       <w:r>
         <w:rPr>
-          <w:rFonts w:ascii="Times New Roman" w:hAnsi="Times New Roman" w:cs="Times New Roman"/>
+          <w:rFonts w:ascii="Times New Roman" w:eastAsia="標楷體" w:hAnsi="Times New Roman" w:cs="Times New Roman"/>
           <w:i/>
           <w:color w:val="FF0000"/>
         </w:rPr>
@@ -734,7 +4563,7 @@
       </w:r>
       <w:r>
         <w:rPr>
-          <w:rFonts w:ascii="Times New Roman" w:hAnsi="Times New Roman" w:cs="Times New Roman"/>
+          <w:rFonts w:ascii="Times New Roman" w:eastAsia="標楷體" w:hAnsi="Times New Roman" w:cs="Times New Roman"/>
           <w:i/>
           <w:color w:val="FF0000"/>
         </w:rPr>
@@ -742,7 +4571,7 @@
       </w:r>
       <w:r>
         <w:rPr>
-          <w:rFonts w:ascii="Times New Roman" w:hAnsi="Times New Roman" w:cs="Times New Roman"/>
+          <w:rFonts w:ascii="Times New Roman" w:eastAsia="標楷體" w:hAnsi="Times New Roman" w:cs="Times New Roman"/>
           <w:i/>
           <w:color w:val="FF0000"/>
         </w:rPr>
@@ -750,7 +4579,7 @@
       </w:r>
       <w:r>
         <w:rPr>
-          <w:rFonts w:ascii="Times New Roman" w:hAnsi="Times New Roman" w:cs="Times New Roman"/>
+          <w:rFonts w:ascii="Times New Roman" w:eastAsia="標楷體" w:hAnsi="Times New Roman" w:cs="Times New Roman"/>
           <w:i/>
           <w:color w:val="FF0000"/>
         </w:rPr>
@@ -758,7 +4587,7 @@
       </w:r>
       <w:r>
         <w:rPr>
-          <w:rFonts w:ascii="Times New Roman" w:hAnsi="Times New Roman" w:cs="Times New Roman"/>
+          <w:rFonts w:ascii="Times New Roman" w:eastAsia="標楷體" w:hAnsi="Times New Roman" w:cs="Times New Roman"/>
           <w:i/>
           <w:color w:val="FF0000"/>
         </w:rPr>
@@ -767,15 +4596,18 @@
     </w:p>
     <w:p>
       <w:pPr>
+        <w:pBdr>
+          <w:bottom w:val="single" w:sz="6" w:space="1" w:color="auto"/>
+        </w:pBdr>
         <w:rPr>
-          <w:rFonts w:ascii="Times New Roman" w:hAnsi="Times New Roman" w:cs="Times New Roman"/>
+          <w:rFonts w:ascii="Times New Roman" w:eastAsia="標楷體" w:hAnsi="Times New Roman" w:cs="Times New Roman"/>
           <w:b/>
           <w:color w:val="FF0000"/>
         </w:rPr>
       </w:pPr>
       <w:r>
         <w:rPr>
-          <w:rFonts w:ascii="Times New Roman" w:hAnsi="Times New Roman" w:cs="Times New Roman"/>
+          <w:rFonts w:ascii="Times New Roman" w:eastAsia="標楷體" w:hAnsi="Times New Roman" w:cs="Times New Roman"/>
           <w:b/>
           <w:color w:val="FF0000"/>
         </w:rPr>
@@ -783,21 +4615,111 @@
       </w:r>
       <w:r>
         <w:rPr>
-          <w:rFonts w:ascii="Times New Roman" w:hAnsi="Times New Roman" w:cs="Times New Roman"/>
+          <w:rFonts w:ascii="Times New Roman" w:eastAsia="標楷體" w:hAnsi="Times New Roman" w:cs="Times New Roman"/>
           <w:b/>
           <w:color w:val="FF0000"/>
         </w:rPr>
         <w:t>0</w:t>
       </w:r>
-      <w:bookmarkStart w:id="0" w:name="_GoBack"/>
-      <w:bookmarkEnd w:id="0"/>
       <w:r>
         <w:rPr>
-          <w:rFonts w:ascii="Times New Roman" w:hAnsi="Times New Roman" w:cs="Times New Roman"/>
+          <w:rFonts w:ascii="Times New Roman" w:eastAsia="標楷體" w:hAnsi="Times New Roman" w:cs="Times New Roman"/>
           <w:b/>
           <w:color w:val="FF0000"/>
         </w:rPr>
         <w:t>.</w:t>
+      </w:r>
+    </w:p>
+    <w:p>
+      <w:pPr>
+        <w:rPr>
+          <w:rFonts w:ascii="Times New Roman" w:eastAsia="標楷體" w:hAnsi="Times New Roman" w:cs="Times New Roman"/>
+          <w:b/>
+        </w:rPr>
+      </w:pPr>
+      <w:r>
+        <w:rPr>
+          <w:rFonts w:ascii="Times New Roman" w:eastAsia="標楷體" w:hAnsi="Times New Roman" w:cs="Times New Roman"/>
+          <w:i/>
+        </w:rPr>
+        <w:t xml:space="preserve">Scoring </w:t>
+      </w:r>
+      <w:r>
+        <w:rPr>
+          <w:rFonts w:ascii="Times New Roman" w:eastAsia="標楷體" w:hAnsi="Times New Roman" w:cs="Times New Roman" w:hint="eastAsia"/>
+          <w:b/>
+        </w:rPr>
+        <w:t xml:space="preserve">= </w:t>
+      </w:r>
+      <w:r>
+        <w:rPr>
+          <w:rFonts w:ascii="Times New Roman" w:eastAsia="標楷體" w:hAnsi="Times New Roman" w:cs="Times New Roman" w:hint="eastAsia"/>
+          <w:b/>
+        </w:rPr>
+        <w:t>1</w:t>
+      </w:r>
+      <w:r>
+        <w:rPr>
+          <w:rFonts w:ascii="Times New Roman" w:eastAsia="標楷體" w:hAnsi="Times New Roman" w:cs="Times New Roman" w:hint="eastAsia"/>
+          <w:b/>
+        </w:rPr>
+        <w:t>0</w:t>
+      </w:r>
+      <w:r>
+        <w:rPr>
+          <w:rFonts w:ascii="Times New Roman" w:eastAsia="標楷體" w:hAnsi="Times New Roman" w:cs="Times New Roman" w:hint="eastAsia"/>
+          <w:b/>
+        </w:rPr>
+        <w:t>692184</w:t>
+      </w:r>
+      <w:r>
+        <w:rPr>
+          <w:rFonts w:ascii="Times New Roman" w:eastAsia="標楷體" w:hAnsi="Times New Roman" w:cs="Times New Roman" w:hint="eastAsia"/>
+          <w:b/>
+        </w:rPr>
+        <w:t xml:space="preserve"> </w:t>
+      </w:r>
+      <w:r>
+        <w:rPr>
+          <w:rFonts w:ascii="Times New Roman" w:eastAsia="標楷體" w:hAnsi="Times New Roman" w:cs="Times New Roman" w:hint="eastAsia"/>
+          <w:b/>
+        </w:rPr>
+        <w:t>=</w:t>
+      </w:r>
+      <w:r>
+        <w:rPr>
+          <w:rFonts w:ascii="Times New Roman" w:eastAsia="標楷體" w:hAnsi="Times New Roman" w:cs="Times New Roman" w:hint="eastAsia"/>
+          <w:b/>
+        </w:rPr>
+        <w:t xml:space="preserve"> </w:t>
+      </w:r>
+      <w:r>
+        <w:rPr>
+          <w:rFonts w:ascii="Times New Roman" w:eastAsia="標楷體" w:hAnsi="Times New Roman" w:cs="Times New Roman" w:hint="eastAsia"/>
+          <w:b/>
+        </w:rPr>
+        <w:t>(2</w:t>
+      </w:r>
+      <w:r>
+        <w:rPr>
+          <w:rFonts w:ascii="Times New Roman" w:eastAsia="標楷體" w:hAnsi="Times New Roman" w:cs="Times New Roman" w:hint="eastAsia"/>
+          <w:b/>
+        </w:rPr>
+        <w:t>3</w:t>
+      </w:r>
+      <w:r>
+        <w:rPr>
+          <w:rFonts w:ascii="Times New Roman" w:eastAsia="標楷體" w:hAnsi="Times New Roman" w:cs="Times New Roman" w:hint="eastAsia"/>
+          <w:b/>
+        </w:rPr>
+        <w:t>2</w:t>
+      </w:r>
+      <w:r>
+        <w:rPr>
+          <w:rFonts w:ascii="Times New Roman" w:eastAsia="標楷體" w:hAnsi="Times New Roman" w:cs="Times New Roman" w:hint="eastAsia"/>
+          <w:b/>
+        </w:rPr>
+        <w:t xml:space="preserve"> + 0 +9 * 0) * 46087</w:t>
       </w:r>
     </w:p>
     <w:sectPr>
@@ -811,7 +4733,7 @@
 </file>
 
 <file path=word/endnotes.xml><?xml version="1.0" encoding="utf-8"?>
-<w:endnotes xmlns:wpc="http://schemas.microsoft.com/office/word/2010/wordprocessingCanvas" xmlns:cx="http://schemas.microsoft.com/office/drawing/2014/chartex" xmlns:cx1="http://schemas.microsoft.com/office/drawing/2015/9/8/chartex" xmlns:cx2="http://schemas.microsoft.com/office/drawing/2015/10/21/chartex" xmlns:cx3="http://schemas.microsoft.com/office/drawing/2016/5/9/chartex" xmlns:cx4="http://schemas.microsoft.com/office/drawing/2016/5/10/chartex" xmlns:cx5="http://schemas.microsoft.com/office/drawing/2016/5/11/chartex" xmlns:cx6="http://schemas.microsoft.com/office/drawing/2016/5/12/chartex" xmlns:cx7="http://schemas.microsoft.com/office/drawing/2016/5/13/chartex" xmlns:cx8="http://schemas.microsoft.com/office/drawing/2016/5/14/chartex" xmlns:mc="http://schemas.openxmlformats.org/markup-compatibility/2006" xmlns:aink="http://schemas.microsoft.com/office/drawing/2016/ink" xmlns:am3d="http://schemas.microsoft.com/office/drawing/2017/model3d" xmlns:o="urn:schemas-microsoft-com:office:office" xmlns:r="http://schemas.openxmlformats.org/officeDocument/2006/relationships" xmlns:m="http://schemas.openxmlformats.org/officeDocument/2006/math" xmlns:v="urn:schemas-microsoft-com:vml" xmlns:wp14="http://schemas.microsoft.com/office/word/2010/wordprocessingDrawing" xmlns:wp="http://schemas.openxmlformats.org/drawingml/2006/wordprocessingDrawing" xmlns:w10="urn:schemas-microsoft-com:office:word" xmlns:w="http://schemas.openxmlformats.org/wordprocessingml/2006/main" xmlns:w14="http://schemas.microsoft.com/office/word/2010/wordml" xmlns:w15="http://schemas.microsoft.com/office/word/2012/wordml" xmlns:w16cid="http://schemas.microsoft.com/office/word/2016/wordml/cid" xmlns:w16se="http://schemas.microsoft.com/office/word/2015/wordml/symex" xmlns:wpg="http://schemas.microsoft.com/office/word/2010/wordprocessingGroup" xmlns:wpi="http://schemas.microsoft.com/office/word/2010/wordprocessingInk" xmlns:wne="http://schemas.microsoft.com/office/word/2006/wordml" xmlns:wps="http://schemas.microsoft.com/office/word/2010/wordprocessingShape" mc:Ignorable="w14 w15 w16se w16cid wp14">
+<w:endnotes xmlns:wpc="http://schemas.microsoft.com/office/word/2010/wordprocessingCanvas" xmlns:cx="http://schemas.microsoft.com/office/drawing/2014/chartex" xmlns:cx1="http://schemas.microsoft.com/office/drawing/2015/9/8/chartex" xmlns:cx2="http://schemas.microsoft.com/office/drawing/2015/10/21/chartex" xmlns:cx3="http://schemas.microsoft.com/office/drawing/2016/5/9/chartex" xmlns:cx4="http://schemas.microsoft.com/office/drawing/2016/5/10/chartex" xmlns:cx5="http://schemas.microsoft.com/office/drawing/2016/5/11/chartex" xmlns:cx6="http://schemas.microsoft.com/office/drawing/2016/5/12/chartex" xmlns:cx7="http://schemas.microsoft.com/office/drawing/2016/5/13/chartex" xmlns:cx8="http://schemas.microsoft.com/office/drawing/2016/5/14/chartex" xmlns:mc="http://schemas.openxmlformats.org/markup-compatibility/2006" xmlns:aink="http://schemas.microsoft.com/office/drawing/2016/ink" xmlns:am3d="http://schemas.microsoft.com/office/drawing/2017/model3d" xmlns:o="urn:schemas-microsoft-com:office:office" xmlns:oel="http://schemas.microsoft.com/office/2019/extlst" xmlns:r="http://schemas.openxmlformats.org/officeDocument/2006/relationships" xmlns:m="http://schemas.openxmlformats.org/officeDocument/2006/math" xmlns:v="urn:schemas-microsoft-com:vml" xmlns:wp14="http://schemas.microsoft.com/office/word/2010/wordprocessingDrawing" xmlns:wp="http://schemas.openxmlformats.org/drawingml/2006/wordprocessingDrawing" xmlns:w10="urn:schemas-microsoft-com:office:word" xmlns:w="http://schemas.openxmlformats.org/wordprocessingml/2006/main" xmlns:w14="http://schemas.microsoft.com/office/word/2010/wordml" xmlns:w15="http://schemas.microsoft.com/office/word/2012/wordml" xmlns:w16cex="http://schemas.microsoft.com/office/word/2018/wordml/cex" xmlns:w16cid="http://schemas.microsoft.com/office/word/2016/wordml/cid" xmlns:w16="http://schemas.microsoft.com/office/word/2018/wordml" xmlns:w16du="http://schemas.microsoft.com/office/word/2023/wordml/word16du" xmlns:w16sdtdh="http://schemas.microsoft.com/office/word/2020/wordml/sdtdatahash" xmlns:w16se="http://schemas.microsoft.com/office/word/2015/wordml/symex" xmlns:wpg="http://schemas.microsoft.com/office/word/2010/wordprocessingGroup" xmlns:wpi="http://schemas.microsoft.com/office/word/2010/wordprocessingInk" xmlns:wne="http://schemas.microsoft.com/office/word/2006/wordml" xmlns:wps="http://schemas.microsoft.com/office/word/2010/wordprocessingShape" mc:Ignorable="w14 w15 w16se w16cid w16 w16cex w16sdtdh wp14">
   <w:endnote w:type="separator" w:id="-1">
     <w:p>
       <w:r>
@@ -830,7 +4752,7 @@
 </file>
 
 <file path=word/footnotes.xml><?xml version="1.0" encoding="utf-8"?>
-<w:footnotes xmlns:wpc="http://schemas.microsoft.com/office/word/2010/wordprocessingCanvas" xmlns:cx="http://schemas.microsoft.com/office/drawing/2014/chartex" xmlns:cx1="http://schemas.microsoft.com/office/drawing/2015/9/8/chartex" xmlns:cx2="http://schemas.microsoft.com/office/drawing/2015/10/21/chartex" xmlns:cx3="http://schemas.microsoft.com/office/drawing/2016/5/9/chartex" xmlns:cx4="http://schemas.microsoft.com/office/drawing/2016/5/10/chartex" xmlns:cx5="http://schemas.microsoft.com/office/drawing/2016/5/11/chartex" xmlns:cx6="http://schemas.microsoft.com/office/drawing/2016/5/12/chartex" xmlns:cx7="http://schemas.microsoft.com/office/drawing/2016/5/13/chartex" xmlns:cx8="http://schemas.microsoft.com/office/drawing/2016/5/14/chartex" xmlns:mc="http://schemas.openxmlformats.org/markup-compatibility/2006" xmlns:aink="http://schemas.microsoft.com/office/drawing/2016/ink" xmlns:am3d="http://schemas.microsoft.com/office/drawing/2017/model3d" xmlns:o="urn:schemas-microsoft-com:office:office" xmlns:r="http://schemas.openxmlformats.org/officeDocument/2006/relationships" xmlns:m="http://schemas.openxmlformats.org/officeDocument/2006/math" xmlns:v="urn:schemas-microsoft-com:vml" xmlns:wp14="http://schemas.microsoft.com/office/word/2010/wordprocessingDrawing" xmlns:wp="http://schemas.openxmlformats.org/drawingml/2006/wordprocessingDrawing" xmlns:w10="urn:schemas-microsoft-com:office:word" xmlns:w="http://schemas.openxmlformats.org/wordprocessingml/2006/main" xmlns:w14="http://schemas.microsoft.com/office/word/2010/wordml" xmlns:w15="http://schemas.microsoft.com/office/word/2012/wordml" xmlns:w16cid="http://schemas.microsoft.com/office/word/2016/wordml/cid" xmlns:w16se="http://schemas.microsoft.com/office/word/2015/wordml/symex" xmlns:wpg="http://schemas.microsoft.com/office/word/2010/wordprocessingGroup" xmlns:wpi="http://schemas.microsoft.com/office/word/2010/wordprocessingInk" xmlns:wne="http://schemas.microsoft.com/office/word/2006/wordml" xmlns:wps="http://schemas.microsoft.com/office/word/2010/wordprocessingShape" mc:Ignorable="w14 w15 w16se w16cid wp14">
+<w:footnotes xmlns:wpc="http://schemas.microsoft.com/office/word/2010/wordprocessingCanvas" xmlns:cx="http://schemas.microsoft.com/office/drawing/2014/chartex" xmlns:cx1="http://schemas.microsoft.com/office/drawing/2015/9/8/chartex" xmlns:cx2="http://schemas.microsoft.com/office/drawing/2015/10/21/chartex" xmlns:cx3="http://schemas.microsoft.com/office/drawing/2016/5/9/chartex" xmlns:cx4="http://schemas.microsoft.com/office/drawing/2016/5/10/chartex" xmlns:cx5="http://schemas.microsoft.com/office/drawing/2016/5/11/chartex" xmlns:cx6="http://schemas.microsoft.com/office/drawing/2016/5/12/chartex" xmlns:cx7="http://schemas.microsoft.com/office/drawing/2016/5/13/chartex" xmlns:cx8="http://schemas.microsoft.com/office/drawing/2016/5/14/chartex" xmlns:mc="http://schemas.openxmlformats.org/markup-compatibility/2006" xmlns:aink="http://schemas.microsoft.com/office/drawing/2016/ink" xmlns:am3d="http://schemas.microsoft.com/office/drawing/2017/model3d" xmlns:o="urn:schemas-microsoft-com:office:office" xmlns:oel="http://schemas.microsoft.com/office/2019/extlst" xmlns:r="http://schemas.openxmlformats.org/officeDocument/2006/relationships" xmlns:m="http://schemas.openxmlformats.org/officeDocument/2006/math" xmlns:v="urn:schemas-microsoft-com:vml" xmlns:wp14="http://schemas.microsoft.com/office/word/2010/wordprocessingDrawing" xmlns:wp="http://schemas.openxmlformats.org/drawingml/2006/wordprocessingDrawing" xmlns:w10="urn:schemas-microsoft-com:office:word" xmlns:w="http://schemas.openxmlformats.org/wordprocessingml/2006/main" xmlns:w14="http://schemas.microsoft.com/office/word/2010/wordml" xmlns:w15="http://schemas.microsoft.com/office/word/2012/wordml" xmlns:w16cex="http://schemas.microsoft.com/office/word/2018/wordml/cex" xmlns:w16cid="http://schemas.microsoft.com/office/word/2016/wordml/cid" xmlns:w16="http://schemas.microsoft.com/office/word/2018/wordml" xmlns:w16du="http://schemas.microsoft.com/office/word/2023/wordml/word16du" xmlns:w16sdtdh="http://schemas.microsoft.com/office/word/2020/wordml/sdtdatahash" xmlns:w16se="http://schemas.microsoft.com/office/word/2015/wordml/symex" xmlns:wpg="http://schemas.microsoft.com/office/word/2010/wordprocessingGroup" xmlns:wpi="http://schemas.microsoft.com/office/word/2010/wordprocessingInk" xmlns:wne="http://schemas.microsoft.com/office/word/2006/wordml" xmlns:wps="http://schemas.microsoft.com/office/word/2010/wordprocessingShape" mc:Ignorable="w14 w15 w16se w16cid w16 w16cex w16sdtdh wp14">
   <w:footnote w:type="separator" w:id="-1">
     <w:p>
       <w:r>
@@ -849,7 +4771,7 @@
 </file>
 
 <file path=word/numbering.xml><?xml version="1.0" encoding="utf-8"?>
-<w:numbering xmlns:wpc="http://schemas.microsoft.com/office/word/2010/wordprocessingCanvas" xmlns:cx="http://schemas.microsoft.com/office/drawing/2014/chartex" xmlns:cx1="http://schemas.microsoft.com/office/drawing/2015/9/8/chartex" xmlns:cx2="http://schemas.microsoft.com/office/drawing/2015/10/21/chartex" xmlns:cx3="http://schemas.microsoft.com/office/drawing/2016/5/9/chartex" xmlns:cx4="http://schemas.microsoft.com/office/drawing/2016/5/10/chartex" xmlns:cx5="http://schemas.microsoft.com/office/drawing/2016/5/11/chartex" xmlns:cx6="http://schemas.microsoft.com/office/drawing/2016/5/12/chartex" xmlns:cx7="http://schemas.microsoft.com/office/drawing/2016/5/13/chartex" xmlns:cx8="http://schemas.microsoft.com/office/drawing/2016/5/14/chartex" xmlns:mc="http://schemas.openxmlformats.org/markup-compatibility/2006" xmlns:aink="http://schemas.microsoft.com/office/drawing/2016/ink" xmlns:am3d="http://schemas.microsoft.com/office/drawing/2017/model3d" xmlns:o="urn:schemas-microsoft-com:office:office" xmlns:r="http://schemas.openxmlformats.org/officeDocument/2006/relationships" xmlns:m="http://schemas.openxmlformats.org/officeDocument/2006/math" xmlns:v="urn:schemas-microsoft-com:vml" xmlns:wp14="http://schemas.microsoft.com/office/word/2010/wordprocessingDrawing" xmlns:wp="http://schemas.openxmlformats.org/drawingml/2006/wordprocessingDrawing" xmlns:w10="urn:schemas-microsoft-com:office:word" xmlns:w="http://schemas.openxmlformats.org/wordprocessingml/2006/main" xmlns:w14="http://schemas.microsoft.com/office/word/2010/wordml" xmlns:w15="http://schemas.microsoft.com/office/word/2012/wordml" xmlns:w16cid="http://schemas.microsoft.com/office/word/2016/wordml/cid" xmlns:w16se="http://schemas.microsoft.com/office/word/2015/wordml/symex" xmlns:wpg="http://schemas.microsoft.com/office/word/2010/wordprocessingGroup" xmlns:wpi="http://schemas.microsoft.com/office/word/2010/wordprocessingInk" xmlns:wne="http://schemas.microsoft.com/office/word/2006/wordml" xmlns:wps="http://schemas.microsoft.com/office/word/2010/wordprocessingShape" mc:Ignorable="w14 w15 w16se w16cid wp14">
+<w:numbering xmlns:wpc="http://schemas.microsoft.com/office/word/2010/wordprocessingCanvas" xmlns:cx="http://schemas.microsoft.com/office/drawing/2014/chartex" xmlns:cx1="http://schemas.microsoft.com/office/drawing/2015/9/8/chartex" xmlns:cx2="http://schemas.microsoft.com/office/drawing/2015/10/21/chartex" xmlns:cx3="http://schemas.microsoft.com/office/drawing/2016/5/9/chartex" xmlns:cx4="http://schemas.microsoft.com/office/drawing/2016/5/10/chartex" xmlns:cx5="http://schemas.microsoft.com/office/drawing/2016/5/11/chartex" xmlns:cx6="http://schemas.microsoft.com/office/drawing/2016/5/12/chartex" xmlns:cx7="http://schemas.microsoft.com/office/drawing/2016/5/13/chartex" xmlns:cx8="http://schemas.microsoft.com/office/drawing/2016/5/14/chartex" xmlns:mc="http://schemas.openxmlformats.org/markup-compatibility/2006" xmlns:aink="http://schemas.microsoft.com/office/drawing/2016/ink" xmlns:am3d="http://schemas.microsoft.com/office/drawing/2017/model3d" xmlns:o="urn:schemas-microsoft-com:office:office" xmlns:oel="http://schemas.microsoft.com/office/2019/extlst" xmlns:r="http://schemas.openxmlformats.org/officeDocument/2006/relationships" xmlns:m="http://schemas.openxmlformats.org/officeDocument/2006/math" xmlns:v="urn:schemas-microsoft-com:vml" xmlns:wp14="http://schemas.microsoft.com/office/word/2010/wordprocessingDrawing" xmlns:wp="http://schemas.openxmlformats.org/drawingml/2006/wordprocessingDrawing" xmlns:w10="urn:schemas-microsoft-com:office:word" xmlns:w="http://schemas.openxmlformats.org/wordprocessingml/2006/main" xmlns:w14="http://schemas.microsoft.com/office/word/2010/wordml" xmlns:w15="http://schemas.microsoft.com/office/word/2012/wordml" xmlns:w16cex="http://schemas.microsoft.com/office/word/2018/wordml/cex" xmlns:w16cid="http://schemas.microsoft.com/office/word/2016/wordml/cid" xmlns:w16="http://schemas.microsoft.com/office/word/2018/wordml" xmlns:w16du="http://schemas.microsoft.com/office/word/2023/wordml/word16du" xmlns:w16sdtdh="http://schemas.microsoft.com/office/word/2020/wordml/sdtdatahash" xmlns:w16se="http://schemas.microsoft.com/office/word/2015/wordml/symex" xmlns:wpg="http://schemas.microsoft.com/office/word/2010/wordprocessingGroup" xmlns:wpi="http://schemas.microsoft.com/office/word/2010/wordprocessingInk" xmlns:wne="http://schemas.microsoft.com/office/word/2006/wordml" xmlns:wps="http://schemas.microsoft.com/office/word/2010/wordprocessingShape" mc:Ignorable="w14 w15 w16se w16cid w16 w16cex w16sdtdh wp14">
   <w:abstractNum w:abstractNumId="0" w15:restartNumberingAfterBreak="0">
     <w:nsid w:val="5D0D002A"/>
     <w:multiLevelType w:val="multilevel"/>
@@ -1059,17 +4981,17 @@
       </w:pPr>
     </w:lvl>
   </w:abstractNum>
-  <w:num w:numId="1">
+  <w:num w:numId="1" w16cid:durableId="1885941900">
     <w:abstractNumId w:val="0"/>
   </w:num>
-  <w:num w:numId="2">
+  <w:num w:numId="2" w16cid:durableId="2029672676">
     <w:abstractNumId w:val="1"/>
   </w:num>
 </w:numbering>
 </file>
 
 <file path=word/styles.xml><?xml version="1.0" encoding="utf-8"?>
-<w:styles xmlns:mc="http://schemas.openxmlformats.org/markup-compatibility/2006" xmlns:r="http://schemas.openxmlformats.org/officeDocument/2006/relationships" xmlns:w="http://schemas.openxmlformats.org/wordprocessingml/2006/main" xmlns:w14="http://schemas.microsoft.com/office/word/2010/wordml" xmlns:w15="http://schemas.microsoft.com/office/word/2012/wordml" xmlns:w16cid="http://schemas.microsoft.com/office/word/2016/wordml/cid" xmlns:w16se="http://schemas.microsoft.com/office/word/2015/wordml/symex" mc:Ignorable="w14 w15 w16se w16cid">
+<w:styles xmlns:mc="http://schemas.openxmlformats.org/markup-compatibility/2006" xmlns:r="http://schemas.openxmlformats.org/officeDocument/2006/relationships" xmlns:w="http://schemas.openxmlformats.org/wordprocessingml/2006/main" xmlns:w14="http://schemas.microsoft.com/office/word/2010/wordml" xmlns:w15="http://schemas.microsoft.com/office/word/2012/wordml" xmlns:w16cex="http://schemas.microsoft.com/office/word/2018/wordml/cex" xmlns:w16cid="http://schemas.microsoft.com/office/word/2016/wordml/cid" xmlns:w16="http://schemas.microsoft.com/office/word/2018/wordml" xmlns:w16sdtdh="http://schemas.microsoft.com/office/word/2020/wordml/sdtdatahash" xmlns:w16se="http://schemas.microsoft.com/office/word/2015/wordml/symex" mc:Ignorable="w14 w15 w16se w16cid w16 w16cex w16sdtdh">
   <w:docDefaults>
     <w:rPrDefault>
       <w:rPr>
@@ -1082,7 +5004,7 @@
     </w:rPrDefault>
     <w:pPrDefault/>
   </w:docDefaults>
-  <w:latentStyles w:defLockedState="0" w:defUIPriority="99" w:defSemiHidden="0" w:defUnhideWhenUsed="0" w:defQFormat="0" w:count="375">
+  <w:latentStyles w:defLockedState="0" w:defUIPriority="99" w:defSemiHidden="0" w:defUnhideWhenUsed="0" w:defQFormat="0" w:count="376">
     <w:lsdException w:name="Normal" w:uiPriority="0" w:qFormat="1"/>
     <w:lsdException w:name="heading 1" w:uiPriority="9" w:qFormat="1"/>
     <w:lsdException w:name="heading 2" w:semiHidden="1" w:uiPriority="9" w:unhideWhenUsed="1" w:qFormat="1"/>
@@ -1458,6 +5380,7 @@
     <w:lsdException w:name="Smart Hyperlink" w:semiHidden="1" w:unhideWhenUsed="1"/>
     <w:lsdException w:name="Hashtag" w:semiHidden="1" w:unhideWhenUsed="1"/>
     <w:lsdException w:name="Unresolved Mention" w:semiHidden="1" w:unhideWhenUsed="1"/>
+    <w:lsdException w:name="Smart Link" w:semiHidden="1" w:unhideWhenUsed="1"/>
   </w:latentStyles>
   <w:style w:type="paragraph" w:default="1" w:styleId="a">
     <w:name w:val="Normal"/>

</xml_diff>